<commit_message>
pushed before the mess
</commit_message>
<xml_diff>
--- a/Project/Data Collection/Tables.docx
+++ b/Project/Data Collection/Tables.docx
@@ -205,6 +205,7 @@
           <w:sz w:val="28"/>
         </w:rPr>
       </w:pPr>
+      <w:bookmarkStart w:id="0" w:name="_GoBack"/>
       <w:r>
         <w:rPr>
           <w:noProof/>
@@ -214,17 +215,18 @@
         <w:drawing>
           <wp:inline distT="0" distB="0" distL="0" distR="0" wp14:anchorId="522CA3B5" wp14:editId="1591383D">
             <wp:extent cx="8858250" cy="2519680"/>
-            <wp:effectExtent l="19050" t="19050" r="38100" b="33020"/>
+            <wp:effectExtent l="38100" t="19050" r="19050" b="33020"/>
             <wp:docPr id="1" name="Diagramme 1"/>
             <wp:cNvGraphicFramePr/>
             <a:graphic xmlns:a="http://schemas.openxmlformats.org/drawingml/2006/main">
               <a:graphicData uri="http://schemas.openxmlformats.org/drawingml/2006/diagram">
-                <dgm:relIds xmlns:dgm="http://schemas.openxmlformats.org/drawingml/2006/diagram" xmlns:r="http://schemas.openxmlformats.org/officeDocument/2006/relationships" r:dm="rId4" r:lo="rId5" r:qs="rId6" r:cs="rId7"/>
+                <dgm:relIds xmlns:dgm="http://schemas.openxmlformats.org/drawingml/2006/diagram" xmlns:r="http://schemas.openxmlformats.org/officeDocument/2006/relationships" r:dm="rId5" r:lo="rId6" r:qs="rId7" r:cs="rId8"/>
               </a:graphicData>
             </a:graphic>
           </wp:inline>
         </w:drawing>
       </w:r>
+      <w:bookmarkEnd w:id="0"/>
     </w:p>
     <w:tbl>
       <w:tblPr>
@@ -565,8 +567,12 @@
                 <w:lang w:val="en-GB"/>
               </w:rPr>
             </w:pPr>
-            <w:bookmarkStart w:id="0" w:name="_GoBack"/>
-            <w:bookmarkEnd w:id="0"/>
+            <w:r>
+              <w:rPr>
+                <w:lang w:val="en-GB"/>
+              </w:rPr>
+              <w:t>How do fuel cells work?</w:t>
+            </w:r>
           </w:p>
         </w:tc>
         <w:tc>
@@ -575,10 +581,75 @@
           </w:tcPr>
           <w:p>
             <w:pPr>
-              <w:rPr>
-                <w:lang w:val="en-GB"/>
-              </w:rPr>
-            </w:pPr>
+              <w:pStyle w:val="Paragraphedeliste"/>
+              <w:numPr>
+                <w:ilvl w:val="0"/>
+                <w:numId w:val="1"/>
+              </w:numPr>
+              <w:rPr>
+                <w:lang w:val="en-GB"/>
+              </w:rPr>
+            </w:pPr>
+            <w:r>
+              <w:rPr>
+                <w:lang w:val="en-GB"/>
+              </w:rPr>
+              <w:t>Principle</w:t>
+            </w:r>
+          </w:p>
+          <w:p>
+            <w:pPr>
+              <w:pStyle w:val="Paragraphedeliste"/>
+              <w:numPr>
+                <w:ilvl w:val="0"/>
+                <w:numId w:val="1"/>
+              </w:numPr>
+              <w:rPr>
+                <w:lang w:val="en-GB"/>
+              </w:rPr>
+            </w:pPr>
+            <w:r>
+              <w:rPr>
+                <w:lang w:val="en-GB"/>
+              </w:rPr>
+              <w:t>Structure</w:t>
+            </w:r>
+          </w:p>
+          <w:p>
+            <w:pPr>
+              <w:pStyle w:val="Paragraphedeliste"/>
+              <w:numPr>
+                <w:ilvl w:val="0"/>
+                <w:numId w:val="1"/>
+              </w:numPr>
+              <w:rPr>
+                <w:lang w:val="en-GB"/>
+              </w:rPr>
+            </w:pPr>
+            <w:r>
+              <w:rPr>
+                <w:lang w:val="en-GB"/>
+              </w:rPr>
+              <w:t>Components</w:t>
+            </w:r>
+          </w:p>
+          <w:p>
+            <w:pPr>
+              <w:pStyle w:val="Paragraphedeliste"/>
+              <w:numPr>
+                <w:ilvl w:val="0"/>
+                <w:numId w:val="1"/>
+              </w:numPr>
+              <w:rPr>
+                <w:lang w:val="en-GB"/>
+              </w:rPr>
+            </w:pPr>
+            <w:r>
+              <w:rPr>
+                <w:lang w:val="en-GB"/>
+              </w:rPr>
+              <w:t>Chemical reaction</w:t>
+            </w:r>
           </w:p>
         </w:tc>
         <w:tc>
@@ -587,10 +658,39 @@
           </w:tcPr>
           <w:p>
             <w:pPr>
-              <w:rPr>
-                <w:lang w:val="en-GB"/>
-              </w:rPr>
-            </w:pPr>
+              <w:pStyle w:val="Paragraphedeliste"/>
+              <w:numPr>
+                <w:ilvl w:val="0"/>
+                <w:numId w:val="1"/>
+              </w:numPr>
+              <w:rPr>
+                <w:lang w:val="en-GB"/>
+              </w:rPr>
+            </w:pPr>
+            <w:r>
+              <w:rPr>
+                <w:lang w:val="en-GB"/>
+              </w:rPr>
+              <w:t>Explain</w:t>
+            </w:r>
+          </w:p>
+          <w:p>
+            <w:pPr>
+              <w:pStyle w:val="Paragraphedeliste"/>
+              <w:numPr>
+                <w:ilvl w:val="0"/>
+                <w:numId w:val="1"/>
+              </w:numPr>
+              <w:rPr>
+                <w:lang w:val="en-GB"/>
+              </w:rPr>
+            </w:pPr>
+            <w:r>
+              <w:rPr>
+                <w:lang w:val="en-GB"/>
+              </w:rPr>
+              <w:t>Display principle</w:t>
+            </w:r>
           </w:p>
         </w:tc>
         <w:tc>
@@ -629,6 +729,12 @@
                 <w:lang w:val="en-GB"/>
               </w:rPr>
             </w:pPr>
+            <w:r>
+              <w:rPr>
+                <w:lang w:val="en-GB"/>
+              </w:rPr>
+              <w:t>Where find hydrogen?</w:t>
+            </w:r>
           </w:p>
         </w:tc>
         <w:tc>
@@ -637,10 +743,75 @@
           </w:tcPr>
           <w:p>
             <w:pPr>
-              <w:rPr>
-                <w:lang w:val="en-GB"/>
-              </w:rPr>
-            </w:pPr>
+              <w:pStyle w:val="Paragraphedeliste"/>
+              <w:numPr>
+                <w:ilvl w:val="0"/>
+                <w:numId w:val="2"/>
+              </w:numPr>
+              <w:rPr>
+                <w:lang w:val="en-GB"/>
+              </w:rPr>
+            </w:pPr>
+            <w:r>
+              <w:rPr>
+                <w:lang w:val="en-GB"/>
+              </w:rPr>
+              <w:t>Energy sources</w:t>
+            </w:r>
+          </w:p>
+          <w:p>
+            <w:pPr>
+              <w:pStyle w:val="Paragraphedeliste"/>
+              <w:numPr>
+                <w:ilvl w:val="0"/>
+                <w:numId w:val="2"/>
+              </w:numPr>
+              <w:rPr>
+                <w:lang w:val="en-GB"/>
+              </w:rPr>
+            </w:pPr>
+            <w:r>
+              <w:rPr>
+                <w:lang w:val="en-GB"/>
+              </w:rPr>
+              <w:t>Chemical process</w:t>
+            </w:r>
+          </w:p>
+          <w:p>
+            <w:pPr>
+              <w:pStyle w:val="Paragraphedeliste"/>
+              <w:numPr>
+                <w:ilvl w:val="0"/>
+                <w:numId w:val="2"/>
+              </w:numPr>
+              <w:rPr>
+                <w:lang w:val="en-GB"/>
+              </w:rPr>
+            </w:pPr>
+            <w:r>
+              <w:rPr>
+                <w:lang w:val="en-GB"/>
+              </w:rPr>
+              <w:t>Impact on the environment</w:t>
+            </w:r>
+          </w:p>
+          <w:p>
+            <w:pPr>
+              <w:pStyle w:val="Paragraphedeliste"/>
+              <w:numPr>
+                <w:ilvl w:val="0"/>
+                <w:numId w:val="2"/>
+              </w:numPr>
+              <w:rPr>
+                <w:lang w:val="en-GB"/>
+              </w:rPr>
+            </w:pPr>
+            <w:r>
+              <w:rPr>
+                <w:lang w:val="en-GB"/>
+              </w:rPr>
+              <w:t>Implementation</w:t>
+            </w:r>
           </w:p>
         </w:tc>
         <w:tc>
@@ -649,10 +820,39 @@
           </w:tcPr>
           <w:p>
             <w:pPr>
-              <w:rPr>
-                <w:lang w:val="en-GB"/>
-              </w:rPr>
-            </w:pPr>
+              <w:pStyle w:val="Paragraphedeliste"/>
+              <w:numPr>
+                <w:ilvl w:val="0"/>
+                <w:numId w:val="2"/>
+              </w:numPr>
+              <w:rPr>
+                <w:lang w:val="en-GB"/>
+              </w:rPr>
+            </w:pPr>
+            <w:r>
+              <w:rPr>
+                <w:lang w:val="en-GB"/>
+              </w:rPr>
+              <w:t>Analyse</w:t>
+            </w:r>
+          </w:p>
+          <w:p>
+            <w:pPr>
+              <w:pStyle w:val="Paragraphedeliste"/>
+              <w:numPr>
+                <w:ilvl w:val="0"/>
+                <w:numId w:val="2"/>
+              </w:numPr>
+              <w:rPr>
+                <w:lang w:val="en-GB"/>
+              </w:rPr>
+            </w:pPr>
+            <w:r>
+              <w:rPr>
+                <w:lang w:val="en-GB"/>
+              </w:rPr>
+              <w:t>Compare</w:t>
+            </w:r>
           </w:p>
         </w:tc>
         <w:tc>
@@ -691,6 +891,12 @@
                 <w:lang w:val="en-GB"/>
               </w:rPr>
             </w:pPr>
+            <w:r>
+              <w:rPr>
+                <w:lang w:val="en-GB"/>
+              </w:rPr>
+              <w:t>How store and transport hydrogen?</w:t>
+            </w:r>
           </w:p>
         </w:tc>
         <w:tc>
@@ -699,10 +905,57 @@
           </w:tcPr>
           <w:p>
             <w:pPr>
-              <w:rPr>
-                <w:lang w:val="en-GB"/>
-              </w:rPr>
-            </w:pPr>
+              <w:pStyle w:val="Paragraphedeliste"/>
+              <w:numPr>
+                <w:ilvl w:val="0"/>
+                <w:numId w:val="3"/>
+              </w:numPr>
+              <w:rPr>
+                <w:lang w:val="en-GB"/>
+              </w:rPr>
+            </w:pPr>
+            <w:r>
+              <w:rPr>
+                <w:lang w:val="en-GB"/>
+              </w:rPr>
+              <w:t>Storage facility</w:t>
+            </w:r>
+          </w:p>
+          <w:p>
+            <w:pPr>
+              <w:pStyle w:val="Paragraphedeliste"/>
+              <w:numPr>
+                <w:ilvl w:val="0"/>
+                <w:numId w:val="3"/>
+              </w:numPr>
+              <w:rPr>
+                <w:lang w:val="en-GB"/>
+              </w:rPr>
+            </w:pPr>
+            <w:r>
+              <w:rPr>
+                <w:lang w:val="en-GB"/>
+              </w:rPr>
+              <w:t>Storage method</w:t>
+            </w:r>
+          </w:p>
+          <w:p>
+            <w:pPr>
+              <w:pStyle w:val="Paragraphedeliste"/>
+              <w:numPr>
+                <w:ilvl w:val="0"/>
+                <w:numId w:val="3"/>
+              </w:numPr>
+              <w:rPr>
+                <w:lang w:val="en-GB"/>
+              </w:rPr>
+            </w:pPr>
+            <w:r>
+              <w:rPr>
+                <w:lang w:val="en-GB"/>
+              </w:rPr>
+              <w:t>Transport method</w:t>
+            </w:r>
           </w:p>
         </w:tc>
         <w:tc>
@@ -711,10 +964,39 @@
           </w:tcPr>
           <w:p>
             <w:pPr>
-              <w:rPr>
-                <w:lang w:val="en-GB"/>
-              </w:rPr>
-            </w:pPr>
+              <w:pStyle w:val="Paragraphedeliste"/>
+              <w:numPr>
+                <w:ilvl w:val="0"/>
+                <w:numId w:val="3"/>
+              </w:numPr>
+              <w:rPr>
+                <w:lang w:val="en-GB"/>
+              </w:rPr>
+            </w:pPr>
+            <w:r>
+              <w:rPr>
+                <w:lang w:val="en-GB"/>
+              </w:rPr>
+              <w:t>Analyse</w:t>
+            </w:r>
+          </w:p>
+          <w:p>
+            <w:pPr>
+              <w:pStyle w:val="Paragraphedeliste"/>
+              <w:numPr>
+                <w:ilvl w:val="0"/>
+                <w:numId w:val="3"/>
+              </w:numPr>
+              <w:rPr>
+                <w:lang w:val="en-GB"/>
+              </w:rPr>
+            </w:pPr>
+            <w:r>
+              <w:rPr>
+                <w:lang w:val="en-GB"/>
+              </w:rPr>
+              <w:t>Draw consequences</w:t>
+            </w:r>
           </w:p>
         </w:tc>
         <w:tc>
@@ -753,6 +1035,12 @@
                 <w:lang w:val="en-GB"/>
               </w:rPr>
             </w:pPr>
+            <w:r>
+              <w:rPr>
+                <w:lang w:val="en-GB"/>
+              </w:rPr>
+              <w:t>What are the different types of fuel cell?</w:t>
+            </w:r>
           </w:p>
         </w:tc>
         <w:tc>
@@ -761,10 +1049,165 @@
           </w:tcPr>
           <w:p>
             <w:pPr>
-              <w:rPr>
-                <w:lang w:val="en-GB"/>
-              </w:rPr>
-            </w:pPr>
+              <w:pStyle w:val="Paragraphedeliste"/>
+              <w:numPr>
+                <w:ilvl w:val="0"/>
+                <w:numId w:val="4"/>
+              </w:numPr>
+              <w:rPr>
+                <w:lang w:val="en-GB"/>
+              </w:rPr>
+            </w:pPr>
+            <w:r>
+              <w:rPr>
+                <w:lang w:val="en-GB"/>
+              </w:rPr>
+              <w:t>Number</w:t>
+            </w:r>
+          </w:p>
+          <w:p>
+            <w:pPr>
+              <w:pStyle w:val="Paragraphedeliste"/>
+              <w:numPr>
+                <w:ilvl w:val="0"/>
+                <w:numId w:val="4"/>
+              </w:numPr>
+              <w:rPr>
+                <w:lang w:val="en-GB"/>
+              </w:rPr>
+            </w:pPr>
+            <w:r>
+              <w:rPr>
+                <w:lang w:val="en-GB"/>
+              </w:rPr>
+              <w:t>Names</w:t>
+            </w:r>
+          </w:p>
+          <w:p>
+            <w:pPr>
+              <w:pStyle w:val="Paragraphedeliste"/>
+              <w:numPr>
+                <w:ilvl w:val="0"/>
+                <w:numId w:val="4"/>
+              </w:numPr>
+              <w:rPr>
+                <w:lang w:val="en-GB"/>
+              </w:rPr>
+            </w:pPr>
+            <w:r>
+              <w:rPr>
+                <w:lang w:val="en-GB"/>
+              </w:rPr>
+              <w:t>Components</w:t>
+            </w:r>
+          </w:p>
+          <w:p>
+            <w:pPr>
+              <w:pStyle w:val="Paragraphedeliste"/>
+              <w:numPr>
+                <w:ilvl w:val="0"/>
+                <w:numId w:val="4"/>
+              </w:numPr>
+              <w:rPr>
+                <w:lang w:val="en-GB"/>
+              </w:rPr>
+            </w:pPr>
+            <w:r>
+              <w:rPr>
+                <w:lang w:val="en-GB"/>
+              </w:rPr>
+              <w:t>Reaction</w:t>
+            </w:r>
+          </w:p>
+          <w:p>
+            <w:pPr>
+              <w:pStyle w:val="Paragraphedeliste"/>
+              <w:numPr>
+                <w:ilvl w:val="0"/>
+                <w:numId w:val="4"/>
+              </w:numPr>
+              <w:rPr>
+                <w:lang w:val="en-GB"/>
+              </w:rPr>
+            </w:pPr>
+            <w:r>
+              <w:rPr>
+                <w:lang w:val="en-GB"/>
+              </w:rPr>
+              <w:t xml:space="preserve">Operating </w:t>
+            </w:r>
+          </w:p>
+          <w:p>
+            <w:pPr>
+              <w:pStyle w:val="Paragraphedeliste"/>
+              <w:numPr>
+                <w:ilvl w:val="0"/>
+                <w:numId w:val="4"/>
+              </w:numPr>
+              <w:rPr>
+                <w:lang w:val="en-GB"/>
+              </w:rPr>
+            </w:pPr>
+            <w:r>
+              <w:rPr>
+                <w:lang w:val="en-GB"/>
+              </w:rPr>
+              <w:t>Temperature</w:t>
+            </w:r>
+          </w:p>
+          <w:p>
+            <w:pPr>
+              <w:pStyle w:val="Paragraphedeliste"/>
+              <w:numPr>
+                <w:ilvl w:val="0"/>
+                <w:numId w:val="4"/>
+              </w:numPr>
+              <w:rPr>
+                <w:lang w:val="en-GB"/>
+              </w:rPr>
+            </w:pPr>
+            <w:r>
+              <w:rPr>
+                <w:lang w:val="en-GB"/>
+              </w:rPr>
+              <w:t>Power output range</w:t>
+            </w:r>
+          </w:p>
+          <w:p>
+            <w:pPr>
+              <w:pStyle w:val="Paragraphedeliste"/>
+              <w:numPr>
+                <w:ilvl w:val="0"/>
+                <w:numId w:val="4"/>
+              </w:numPr>
+              <w:rPr>
+                <w:lang w:val="en-GB"/>
+              </w:rPr>
+            </w:pPr>
+            <w:r>
+              <w:rPr>
+                <w:lang w:val="en-GB"/>
+              </w:rPr>
+              <w:t>Efficiency</w:t>
+            </w:r>
+          </w:p>
+          <w:p>
+            <w:pPr>
+              <w:pStyle w:val="Paragraphedeliste"/>
+              <w:numPr>
+                <w:ilvl w:val="0"/>
+                <w:numId w:val="4"/>
+              </w:numPr>
+              <w:rPr>
+                <w:lang w:val="en-GB"/>
+              </w:rPr>
+            </w:pPr>
+            <w:r>
+              <w:rPr>
+                <w:lang w:val="en-GB"/>
+              </w:rPr>
+              <w:t>Power density</w:t>
+            </w:r>
           </w:p>
         </w:tc>
         <w:tc>
@@ -773,10 +1216,75 @@
           </w:tcPr>
           <w:p>
             <w:pPr>
-              <w:rPr>
-                <w:lang w:val="en-GB"/>
-              </w:rPr>
-            </w:pPr>
+              <w:pStyle w:val="Paragraphedeliste"/>
+              <w:numPr>
+                <w:ilvl w:val="0"/>
+                <w:numId w:val="4"/>
+              </w:numPr>
+              <w:rPr>
+                <w:lang w:val="en-GB"/>
+              </w:rPr>
+            </w:pPr>
+            <w:r>
+              <w:rPr>
+                <w:lang w:val="en-GB"/>
+              </w:rPr>
+              <w:t>Compare</w:t>
+            </w:r>
+          </w:p>
+          <w:p>
+            <w:pPr>
+              <w:pStyle w:val="Paragraphedeliste"/>
+              <w:numPr>
+                <w:ilvl w:val="0"/>
+                <w:numId w:val="4"/>
+              </w:numPr>
+              <w:rPr>
+                <w:lang w:val="en-GB"/>
+              </w:rPr>
+            </w:pPr>
+            <w:r>
+              <w:rPr>
+                <w:lang w:val="en-GB"/>
+              </w:rPr>
+              <w:t>Display</w:t>
+            </w:r>
+          </w:p>
+          <w:p>
+            <w:pPr>
+              <w:pStyle w:val="Paragraphedeliste"/>
+              <w:numPr>
+                <w:ilvl w:val="0"/>
+                <w:numId w:val="4"/>
+              </w:numPr>
+              <w:rPr>
+                <w:lang w:val="en-GB"/>
+              </w:rPr>
+            </w:pPr>
+            <w:r>
+              <w:rPr>
+                <w:lang w:val="en-GB"/>
+              </w:rPr>
+              <w:t>Analyse</w:t>
+            </w:r>
+          </w:p>
+          <w:p>
+            <w:pPr>
+              <w:pStyle w:val="Paragraphedeliste"/>
+              <w:numPr>
+                <w:ilvl w:val="0"/>
+                <w:numId w:val="4"/>
+              </w:numPr>
+              <w:rPr>
+                <w:lang w:val="en-GB"/>
+              </w:rPr>
+            </w:pPr>
+            <w:r>
+              <w:rPr>
+                <w:lang w:val="en-GB"/>
+              </w:rPr>
+              <w:t>Rank</w:t>
+            </w:r>
           </w:p>
         </w:tc>
         <w:tc>
@@ -815,6 +1323,12 @@
                 <w:lang w:val="en-GB"/>
               </w:rPr>
             </w:pPr>
+            <w:r>
+              <w:rPr>
+                <w:lang w:val="en-GB"/>
+              </w:rPr>
+              <w:t>What are their applications?</w:t>
+            </w:r>
           </w:p>
         </w:tc>
         <w:tc>
@@ -823,10 +1337,57 @@
           </w:tcPr>
           <w:p>
             <w:pPr>
-              <w:rPr>
-                <w:lang w:val="en-GB"/>
-              </w:rPr>
-            </w:pPr>
+              <w:pStyle w:val="Paragraphedeliste"/>
+              <w:numPr>
+                <w:ilvl w:val="0"/>
+                <w:numId w:val="5"/>
+              </w:numPr>
+              <w:rPr>
+                <w:lang w:val="en-GB"/>
+              </w:rPr>
+            </w:pPr>
+            <w:r>
+              <w:rPr>
+                <w:lang w:val="en-GB"/>
+              </w:rPr>
+              <w:t>Categorization of applications</w:t>
+            </w:r>
+          </w:p>
+          <w:p>
+            <w:pPr>
+              <w:pStyle w:val="Paragraphedeliste"/>
+              <w:numPr>
+                <w:ilvl w:val="0"/>
+                <w:numId w:val="5"/>
+              </w:numPr>
+              <w:rPr>
+                <w:lang w:val="en-GB"/>
+              </w:rPr>
+            </w:pPr>
+            <w:r>
+              <w:rPr>
+                <w:lang w:val="en-GB"/>
+              </w:rPr>
+              <w:t>Applications</w:t>
+            </w:r>
+          </w:p>
+          <w:p>
+            <w:pPr>
+              <w:pStyle w:val="Paragraphedeliste"/>
+              <w:numPr>
+                <w:ilvl w:val="0"/>
+                <w:numId w:val="5"/>
+              </w:numPr>
+              <w:rPr>
+                <w:lang w:val="en-GB"/>
+              </w:rPr>
+            </w:pPr>
+            <w:r>
+              <w:rPr>
+                <w:lang w:val="en-GB"/>
+              </w:rPr>
+              <w:t>Relationship with the characteristics</w:t>
+            </w:r>
           </w:p>
         </w:tc>
         <w:tc>
@@ -835,10 +1396,39 @@
           </w:tcPr>
           <w:p>
             <w:pPr>
-              <w:rPr>
-                <w:lang w:val="en-GB"/>
-              </w:rPr>
-            </w:pPr>
+              <w:pStyle w:val="Paragraphedeliste"/>
+              <w:numPr>
+                <w:ilvl w:val="0"/>
+                <w:numId w:val="5"/>
+              </w:numPr>
+              <w:rPr>
+                <w:lang w:val="en-GB"/>
+              </w:rPr>
+            </w:pPr>
+            <w:r>
+              <w:rPr>
+                <w:lang w:val="en-GB"/>
+              </w:rPr>
+              <w:t>Sort</w:t>
+            </w:r>
+          </w:p>
+          <w:p>
+            <w:pPr>
+              <w:pStyle w:val="Paragraphedeliste"/>
+              <w:numPr>
+                <w:ilvl w:val="0"/>
+                <w:numId w:val="5"/>
+              </w:numPr>
+              <w:rPr>
+                <w:lang w:val="en-GB"/>
+              </w:rPr>
+            </w:pPr>
+            <w:r>
+              <w:rPr>
+                <w:lang w:val="en-GB"/>
+              </w:rPr>
+              <w:t>Link with characteristics</w:t>
+            </w:r>
           </w:p>
         </w:tc>
         <w:tc>
@@ -1005,6 +1595,36 @@
           <w:lang w:val="en-GB"/>
         </w:rPr>
       </w:pPr>
+      <w:r>
+        <w:rPr>
+          <w:sz w:val="28"/>
+          <w:lang w:val="en-GB"/>
+        </w:rPr>
+        <w:lastRenderedPageBreak/>
+        <w:br w:type="page"/>
+      </w:r>
+    </w:p>
+    <w:p>
+      <w:pPr>
+        <w:pStyle w:val="Titre1"/>
+        <w:rPr>
+          <w:lang w:val="en-GB"/>
+        </w:rPr>
+      </w:pPr>
+      <w:r>
+        <w:rPr>
+          <w:lang w:val="en-GB"/>
+        </w:rPr>
+        <w:lastRenderedPageBreak/>
+        <w:t>VARIABLES</w:t>
+      </w:r>
+    </w:p>
+    <w:p>
+      <w:pPr>
+        <w:rPr>
+          <w:lang w:val="en-GB"/>
+        </w:rPr>
+      </w:pPr>
     </w:p>
     <w:sectPr>
       <w:pgSz w:w="16838" w:h="11906" w:orient="landscape"/>
@@ -1014,6 +1634,591 @@
     </w:sectPr>
   </w:body>
 </w:document>
+</file>
+
+<file path=word/numbering.xml><?xml version="1.0" encoding="utf-8"?>
+<w:numbering xmlns:wpc="http://schemas.microsoft.com/office/word/2010/wordprocessingCanvas" xmlns:mc="http://schemas.openxmlformats.org/markup-compatibility/2006" xmlns:o="urn:schemas-microsoft-com:office:office" xmlns:r="http://schemas.openxmlformats.org/officeDocument/2006/relationships" xmlns:m="http://schemas.openxmlformats.org/officeDocument/2006/math" xmlns:v="urn:schemas-microsoft-com:vml" xmlns:wp14="http://schemas.microsoft.com/office/word/2010/wordprocessingDrawing" xmlns:wp="http://schemas.openxmlformats.org/drawingml/2006/wordprocessingDrawing" xmlns:w10="urn:schemas-microsoft-com:office:word" xmlns:w="http://schemas.openxmlformats.org/wordprocessingml/2006/main" xmlns:w14="http://schemas.microsoft.com/office/word/2010/wordml" xmlns:w15="http://schemas.microsoft.com/office/word/2012/wordml" xmlns:wpg="http://schemas.microsoft.com/office/word/2010/wordprocessingGroup" xmlns:wpi="http://schemas.microsoft.com/office/word/2010/wordprocessingInk" xmlns:wne="http://schemas.microsoft.com/office/word/2006/wordml" xmlns:wps="http://schemas.microsoft.com/office/word/2010/wordprocessingShape" mc:Ignorable="w14 w15 wp14">
+  <w:abstractNum w:abstractNumId="0" w15:restartNumberingAfterBreak="0">
+    <w:nsid w:val="2F0C1813"/>
+    <w:multiLevelType w:val="hybridMultilevel"/>
+    <w:tmpl w:val="383A9474"/>
+    <w:lvl w:ilvl="0" w:tplc="040C0001">
+      <w:start w:val="1"/>
+      <w:numFmt w:val="bullet"/>
+      <w:lvlText w:val=""/>
+      <w:lvlJc w:val="left"/>
+      <w:pPr>
+        <w:ind w:left="720" w:hanging="360"/>
+      </w:pPr>
+      <w:rPr>
+        <w:rFonts w:ascii="Symbol" w:hAnsi="Symbol" w:hint="default"/>
+      </w:rPr>
+    </w:lvl>
+    <w:lvl w:ilvl="1" w:tplc="040C0003" w:tentative="1">
+      <w:start w:val="1"/>
+      <w:numFmt w:val="bullet"/>
+      <w:lvlText w:val="o"/>
+      <w:lvlJc w:val="left"/>
+      <w:pPr>
+        <w:ind w:left="1440" w:hanging="360"/>
+      </w:pPr>
+      <w:rPr>
+        <w:rFonts w:ascii="Courier New" w:hAnsi="Courier New" w:cs="Courier New" w:hint="default"/>
+      </w:rPr>
+    </w:lvl>
+    <w:lvl w:ilvl="2" w:tplc="040C0005" w:tentative="1">
+      <w:start w:val="1"/>
+      <w:numFmt w:val="bullet"/>
+      <w:lvlText w:val=""/>
+      <w:lvlJc w:val="left"/>
+      <w:pPr>
+        <w:ind w:left="2160" w:hanging="360"/>
+      </w:pPr>
+      <w:rPr>
+        <w:rFonts w:ascii="Wingdings" w:hAnsi="Wingdings" w:hint="default"/>
+      </w:rPr>
+    </w:lvl>
+    <w:lvl w:ilvl="3" w:tplc="040C0001" w:tentative="1">
+      <w:start w:val="1"/>
+      <w:numFmt w:val="bullet"/>
+      <w:lvlText w:val=""/>
+      <w:lvlJc w:val="left"/>
+      <w:pPr>
+        <w:ind w:left="2880" w:hanging="360"/>
+      </w:pPr>
+      <w:rPr>
+        <w:rFonts w:ascii="Symbol" w:hAnsi="Symbol" w:hint="default"/>
+      </w:rPr>
+    </w:lvl>
+    <w:lvl w:ilvl="4" w:tplc="040C0003" w:tentative="1">
+      <w:start w:val="1"/>
+      <w:numFmt w:val="bullet"/>
+      <w:lvlText w:val="o"/>
+      <w:lvlJc w:val="left"/>
+      <w:pPr>
+        <w:ind w:left="3600" w:hanging="360"/>
+      </w:pPr>
+      <w:rPr>
+        <w:rFonts w:ascii="Courier New" w:hAnsi="Courier New" w:cs="Courier New" w:hint="default"/>
+      </w:rPr>
+    </w:lvl>
+    <w:lvl w:ilvl="5" w:tplc="040C0005" w:tentative="1">
+      <w:start w:val="1"/>
+      <w:numFmt w:val="bullet"/>
+      <w:lvlText w:val=""/>
+      <w:lvlJc w:val="left"/>
+      <w:pPr>
+        <w:ind w:left="4320" w:hanging="360"/>
+      </w:pPr>
+      <w:rPr>
+        <w:rFonts w:ascii="Wingdings" w:hAnsi="Wingdings" w:hint="default"/>
+      </w:rPr>
+    </w:lvl>
+    <w:lvl w:ilvl="6" w:tplc="040C0001" w:tentative="1">
+      <w:start w:val="1"/>
+      <w:numFmt w:val="bullet"/>
+      <w:lvlText w:val=""/>
+      <w:lvlJc w:val="left"/>
+      <w:pPr>
+        <w:ind w:left="5040" w:hanging="360"/>
+      </w:pPr>
+      <w:rPr>
+        <w:rFonts w:ascii="Symbol" w:hAnsi="Symbol" w:hint="default"/>
+      </w:rPr>
+    </w:lvl>
+    <w:lvl w:ilvl="7" w:tplc="040C0003" w:tentative="1">
+      <w:start w:val="1"/>
+      <w:numFmt w:val="bullet"/>
+      <w:lvlText w:val="o"/>
+      <w:lvlJc w:val="left"/>
+      <w:pPr>
+        <w:ind w:left="5760" w:hanging="360"/>
+      </w:pPr>
+      <w:rPr>
+        <w:rFonts w:ascii="Courier New" w:hAnsi="Courier New" w:cs="Courier New" w:hint="default"/>
+      </w:rPr>
+    </w:lvl>
+    <w:lvl w:ilvl="8" w:tplc="040C0005" w:tentative="1">
+      <w:start w:val="1"/>
+      <w:numFmt w:val="bullet"/>
+      <w:lvlText w:val=""/>
+      <w:lvlJc w:val="left"/>
+      <w:pPr>
+        <w:ind w:left="6480" w:hanging="360"/>
+      </w:pPr>
+      <w:rPr>
+        <w:rFonts w:ascii="Wingdings" w:hAnsi="Wingdings" w:hint="default"/>
+      </w:rPr>
+    </w:lvl>
+  </w:abstractNum>
+  <w:abstractNum w:abstractNumId="1" w15:restartNumberingAfterBreak="0">
+    <w:nsid w:val="2F587438"/>
+    <w:multiLevelType w:val="hybridMultilevel"/>
+    <w:tmpl w:val="C13EE64E"/>
+    <w:lvl w:ilvl="0" w:tplc="040C0001">
+      <w:start w:val="1"/>
+      <w:numFmt w:val="bullet"/>
+      <w:lvlText w:val=""/>
+      <w:lvlJc w:val="left"/>
+      <w:pPr>
+        <w:ind w:left="720" w:hanging="360"/>
+      </w:pPr>
+      <w:rPr>
+        <w:rFonts w:ascii="Symbol" w:hAnsi="Symbol" w:hint="default"/>
+      </w:rPr>
+    </w:lvl>
+    <w:lvl w:ilvl="1" w:tplc="040C0003" w:tentative="1">
+      <w:start w:val="1"/>
+      <w:numFmt w:val="bullet"/>
+      <w:lvlText w:val="o"/>
+      <w:lvlJc w:val="left"/>
+      <w:pPr>
+        <w:ind w:left="1440" w:hanging="360"/>
+      </w:pPr>
+      <w:rPr>
+        <w:rFonts w:ascii="Courier New" w:hAnsi="Courier New" w:cs="Courier New" w:hint="default"/>
+      </w:rPr>
+    </w:lvl>
+    <w:lvl w:ilvl="2" w:tplc="040C0005" w:tentative="1">
+      <w:start w:val="1"/>
+      <w:numFmt w:val="bullet"/>
+      <w:lvlText w:val=""/>
+      <w:lvlJc w:val="left"/>
+      <w:pPr>
+        <w:ind w:left="2160" w:hanging="360"/>
+      </w:pPr>
+      <w:rPr>
+        <w:rFonts w:ascii="Wingdings" w:hAnsi="Wingdings" w:hint="default"/>
+      </w:rPr>
+    </w:lvl>
+    <w:lvl w:ilvl="3" w:tplc="040C0001" w:tentative="1">
+      <w:start w:val="1"/>
+      <w:numFmt w:val="bullet"/>
+      <w:lvlText w:val=""/>
+      <w:lvlJc w:val="left"/>
+      <w:pPr>
+        <w:ind w:left="2880" w:hanging="360"/>
+      </w:pPr>
+      <w:rPr>
+        <w:rFonts w:ascii="Symbol" w:hAnsi="Symbol" w:hint="default"/>
+      </w:rPr>
+    </w:lvl>
+    <w:lvl w:ilvl="4" w:tplc="040C0003" w:tentative="1">
+      <w:start w:val="1"/>
+      <w:numFmt w:val="bullet"/>
+      <w:lvlText w:val="o"/>
+      <w:lvlJc w:val="left"/>
+      <w:pPr>
+        <w:ind w:left="3600" w:hanging="360"/>
+      </w:pPr>
+      <w:rPr>
+        <w:rFonts w:ascii="Courier New" w:hAnsi="Courier New" w:cs="Courier New" w:hint="default"/>
+      </w:rPr>
+    </w:lvl>
+    <w:lvl w:ilvl="5" w:tplc="040C0005" w:tentative="1">
+      <w:start w:val="1"/>
+      <w:numFmt w:val="bullet"/>
+      <w:lvlText w:val=""/>
+      <w:lvlJc w:val="left"/>
+      <w:pPr>
+        <w:ind w:left="4320" w:hanging="360"/>
+      </w:pPr>
+      <w:rPr>
+        <w:rFonts w:ascii="Wingdings" w:hAnsi="Wingdings" w:hint="default"/>
+      </w:rPr>
+    </w:lvl>
+    <w:lvl w:ilvl="6" w:tplc="040C0001" w:tentative="1">
+      <w:start w:val="1"/>
+      <w:numFmt w:val="bullet"/>
+      <w:lvlText w:val=""/>
+      <w:lvlJc w:val="left"/>
+      <w:pPr>
+        <w:ind w:left="5040" w:hanging="360"/>
+      </w:pPr>
+      <w:rPr>
+        <w:rFonts w:ascii="Symbol" w:hAnsi="Symbol" w:hint="default"/>
+      </w:rPr>
+    </w:lvl>
+    <w:lvl w:ilvl="7" w:tplc="040C0003" w:tentative="1">
+      <w:start w:val="1"/>
+      <w:numFmt w:val="bullet"/>
+      <w:lvlText w:val="o"/>
+      <w:lvlJc w:val="left"/>
+      <w:pPr>
+        <w:ind w:left="5760" w:hanging="360"/>
+      </w:pPr>
+      <w:rPr>
+        <w:rFonts w:ascii="Courier New" w:hAnsi="Courier New" w:cs="Courier New" w:hint="default"/>
+      </w:rPr>
+    </w:lvl>
+    <w:lvl w:ilvl="8" w:tplc="040C0005" w:tentative="1">
+      <w:start w:val="1"/>
+      <w:numFmt w:val="bullet"/>
+      <w:lvlText w:val=""/>
+      <w:lvlJc w:val="left"/>
+      <w:pPr>
+        <w:ind w:left="6480" w:hanging="360"/>
+      </w:pPr>
+      <w:rPr>
+        <w:rFonts w:ascii="Wingdings" w:hAnsi="Wingdings" w:hint="default"/>
+      </w:rPr>
+    </w:lvl>
+  </w:abstractNum>
+  <w:abstractNum w:abstractNumId="2" w15:restartNumberingAfterBreak="0">
+    <w:nsid w:val="423777E4"/>
+    <w:multiLevelType w:val="hybridMultilevel"/>
+    <w:tmpl w:val="B89A5E52"/>
+    <w:lvl w:ilvl="0" w:tplc="040C0001">
+      <w:start w:val="1"/>
+      <w:numFmt w:val="bullet"/>
+      <w:lvlText w:val=""/>
+      <w:lvlJc w:val="left"/>
+      <w:pPr>
+        <w:ind w:left="720" w:hanging="360"/>
+      </w:pPr>
+      <w:rPr>
+        <w:rFonts w:ascii="Symbol" w:hAnsi="Symbol" w:hint="default"/>
+      </w:rPr>
+    </w:lvl>
+    <w:lvl w:ilvl="1" w:tplc="040C0003" w:tentative="1">
+      <w:start w:val="1"/>
+      <w:numFmt w:val="bullet"/>
+      <w:lvlText w:val="o"/>
+      <w:lvlJc w:val="left"/>
+      <w:pPr>
+        <w:ind w:left="1440" w:hanging="360"/>
+      </w:pPr>
+      <w:rPr>
+        <w:rFonts w:ascii="Courier New" w:hAnsi="Courier New" w:cs="Courier New" w:hint="default"/>
+      </w:rPr>
+    </w:lvl>
+    <w:lvl w:ilvl="2" w:tplc="040C0005" w:tentative="1">
+      <w:start w:val="1"/>
+      <w:numFmt w:val="bullet"/>
+      <w:lvlText w:val=""/>
+      <w:lvlJc w:val="left"/>
+      <w:pPr>
+        <w:ind w:left="2160" w:hanging="360"/>
+      </w:pPr>
+      <w:rPr>
+        <w:rFonts w:ascii="Wingdings" w:hAnsi="Wingdings" w:hint="default"/>
+      </w:rPr>
+    </w:lvl>
+    <w:lvl w:ilvl="3" w:tplc="040C0001" w:tentative="1">
+      <w:start w:val="1"/>
+      <w:numFmt w:val="bullet"/>
+      <w:lvlText w:val=""/>
+      <w:lvlJc w:val="left"/>
+      <w:pPr>
+        <w:ind w:left="2880" w:hanging="360"/>
+      </w:pPr>
+      <w:rPr>
+        <w:rFonts w:ascii="Symbol" w:hAnsi="Symbol" w:hint="default"/>
+      </w:rPr>
+    </w:lvl>
+    <w:lvl w:ilvl="4" w:tplc="040C0003" w:tentative="1">
+      <w:start w:val="1"/>
+      <w:numFmt w:val="bullet"/>
+      <w:lvlText w:val="o"/>
+      <w:lvlJc w:val="left"/>
+      <w:pPr>
+        <w:ind w:left="3600" w:hanging="360"/>
+      </w:pPr>
+      <w:rPr>
+        <w:rFonts w:ascii="Courier New" w:hAnsi="Courier New" w:cs="Courier New" w:hint="default"/>
+      </w:rPr>
+    </w:lvl>
+    <w:lvl w:ilvl="5" w:tplc="040C0005" w:tentative="1">
+      <w:start w:val="1"/>
+      <w:numFmt w:val="bullet"/>
+      <w:lvlText w:val=""/>
+      <w:lvlJc w:val="left"/>
+      <w:pPr>
+        <w:ind w:left="4320" w:hanging="360"/>
+      </w:pPr>
+      <w:rPr>
+        <w:rFonts w:ascii="Wingdings" w:hAnsi="Wingdings" w:hint="default"/>
+      </w:rPr>
+    </w:lvl>
+    <w:lvl w:ilvl="6" w:tplc="040C0001" w:tentative="1">
+      <w:start w:val="1"/>
+      <w:numFmt w:val="bullet"/>
+      <w:lvlText w:val=""/>
+      <w:lvlJc w:val="left"/>
+      <w:pPr>
+        <w:ind w:left="5040" w:hanging="360"/>
+      </w:pPr>
+      <w:rPr>
+        <w:rFonts w:ascii="Symbol" w:hAnsi="Symbol" w:hint="default"/>
+      </w:rPr>
+    </w:lvl>
+    <w:lvl w:ilvl="7" w:tplc="040C0003" w:tentative="1">
+      <w:start w:val="1"/>
+      <w:numFmt w:val="bullet"/>
+      <w:lvlText w:val="o"/>
+      <w:lvlJc w:val="left"/>
+      <w:pPr>
+        <w:ind w:left="5760" w:hanging="360"/>
+      </w:pPr>
+      <w:rPr>
+        <w:rFonts w:ascii="Courier New" w:hAnsi="Courier New" w:cs="Courier New" w:hint="default"/>
+      </w:rPr>
+    </w:lvl>
+    <w:lvl w:ilvl="8" w:tplc="040C0005" w:tentative="1">
+      <w:start w:val="1"/>
+      <w:numFmt w:val="bullet"/>
+      <w:lvlText w:val=""/>
+      <w:lvlJc w:val="left"/>
+      <w:pPr>
+        <w:ind w:left="6480" w:hanging="360"/>
+      </w:pPr>
+      <w:rPr>
+        <w:rFonts w:ascii="Wingdings" w:hAnsi="Wingdings" w:hint="default"/>
+      </w:rPr>
+    </w:lvl>
+  </w:abstractNum>
+  <w:abstractNum w:abstractNumId="3" w15:restartNumberingAfterBreak="0">
+    <w:nsid w:val="46527AC5"/>
+    <w:multiLevelType w:val="hybridMultilevel"/>
+    <w:tmpl w:val="84786CA2"/>
+    <w:lvl w:ilvl="0" w:tplc="040C0001">
+      <w:start w:val="1"/>
+      <w:numFmt w:val="bullet"/>
+      <w:lvlText w:val=""/>
+      <w:lvlJc w:val="left"/>
+      <w:pPr>
+        <w:ind w:left="720" w:hanging="360"/>
+      </w:pPr>
+      <w:rPr>
+        <w:rFonts w:ascii="Symbol" w:hAnsi="Symbol" w:hint="default"/>
+      </w:rPr>
+    </w:lvl>
+    <w:lvl w:ilvl="1" w:tplc="040C0003" w:tentative="1">
+      <w:start w:val="1"/>
+      <w:numFmt w:val="bullet"/>
+      <w:lvlText w:val="o"/>
+      <w:lvlJc w:val="left"/>
+      <w:pPr>
+        <w:ind w:left="1440" w:hanging="360"/>
+      </w:pPr>
+      <w:rPr>
+        <w:rFonts w:ascii="Courier New" w:hAnsi="Courier New" w:cs="Courier New" w:hint="default"/>
+      </w:rPr>
+    </w:lvl>
+    <w:lvl w:ilvl="2" w:tplc="040C0005" w:tentative="1">
+      <w:start w:val="1"/>
+      <w:numFmt w:val="bullet"/>
+      <w:lvlText w:val=""/>
+      <w:lvlJc w:val="left"/>
+      <w:pPr>
+        <w:ind w:left="2160" w:hanging="360"/>
+      </w:pPr>
+      <w:rPr>
+        <w:rFonts w:ascii="Wingdings" w:hAnsi="Wingdings" w:hint="default"/>
+      </w:rPr>
+    </w:lvl>
+    <w:lvl w:ilvl="3" w:tplc="040C0001" w:tentative="1">
+      <w:start w:val="1"/>
+      <w:numFmt w:val="bullet"/>
+      <w:lvlText w:val=""/>
+      <w:lvlJc w:val="left"/>
+      <w:pPr>
+        <w:ind w:left="2880" w:hanging="360"/>
+      </w:pPr>
+      <w:rPr>
+        <w:rFonts w:ascii="Symbol" w:hAnsi="Symbol" w:hint="default"/>
+      </w:rPr>
+    </w:lvl>
+    <w:lvl w:ilvl="4" w:tplc="040C0003" w:tentative="1">
+      <w:start w:val="1"/>
+      <w:numFmt w:val="bullet"/>
+      <w:lvlText w:val="o"/>
+      <w:lvlJc w:val="left"/>
+      <w:pPr>
+        <w:ind w:left="3600" w:hanging="360"/>
+      </w:pPr>
+      <w:rPr>
+        <w:rFonts w:ascii="Courier New" w:hAnsi="Courier New" w:cs="Courier New" w:hint="default"/>
+      </w:rPr>
+    </w:lvl>
+    <w:lvl w:ilvl="5" w:tplc="040C0005" w:tentative="1">
+      <w:start w:val="1"/>
+      <w:numFmt w:val="bullet"/>
+      <w:lvlText w:val=""/>
+      <w:lvlJc w:val="left"/>
+      <w:pPr>
+        <w:ind w:left="4320" w:hanging="360"/>
+      </w:pPr>
+      <w:rPr>
+        <w:rFonts w:ascii="Wingdings" w:hAnsi="Wingdings" w:hint="default"/>
+      </w:rPr>
+    </w:lvl>
+    <w:lvl w:ilvl="6" w:tplc="040C0001" w:tentative="1">
+      <w:start w:val="1"/>
+      <w:numFmt w:val="bullet"/>
+      <w:lvlText w:val=""/>
+      <w:lvlJc w:val="left"/>
+      <w:pPr>
+        <w:ind w:left="5040" w:hanging="360"/>
+      </w:pPr>
+      <w:rPr>
+        <w:rFonts w:ascii="Symbol" w:hAnsi="Symbol" w:hint="default"/>
+      </w:rPr>
+    </w:lvl>
+    <w:lvl w:ilvl="7" w:tplc="040C0003" w:tentative="1">
+      <w:start w:val="1"/>
+      <w:numFmt w:val="bullet"/>
+      <w:lvlText w:val="o"/>
+      <w:lvlJc w:val="left"/>
+      <w:pPr>
+        <w:ind w:left="5760" w:hanging="360"/>
+      </w:pPr>
+      <w:rPr>
+        <w:rFonts w:ascii="Courier New" w:hAnsi="Courier New" w:cs="Courier New" w:hint="default"/>
+      </w:rPr>
+    </w:lvl>
+    <w:lvl w:ilvl="8" w:tplc="040C0005" w:tentative="1">
+      <w:start w:val="1"/>
+      <w:numFmt w:val="bullet"/>
+      <w:lvlText w:val=""/>
+      <w:lvlJc w:val="left"/>
+      <w:pPr>
+        <w:ind w:left="6480" w:hanging="360"/>
+      </w:pPr>
+      <w:rPr>
+        <w:rFonts w:ascii="Wingdings" w:hAnsi="Wingdings" w:hint="default"/>
+      </w:rPr>
+    </w:lvl>
+  </w:abstractNum>
+  <w:abstractNum w:abstractNumId="4" w15:restartNumberingAfterBreak="0">
+    <w:nsid w:val="47EC6D98"/>
+    <w:multiLevelType w:val="hybridMultilevel"/>
+    <w:tmpl w:val="85C44AB4"/>
+    <w:lvl w:ilvl="0" w:tplc="040C0001">
+      <w:start w:val="1"/>
+      <w:numFmt w:val="bullet"/>
+      <w:lvlText w:val=""/>
+      <w:lvlJc w:val="left"/>
+      <w:pPr>
+        <w:ind w:left="720" w:hanging="360"/>
+      </w:pPr>
+      <w:rPr>
+        <w:rFonts w:ascii="Symbol" w:hAnsi="Symbol" w:hint="default"/>
+      </w:rPr>
+    </w:lvl>
+    <w:lvl w:ilvl="1" w:tplc="040C0003" w:tentative="1">
+      <w:start w:val="1"/>
+      <w:numFmt w:val="bullet"/>
+      <w:lvlText w:val="o"/>
+      <w:lvlJc w:val="left"/>
+      <w:pPr>
+        <w:ind w:left="1440" w:hanging="360"/>
+      </w:pPr>
+      <w:rPr>
+        <w:rFonts w:ascii="Courier New" w:hAnsi="Courier New" w:cs="Courier New" w:hint="default"/>
+      </w:rPr>
+    </w:lvl>
+    <w:lvl w:ilvl="2" w:tplc="040C0005" w:tentative="1">
+      <w:start w:val="1"/>
+      <w:numFmt w:val="bullet"/>
+      <w:lvlText w:val=""/>
+      <w:lvlJc w:val="left"/>
+      <w:pPr>
+        <w:ind w:left="2160" w:hanging="360"/>
+      </w:pPr>
+      <w:rPr>
+        <w:rFonts w:ascii="Wingdings" w:hAnsi="Wingdings" w:hint="default"/>
+      </w:rPr>
+    </w:lvl>
+    <w:lvl w:ilvl="3" w:tplc="040C0001" w:tentative="1">
+      <w:start w:val="1"/>
+      <w:numFmt w:val="bullet"/>
+      <w:lvlText w:val=""/>
+      <w:lvlJc w:val="left"/>
+      <w:pPr>
+        <w:ind w:left="2880" w:hanging="360"/>
+      </w:pPr>
+      <w:rPr>
+        <w:rFonts w:ascii="Symbol" w:hAnsi="Symbol" w:hint="default"/>
+      </w:rPr>
+    </w:lvl>
+    <w:lvl w:ilvl="4" w:tplc="040C0003" w:tentative="1">
+      <w:start w:val="1"/>
+      <w:numFmt w:val="bullet"/>
+      <w:lvlText w:val="o"/>
+      <w:lvlJc w:val="left"/>
+      <w:pPr>
+        <w:ind w:left="3600" w:hanging="360"/>
+      </w:pPr>
+      <w:rPr>
+        <w:rFonts w:ascii="Courier New" w:hAnsi="Courier New" w:cs="Courier New" w:hint="default"/>
+      </w:rPr>
+    </w:lvl>
+    <w:lvl w:ilvl="5" w:tplc="040C0005" w:tentative="1">
+      <w:start w:val="1"/>
+      <w:numFmt w:val="bullet"/>
+      <w:lvlText w:val=""/>
+      <w:lvlJc w:val="left"/>
+      <w:pPr>
+        <w:ind w:left="4320" w:hanging="360"/>
+      </w:pPr>
+      <w:rPr>
+        <w:rFonts w:ascii="Wingdings" w:hAnsi="Wingdings" w:hint="default"/>
+      </w:rPr>
+    </w:lvl>
+    <w:lvl w:ilvl="6" w:tplc="040C0001" w:tentative="1">
+      <w:start w:val="1"/>
+      <w:numFmt w:val="bullet"/>
+      <w:lvlText w:val=""/>
+      <w:lvlJc w:val="left"/>
+      <w:pPr>
+        <w:ind w:left="5040" w:hanging="360"/>
+      </w:pPr>
+      <w:rPr>
+        <w:rFonts w:ascii="Symbol" w:hAnsi="Symbol" w:hint="default"/>
+      </w:rPr>
+    </w:lvl>
+    <w:lvl w:ilvl="7" w:tplc="040C0003" w:tentative="1">
+      <w:start w:val="1"/>
+      <w:numFmt w:val="bullet"/>
+      <w:lvlText w:val="o"/>
+      <w:lvlJc w:val="left"/>
+      <w:pPr>
+        <w:ind w:left="5760" w:hanging="360"/>
+      </w:pPr>
+      <w:rPr>
+        <w:rFonts w:ascii="Courier New" w:hAnsi="Courier New" w:cs="Courier New" w:hint="default"/>
+      </w:rPr>
+    </w:lvl>
+    <w:lvl w:ilvl="8" w:tplc="040C0005" w:tentative="1">
+      <w:start w:val="1"/>
+      <w:numFmt w:val="bullet"/>
+      <w:lvlText w:val=""/>
+      <w:lvlJc w:val="left"/>
+      <w:pPr>
+        <w:ind w:left="6480" w:hanging="360"/>
+      </w:pPr>
+      <w:rPr>
+        <w:rFonts w:ascii="Wingdings" w:hAnsi="Wingdings" w:hint="default"/>
+      </w:rPr>
+    </w:lvl>
+  </w:abstractNum>
+  <w:num w:numId="1">
+    <w:abstractNumId w:val="4"/>
+  </w:num>
+  <w:num w:numId="2">
+    <w:abstractNumId w:val="1"/>
+  </w:num>
+  <w:num w:numId="3">
+    <w:abstractNumId w:val="3"/>
+  </w:num>
+  <w:num w:numId="4">
+    <w:abstractNumId w:val="2"/>
+  </w:num>
+  <w:num w:numId="5">
+    <w:abstractNumId w:val="0"/>
+  </w:num>
+</w:numbering>
 </file>
 
 <file path=word/styles.xml><?xml version="1.0" encoding="utf-8"?>
@@ -1491,6 +2696,17 @@
       <w:szCs w:val="32"/>
     </w:rPr>
   </w:style>
+  <w:style w:type="paragraph" w:styleId="Paragraphedeliste">
+    <w:name w:val="List Paragraph"/>
+    <w:basedOn w:val="Normal"/>
+    <w:uiPriority w:val="34"/>
+    <w:qFormat/>
+    <w:rsid w:val="00252583"/>
+    <w:pPr>
+      <w:ind w:left="720"/>
+      <w:contextualSpacing/>
+    </w:pPr>
+  </w:style>
 </w:styles>
 </file>
 
@@ -3101,6 +4317,50 @@
         </a:p>
       </dgm:t>
     </dgm:pt>
+    <dgm:pt modelId="{BED1581E-CC75-4CB1-97A5-94C58EE24BFB}">
+      <dgm:prSet phldrT="[Texte]"/>
+      <dgm:spPr/>
+      <dgm:t>
+        <a:bodyPr/>
+        <a:lstStyle/>
+        <a:p>
+          <a:r>
+            <a:rPr lang="fr-FR"/>
+            <a:t>Write the IAR</a:t>
+          </a:r>
+        </a:p>
+      </dgm:t>
+    </dgm:pt>
+    <dgm:pt modelId="{E93779AA-A382-44DA-84B3-1233783F84CE}" type="parTrans" cxnId="{D6B3EE7F-CC91-4A4D-A956-BA341280470C}">
+      <dgm:prSet/>
+      <dgm:spPr/>
+    </dgm:pt>
+    <dgm:pt modelId="{40EEAC37-BDD8-42A8-AB87-123C7CFF2F97}" type="sibTrans" cxnId="{D6B3EE7F-CC91-4A4D-A956-BA341280470C}">
+      <dgm:prSet/>
+      <dgm:spPr/>
+    </dgm:pt>
+    <dgm:pt modelId="{C71C0E5D-7F51-4544-B123-378F534F4944}">
+      <dgm:prSet phldrT="[Texte]"/>
+      <dgm:spPr/>
+      <dgm:t>
+        <a:bodyPr/>
+        <a:lstStyle/>
+        <a:p>
+          <a:r>
+            <a:rPr lang="fr-FR"/>
+            <a:t>Present IAR project</a:t>
+          </a:r>
+        </a:p>
+      </dgm:t>
+    </dgm:pt>
+    <dgm:pt modelId="{328FFD0E-D05A-4510-9132-D88575F07C95}" type="parTrans" cxnId="{6D56A746-5964-4BC9-B30A-2F366BA0CE3C}">
+      <dgm:prSet/>
+      <dgm:spPr/>
+    </dgm:pt>
+    <dgm:pt modelId="{83523674-F406-4DCC-A107-783DA566778D}" type="sibTrans" cxnId="{6D56A746-5964-4BC9-B30A-2F366BA0CE3C}">
+      <dgm:prSet/>
+      <dgm:spPr/>
+    </dgm:pt>
     <dgm:pt modelId="{71E9AA40-D3B4-4753-B77F-6CFE495E434F}" type="pres">
       <dgm:prSet presAssocID="{5252D8DF-F7ED-47A9-8F1F-1C3DE6A4722F}" presName="Name0" presStyleCnt="0">
         <dgm:presLayoutVars>
@@ -3191,64 +4451,68 @@
     </dgm:pt>
   </dgm:ptLst>
   <dgm:cxnLst>
+    <dgm:cxn modelId="{527FBBAA-2BEF-478B-972C-9E8351651A38}" type="presOf" srcId="{76F011A4-403B-46AD-8D5F-B9A16E1BFC11}" destId="{F1E2BDB2-0BA9-4FD2-86F9-2CAEA5A63A20}" srcOrd="0" destOrd="3" presId="urn:microsoft.com/office/officeart/2005/8/layout/hList6"/>
     <dgm:cxn modelId="{42F76715-AFEB-4F17-93DB-8ADEB8228C3E}" srcId="{9DB0AEFC-F7C0-4A47-A9D2-B66B67BDF166}" destId="{C4398932-60E9-428B-BB59-BB2FDF42C249}" srcOrd="4" destOrd="0" parTransId="{3D0B83B2-1075-4391-96AD-404B4EC50D02}" sibTransId="{413CF9B1-273D-4A5D-A540-DEA45D415D55}"/>
-    <dgm:cxn modelId="{1D9D0884-E7E3-486A-AE3C-012FD493F936}" type="presOf" srcId="{1EFEFBA2-B851-4A8A-BB22-00008FF41747}" destId="{06BACB2E-25D6-491F-9902-6DE6A89C06CD}" srcOrd="0" destOrd="0" presId="urn:microsoft.com/office/officeart/2005/8/layout/hList6"/>
+    <dgm:cxn modelId="{4A39E7A1-3EA3-40BC-9BC4-166D4DA1DF0B}" type="presOf" srcId="{498996AE-4AE4-493E-85FE-F243E011573C}" destId="{21D06AF9-7B68-4C50-825D-0A7D198CBF3A}" srcOrd="0" destOrd="1" presId="urn:microsoft.com/office/officeart/2005/8/layout/hList6"/>
+    <dgm:cxn modelId="{D4EA813B-7956-40E3-8DCE-42A21267FE66}" type="presOf" srcId="{C71C0E5D-7F51-4544-B123-378F534F4944}" destId="{06BACB2E-25D6-491F-9902-6DE6A89C06CD}" srcOrd="0" destOrd="6" presId="urn:microsoft.com/office/officeart/2005/8/layout/hList6"/>
     <dgm:cxn modelId="{AF1EF758-F111-4214-89C5-F09B074974A9}" srcId="{72C3D7C4-1FD3-4E91-B977-28931B3F5ABA}" destId="{6EC9B295-79FA-4462-A038-98147B5B15E8}" srcOrd="3" destOrd="0" parTransId="{5B8E65CC-A994-45C4-BB7F-2703D8EA6267}" sibTransId="{5BF83123-2528-47C3-AC79-7A084658B426}"/>
-    <dgm:cxn modelId="{507D26AC-927B-41D2-A10F-FC627E5FDFDD}" type="presOf" srcId="{6EC9B295-79FA-4462-A038-98147B5B15E8}" destId="{3DD4DCC5-CD2A-4C80-9516-43D7C916D6B5}" srcOrd="0" destOrd="4" presId="urn:microsoft.com/office/officeart/2005/8/layout/hList6"/>
     <dgm:cxn modelId="{DE556CC3-DF24-4E13-A34B-765D89621F82}" srcId="{5252D8DF-F7ED-47A9-8F1F-1C3DE6A4722F}" destId="{2BE55610-4D28-42E0-8267-558A7085E18F}" srcOrd="2" destOrd="0" parTransId="{0412D34D-808E-40C7-8F02-8DB8FF4954D5}" sibTransId="{6F471C58-641B-49B6-9FAA-ED99D26EF7F1}"/>
-    <dgm:cxn modelId="{0748841C-8C65-4077-883B-F1ADEF1331AA}" type="presOf" srcId="{B7C59D5E-E827-4F99-9F60-2B0420DCE559}" destId="{06BACB2E-25D6-491F-9902-6DE6A89C06CD}" srcOrd="0" destOrd="4" presId="urn:microsoft.com/office/officeart/2005/8/layout/hList6"/>
+    <dgm:cxn modelId="{01743F57-FFCA-4B6E-8179-224B1408D6A8}" type="presOf" srcId="{36ABFEC0-2B17-4E77-A2C7-C0FE9FBDA7E1}" destId="{3DD4DCC5-CD2A-4C80-9516-43D7C916D6B5}" srcOrd="0" destOrd="6" presId="urn:microsoft.com/office/officeart/2005/8/layout/hList6"/>
     <dgm:cxn modelId="{AE803186-1124-46E1-8F1A-37AB7FE2A10B}" srcId="{1EFEFBA2-B851-4A8A-BB22-00008FF41747}" destId="{27B8F497-EEFE-4724-A7DB-6F628DE3891D}" srcOrd="0" destOrd="0" parTransId="{326F6861-A2B9-4697-8835-2FE6175350B9}" sibTransId="{CBB21267-DEF5-4514-82CE-4C0594486F84}"/>
-    <dgm:cxn modelId="{93AC6E0A-E728-4205-8B91-96030895E93C}" type="presOf" srcId="{932CC87A-C2AA-4521-8FB3-6CE78FE8DC22}" destId="{3DD4DCC5-CD2A-4C80-9516-43D7C916D6B5}" srcOrd="0" destOrd="2" presId="urn:microsoft.com/office/officeart/2005/8/layout/hList6"/>
-    <dgm:cxn modelId="{F14A33A0-A6F0-4DD0-92F1-0497E1EE8887}" type="presOf" srcId="{36ABFEC0-2B17-4E77-A2C7-C0FE9FBDA7E1}" destId="{3DD4DCC5-CD2A-4C80-9516-43D7C916D6B5}" srcOrd="0" destOrd="6" presId="urn:microsoft.com/office/officeart/2005/8/layout/hList6"/>
+    <dgm:cxn modelId="{31328FAB-11DD-4201-8CCB-ED05F588F169}" type="presOf" srcId="{0EB01263-FD3B-4AC7-BF83-D803022CDB57}" destId="{F1E2BDB2-0BA9-4FD2-86F9-2CAEA5A63A20}" srcOrd="0" destOrd="1" presId="urn:microsoft.com/office/officeart/2005/8/layout/hList6"/>
+    <dgm:cxn modelId="{4392425B-8188-441A-9A36-FA22AA9B4AA3}" type="presOf" srcId="{5252D8DF-F7ED-47A9-8F1F-1C3DE6A4722F}" destId="{71E9AA40-D3B4-4753-B77F-6CFE495E434F}" srcOrd="0" destOrd="0" presId="urn:microsoft.com/office/officeart/2005/8/layout/hList6"/>
+    <dgm:cxn modelId="{57CEFFD2-C068-44C2-921D-0765C9C17BB4}" type="presOf" srcId="{E3F19D58-2847-4B41-8C69-FF677ACDED7B}" destId="{06BACB2E-25D6-491F-9902-6DE6A89C06CD}" srcOrd="0" destOrd="2" presId="urn:microsoft.com/office/officeart/2005/8/layout/hList6"/>
+    <dgm:cxn modelId="{2215C057-E109-417C-A69E-742581BD221C}" srcId="{9DB0AEFC-F7C0-4A47-A9D2-B66B67BDF166}" destId="{E1631B99-3BA5-41D6-BE11-08CB42AAA4EC}" srcOrd="3" destOrd="0" parTransId="{58D25AF7-E32A-4BAF-A922-43500B70A4B7}" sibTransId="{73F8ED0B-8F78-4CBC-A923-F824FF362951}"/>
     <dgm:cxn modelId="{B69ADBA7-9F5C-4352-AE63-DC0E4F54167C}" srcId="{9DB0AEFC-F7C0-4A47-A9D2-B66B67BDF166}" destId="{5732FBE2-2EEB-4A56-AC2C-A920226FDEC5}" srcOrd="1" destOrd="0" parTransId="{AED492A6-1AC1-475C-A576-8A759C976513}" sibTransId="{E17D8877-F623-4C8E-8B9C-EDDBC8E8C61C}"/>
-    <dgm:cxn modelId="{2215C057-E109-417C-A69E-742581BD221C}" srcId="{9DB0AEFC-F7C0-4A47-A9D2-B66B67BDF166}" destId="{E1631B99-3BA5-41D6-BE11-08CB42AAA4EC}" srcOrd="3" destOrd="0" parTransId="{58D25AF7-E32A-4BAF-A922-43500B70A4B7}" sibTransId="{73F8ED0B-8F78-4CBC-A923-F824FF362951}"/>
-    <dgm:cxn modelId="{72FE7874-BD02-4BBA-B055-92DC25C093BF}" type="presOf" srcId="{3134A35E-5F85-4AA0-82AC-DC8AF808B10B}" destId="{3DD4DCC5-CD2A-4C80-9516-43D7C916D6B5}" srcOrd="0" destOrd="7" presId="urn:microsoft.com/office/officeart/2005/8/layout/hList6"/>
-    <dgm:cxn modelId="{CAEA61FA-1858-449C-80F4-ED8F1181C3EA}" type="presOf" srcId="{DBD0BA76-6275-4A2D-ADE2-0F6036822509}" destId="{06BACB2E-25D6-491F-9902-6DE6A89C06CD}" srcOrd="0" destOrd="3" presId="urn:microsoft.com/office/officeart/2005/8/layout/hList6"/>
-    <dgm:cxn modelId="{B74E4E0F-B24B-4CE3-82E9-19502B3602C1}" type="presOf" srcId="{2BE55610-4D28-42E0-8267-558A7085E18F}" destId="{21D06AF9-7B68-4C50-825D-0A7D198CBF3A}" srcOrd="0" destOrd="0" presId="urn:microsoft.com/office/officeart/2005/8/layout/hList6"/>
     <dgm:cxn modelId="{8019387C-88C3-4DCF-810D-DE8619DEB540}" srcId="{72C3D7C4-1FD3-4E91-B977-28931B3F5ABA}" destId="{3C62CD8E-8D76-477F-9DB6-910BDF743BA0}" srcOrd="0" destOrd="0" parTransId="{ACB6940E-F7AB-4B27-A4AF-138986DD3A81}" sibTransId="{15123142-6E4E-45E4-807A-07C399AF1AF7}"/>
-    <dgm:cxn modelId="{010F0390-E845-46A9-BF61-07BDFE002367}" type="presOf" srcId="{76F011A4-403B-46AD-8D5F-B9A16E1BFC11}" destId="{F1E2BDB2-0BA9-4FD2-86F9-2CAEA5A63A20}" srcOrd="0" destOrd="3" presId="urn:microsoft.com/office/officeart/2005/8/layout/hList6"/>
+    <dgm:cxn modelId="{E6A6D180-5A30-4D6D-A466-AD1F86E6D3E3}" type="presOf" srcId="{BED1581E-CC75-4CB1-97A5-94C58EE24BFB}" destId="{06BACB2E-25D6-491F-9902-6DE6A89C06CD}" srcOrd="0" destOrd="5" presId="urn:microsoft.com/office/officeart/2005/8/layout/hList6"/>
+    <dgm:cxn modelId="{E68C254D-FCD5-4D2F-865F-774F54724DA3}" type="presOf" srcId="{932CC87A-C2AA-4521-8FB3-6CE78FE8DC22}" destId="{3DD4DCC5-CD2A-4C80-9516-43D7C916D6B5}" srcOrd="0" destOrd="2" presId="urn:microsoft.com/office/officeart/2005/8/layout/hList6"/>
     <dgm:cxn modelId="{9FE6B04F-043F-4842-94C7-BFE97A8E63FB}" srcId="{72C3D7C4-1FD3-4E91-B977-28931B3F5ABA}" destId="{3134A35E-5F85-4AA0-82AC-DC8AF808B10B}" srcOrd="6" destOrd="0" parTransId="{4996416F-3E3B-4A82-B815-CAAA109D65A0}" sibTransId="{9C551CA4-A023-4452-9361-07B91AA4E205}"/>
-    <dgm:cxn modelId="{18410FCD-66C8-4053-8150-B6037BEF65DC}" type="presOf" srcId="{DE4E638D-80BE-4A69-86ED-9C45972347A1}" destId="{3DD4DCC5-CD2A-4C80-9516-43D7C916D6B5}" srcOrd="0" destOrd="5" presId="urn:microsoft.com/office/officeart/2005/8/layout/hList6"/>
+    <dgm:cxn modelId="{D6B3EE7F-CC91-4A4D-A956-BA341280470C}" srcId="{1EFEFBA2-B851-4A8A-BB22-00008FF41747}" destId="{BED1581E-CC75-4CB1-97A5-94C58EE24BFB}" srcOrd="4" destOrd="0" parTransId="{E93779AA-A382-44DA-84B3-1233783F84CE}" sibTransId="{40EEAC37-BDD8-42A8-AB87-123C7CFF2F97}"/>
     <dgm:cxn modelId="{628E5962-57DF-4D87-97D9-0192FBFDD090}" srcId="{2BE55610-4D28-42E0-8267-558A7085E18F}" destId="{498996AE-4AE4-493E-85FE-F243E011573C}" srcOrd="0" destOrd="0" parTransId="{083F37AC-F742-4756-9721-03926A31C2E0}" sibTransId="{48AF3B71-218F-4F8C-B4DE-6B2DE20F7BC5}"/>
-    <dgm:cxn modelId="{EF020665-48F2-4AD2-964A-A810666A2944}" type="presOf" srcId="{5732FBE2-2EEB-4A56-AC2C-A920226FDEC5}" destId="{F1E2BDB2-0BA9-4FD2-86F9-2CAEA5A63A20}" srcOrd="0" destOrd="2" presId="urn:microsoft.com/office/officeart/2005/8/layout/hList6"/>
     <dgm:cxn modelId="{BACD229E-0353-4206-A854-B57F59A792CF}" srcId="{72C3D7C4-1FD3-4E91-B977-28931B3F5ABA}" destId="{E3D830AE-2CF7-4029-9D57-5763C8E9CF43}" srcOrd="2" destOrd="0" parTransId="{C28EB5E2-53AA-4518-868C-95C0988E2D49}" sibTransId="{588A4F85-56EE-4932-B928-50039EFE1D31}"/>
     <dgm:cxn modelId="{5681C565-D35A-4FEA-A0B2-C51EC399EE0C}" srcId="{5252D8DF-F7ED-47A9-8F1F-1C3DE6A4722F}" destId="{9DB0AEFC-F7C0-4A47-A9D2-B66B67BDF166}" srcOrd="3" destOrd="0" parTransId="{A4CF8F00-895D-40E4-8450-D92BA3CAA82B}" sibTransId="{89C62A47-94B4-428D-B017-3F9FAE42CBB2}"/>
     <dgm:cxn modelId="{4300DD3D-BF39-45DB-9048-597C02992529}" srcId="{72C3D7C4-1FD3-4E91-B977-28931B3F5ABA}" destId="{36ABFEC0-2B17-4E77-A2C7-C0FE9FBDA7E1}" srcOrd="5" destOrd="0" parTransId="{EE816ADF-6421-4B5A-938E-8013FE13857F}" sibTransId="{BD918787-7934-4406-AB9E-59CAFEA713D8}"/>
-    <dgm:cxn modelId="{2C4D6C3E-D45F-4E8F-8855-3F3548E88AB6}" type="presOf" srcId="{5252D8DF-F7ED-47A9-8F1F-1C3DE6A4722F}" destId="{71E9AA40-D3B4-4753-B77F-6CFE495E434F}" srcOrd="0" destOrd="0" presId="urn:microsoft.com/office/officeart/2005/8/layout/hList6"/>
-    <dgm:cxn modelId="{3344E3F8-0E61-4EF8-841C-C442BF2688FC}" type="presOf" srcId="{9DB0AEFC-F7C0-4A47-A9D2-B66B67BDF166}" destId="{F1E2BDB2-0BA9-4FD2-86F9-2CAEA5A63A20}" srcOrd="0" destOrd="0" presId="urn:microsoft.com/office/officeart/2005/8/layout/hList6"/>
-    <dgm:cxn modelId="{F5B8A2F7-F1C2-4A1C-BF1E-E50355B57026}" type="presOf" srcId="{E1631B99-3BA5-41D6-BE11-08CB42AAA4EC}" destId="{F1E2BDB2-0BA9-4FD2-86F9-2CAEA5A63A20}" srcOrd="0" destOrd="4" presId="urn:microsoft.com/office/officeart/2005/8/layout/hList6"/>
-    <dgm:cxn modelId="{20A71EE0-8C41-493A-AEBA-3B5C655FCC75}" type="presOf" srcId="{E3F19D58-2847-4B41-8C69-FF677ACDED7B}" destId="{06BACB2E-25D6-491F-9902-6DE6A89C06CD}" srcOrd="0" destOrd="2" presId="urn:microsoft.com/office/officeart/2005/8/layout/hList6"/>
+    <dgm:cxn modelId="{59F65B9F-8D2D-4542-A7E4-503CA4BCB648}" type="presOf" srcId="{9DB0AEFC-F7C0-4A47-A9D2-B66B67BDF166}" destId="{F1E2BDB2-0BA9-4FD2-86F9-2CAEA5A63A20}" srcOrd="0" destOrd="0" presId="urn:microsoft.com/office/officeart/2005/8/layout/hList6"/>
+    <dgm:cxn modelId="{14293FE5-43EC-4FBC-AB3C-D1BD8C30FFE7}" type="presOf" srcId="{C4398932-60E9-428B-BB59-BB2FDF42C249}" destId="{F1E2BDB2-0BA9-4FD2-86F9-2CAEA5A63A20}" srcOrd="0" destOrd="5" presId="urn:microsoft.com/office/officeart/2005/8/layout/hList6"/>
+    <dgm:cxn modelId="{F4AACB8F-9351-4C70-B3FF-739369691603}" type="presOf" srcId="{27B8F497-EEFE-4724-A7DB-6F628DE3891D}" destId="{06BACB2E-25D6-491F-9902-6DE6A89C06CD}" srcOrd="0" destOrd="1" presId="urn:microsoft.com/office/officeart/2005/8/layout/hList6"/>
     <dgm:cxn modelId="{2DE10510-D95E-41EC-BCC8-3A1320FC5027}" srcId="{72C3D7C4-1FD3-4E91-B977-28931B3F5ABA}" destId="{932CC87A-C2AA-4521-8FB3-6CE78FE8DC22}" srcOrd="1" destOrd="0" parTransId="{A5ABD709-9B38-42A8-BE20-D8E88E6354BF}" sibTransId="{0FA7DA1A-927F-4D20-BBAC-3EFD84B1F43C}"/>
     <dgm:cxn modelId="{383F837F-9DCE-4D5D-B5F0-67D53EEA6EDB}" srcId="{5252D8DF-F7ED-47A9-8F1F-1C3DE6A4722F}" destId="{72C3D7C4-1FD3-4E91-B977-28931B3F5ABA}" srcOrd="0" destOrd="0" parTransId="{C7E336E9-2747-4995-A749-2C4A0C296DB1}" sibTransId="{C47984D0-4B72-491D-8DA1-F5AEAAF743E6}"/>
-    <dgm:cxn modelId="{55E00E0D-7549-438B-A8AA-6320DD6C3C63}" type="presOf" srcId="{3C62CD8E-8D76-477F-9DB6-910BDF743BA0}" destId="{3DD4DCC5-CD2A-4C80-9516-43D7C916D6B5}" srcOrd="0" destOrd="1" presId="urn:microsoft.com/office/officeart/2005/8/layout/hList6"/>
-    <dgm:cxn modelId="{0D2ADB6E-B07B-4DCD-B3B0-AEAB47DF4922}" type="presOf" srcId="{E2D62E3A-FDC4-4F36-AE7D-2F26CF1B12CA}" destId="{21D06AF9-7B68-4C50-825D-0A7D198CBF3A}" srcOrd="0" destOrd="2" presId="urn:microsoft.com/office/officeart/2005/8/layout/hList6"/>
+    <dgm:cxn modelId="{92AA245F-FC03-471B-B7DA-A5168C5C7285}" type="presOf" srcId="{6EC9B295-79FA-4462-A038-98147B5B15E8}" destId="{3DD4DCC5-CD2A-4C80-9516-43D7C916D6B5}" srcOrd="0" destOrd="4" presId="urn:microsoft.com/office/officeart/2005/8/layout/hList6"/>
+    <dgm:cxn modelId="{02F8FE77-64FE-46ED-A55B-7578EA9BDD15}" type="presOf" srcId="{E3D830AE-2CF7-4029-9D57-5763C8E9CF43}" destId="{3DD4DCC5-CD2A-4C80-9516-43D7C916D6B5}" srcOrd="0" destOrd="3" presId="urn:microsoft.com/office/officeart/2005/8/layout/hList6"/>
+    <dgm:cxn modelId="{D324A88D-5B8D-4672-A001-00C8E9E2BCEC}" type="presOf" srcId="{E1631B99-3BA5-41D6-BE11-08CB42AAA4EC}" destId="{F1E2BDB2-0BA9-4FD2-86F9-2CAEA5A63A20}" srcOrd="0" destOrd="4" presId="urn:microsoft.com/office/officeart/2005/8/layout/hList6"/>
     <dgm:cxn modelId="{833D941F-C529-4BB5-8121-804F7324C543}" srcId="{1EFEFBA2-B851-4A8A-BB22-00008FF41747}" destId="{DBD0BA76-6275-4A2D-ADE2-0F6036822509}" srcOrd="2" destOrd="0" parTransId="{E3C44805-5A5C-4C66-B673-803F99E83A96}" sibTransId="{FFCA3E7D-8C38-4855-8AC3-F2676E945F28}"/>
-    <dgm:cxn modelId="{82DEE48F-4A9E-4B55-9B42-524FA87CED42}" type="presOf" srcId="{498996AE-4AE4-493E-85FE-F243E011573C}" destId="{21D06AF9-7B68-4C50-825D-0A7D198CBF3A}" srcOrd="0" destOrd="1" presId="urn:microsoft.com/office/officeart/2005/8/layout/hList6"/>
-    <dgm:cxn modelId="{B5CD871C-9479-4FB6-B94A-3D278038C22E}" type="presOf" srcId="{E3D830AE-2CF7-4029-9D57-5763C8E9CF43}" destId="{3DD4DCC5-CD2A-4C80-9516-43D7C916D6B5}" srcOrd="0" destOrd="3" presId="urn:microsoft.com/office/officeart/2005/8/layout/hList6"/>
+    <dgm:cxn modelId="{6FDA2AED-941D-4E29-B014-6CE302AD9EEB}" type="presOf" srcId="{3134A35E-5F85-4AA0-82AC-DC8AF808B10B}" destId="{3DD4DCC5-CD2A-4C80-9516-43D7C916D6B5}" srcOrd="0" destOrd="7" presId="urn:microsoft.com/office/officeart/2005/8/layout/hList6"/>
     <dgm:cxn modelId="{6D9CDF47-5255-477F-A408-150A25B9C789}" srcId="{1EFEFBA2-B851-4A8A-BB22-00008FF41747}" destId="{E3F19D58-2847-4B41-8C69-FF677ACDED7B}" srcOrd="1" destOrd="0" parTransId="{7CB18FEC-F689-43FE-9BE5-84EDDE928C59}" sibTransId="{333CF11C-87F5-4F52-9AE6-1EC6B538DB93}"/>
+    <dgm:cxn modelId="{4A6ACED5-A593-45DC-87C8-F4377394F841}" type="presOf" srcId="{5732FBE2-2EEB-4A56-AC2C-A920226FDEC5}" destId="{F1E2BDB2-0BA9-4FD2-86F9-2CAEA5A63A20}" srcOrd="0" destOrd="2" presId="urn:microsoft.com/office/officeart/2005/8/layout/hList6"/>
     <dgm:cxn modelId="{3232FB35-98D6-48CA-A362-7A0C714424D0}" srcId="{1EFEFBA2-B851-4A8A-BB22-00008FF41747}" destId="{B7C59D5E-E827-4F99-9F60-2B0420DCE559}" srcOrd="3" destOrd="0" parTransId="{B724FF86-B1A3-42EA-A800-CE3C165326BC}" sibTransId="{51BB2072-31A7-4D40-AD47-EE65451F162F}"/>
+    <dgm:cxn modelId="{86903315-4A84-4806-87E3-98A4064C51E5}" type="presOf" srcId="{1EFEFBA2-B851-4A8A-BB22-00008FF41747}" destId="{06BACB2E-25D6-491F-9902-6DE6A89C06CD}" srcOrd="0" destOrd="0" presId="urn:microsoft.com/office/officeart/2005/8/layout/hList6"/>
+    <dgm:cxn modelId="{310CFD46-4049-4B3A-A059-E534ECF089BE}" type="presOf" srcId="{DE4E638D-80BE-4A69-86ED-9C45972347A1}" destId="{3DD4DCC5-CD2A-4C80-9516-43D7C916D6B5}" srcOrd="0" destOrd="5" presId="urn:microsoft.com/office/officeart/2005/8/layout/hList6"/>
     <dgm:cxn modelId="{4E6ED13A-5541-444B-A154-C8F6CC8F9A7D}" srcId="{2BE55610-4D28-42E0-8267-558A7085E18F}" destId="{E2D62E3A-FDC4-4F36-AE7D-2F26CF1B12CA}" srcOrd="1" destOrd="0" parTransId="{9C700315-F604-4033-988D-EBD753E3D226}" sibTransId="{5F154C8F-0C4C-4EBD-A659-69DD126C9C40}"/>
-    <dgm:cxn modelId="{A5D9BAE2-D99C-4C56-94A0-C46484670366}" type="presOf" srcId="{C4398932-60E9-428B-BB59-BB2FDF42C249}" destId="{F1E2BDB2-0BA9-4FD2-86F9-2CAEA5A63A20}" srcOrd="0" destOrd="5" presId="urn:microsoft.com/office/officeart/2005/8/layout/hList6"/>
-    <dgm:cxn modelId="{4A622A7F-E6E7-4CBF-855F-8ED915834400}" type="presOf" srcId="{27B8F497-EEFE-4724-A7DB-6F628DE3891D}" destId="{06BACB2E-25D6-491F-9902-6DE6A89C06CD}" srcOrd="0" destOrd="1" presId="urn:microsoft.com/office/officeart/2005/8/layout/hList6"/>
+    <dgm:cxn modelId="{0A6BE754-7F24-45CD-AD7F-ACF35DB32181}" type="presOf" srcId="{2BE55610-4D28-42E0-8267-558A7085E18F}" destId="{21D06AF9-7B68-4C50-825D-0A7D198CBF3A}" srcOrd="0" destOrd="0" presId="urn:microsoft.com/office/officeart/2005/8/layout/hList6"/>
+    <dgm:cxn modelId="{6D56A746-5964-4BC9-B30A-2F366BA0CE3C}" srcId="{1EFEFBA2-B851-4A8A-BB22-00008FF41747}" destId="{C71C0E5D-7F51-4544-B123-378F534F4944}" srcOrd="5" destOrd="0" parTransId="{328FFD0E-D05A-4510-9132-D88575F07C95}" sibTransId="{83523674-F406-4DCC-A107-783DA566778D}"/>
     <dgm:cxn modelId="{BA334A41-1643-479E-8557-09B405659CB4}" srcId="{9DB0AEFC-F7C0-4A47-A9D2-B66B67BDF166}" destId="{76F011A4-403B-46AD-8D5F-B9A16E1BFC11}" srcOrd="2" destOrd="0" parTransId="{51503B19-43E9-4B0B-B51C-1A896FA41AE9}" sibTransId="{D54DEC58-8800-4EFB-80E9-82A9415329F5}"/>
+    <dgm:cxn modelId="{16300AC6-0B22-4406-80A7-55106A6446CD}" type="presOf" srcId="{3C62CD8E-8D76-477F-9DB6-910BDF743BA0}" destId="{3DD4DCC5-CD2A-4C80-9516-43D7C916D6B5}" srcOrd="0" destOrd="1" presId="urn:microsoft.com/office/officeart/2005/8/layout/hList6"/>
+    <dgm:cxn modelId="{BD1371E4-E31E-4A8F-B145-A495313A7853}" type="presOf" srcId="{72C3D7C4-1FD3-4E91-B977-28931B3F5ABA}" destId="{3DD4DCC5-CD2A-4C80-9516-43D7C916D6B5}" srcOrd="0" destOrd="0" presId="urn:microsoft.com/office/officeart/2005/8/layout/hList6"/>
     <dgm:cxn modelId="{35AE9547-F862-45D3-BE5A-E6241C543C34}" srcId="{5252D8DF-F7ED-47A9-8F1F-1C3DE6A4722F}" destId="{1EFEFBA2-B851-4A8A-BB22-00008FF41747}" srcOrd="1" destOrd="0" parTransId="{5237344E-3C45-4CD5-8679-16503A91AA7C}" sibTransId="{E95B4B51-66E9-4F52-9C30-23146904BC20}"/>
-    <dgm:cxn modelId="{A9DE5928-587E-48BE-A6FF-F01766AA63BB}" type="presOf" srcId="{72C3D7C4-1FD3-4E91-B977-28931B3F5ABA}" destId="{3DD4DCC5-CD2A-4C80-9516-43D7C916D6B5}" srcOrd="0" destOrd="0" presId="urn:microsoft.com/office/officeart/2005/8/layout/hList6"/>
-    <dgm:cxn modelId="{EB275390-D81E-445C-AF8D-A21DAA143A18}" type="presOf" srcId="{0EB01263-FD3B-4AC7-BF83-D803022CDB57}" destId="{F1E2BDB2-0BA9-4FD2-86F9-2CAEA5A63A20}" srcOrd="0" destOrd="1" presId="urn:microsoft.com/office/officeart/2005/8/layout/hList6"/>
+    <dgm:cxn modelId="{E27676C8-F598-4693-872B-2EBFCE7A6693}" type="presOf" srcId="{B7C59D5E-E827-4F99-9F60-2B0420DCE559}" destId="{06BACB2E-25D6-491F-9902-6DE6A89C06CD}" srcOrd="0" destOrd="4" presId="urn:microsoft.com/office/officeart/2005/8/layout/hList6"/>
+    <dgm:cxn modelId="{7DC501CB-8671-4B17-AFE0-7161F69EC57B}" type="presOf" srcId="{E2D62E3A-FDC4-4F36-AE7D-2F26CF1B12CA}" destId="{21D06AF9-7B68-4C50-825D-0A7D198CBF3A}" srcOrd="0" destOrd="2" presId="urn:microsoft.com/office/officeart/2005/8/layout/hList6"/>
     <dgm:cxn modelId="{ED06762B-FC36-4EB7-BB42-21BF2D41A4BC}" srcId="{9DB0AEFC-F7C0-4A47-A9D2-B66B67BDF166}" destId="{0EB01263-FD3B-4AC7-BF83-D803022CDB57}" srcOrd="0" destOrd="0" parTransId="{B7ADEEA4-5653-4A7C-A171-75A7C360D0C6}" sibTransId="{EF439DA5-2B90-41D6-942D-A9D10364DF29}"/>
     <dgm:cxn modelId="{879A2153-EA60-4773-A529-3FC45218335B}" srcId="{72C3D7C4-1FD3-4E91-B977-28931B3F5ABA}" destId="{DE4E638D-80BE-4A69-86ED-9C45972347A1}" srcOrd="4" destOrd="0" parTransId="{61772DFC-735C-4A4E-9CFE-5491B99DCEB1}" sibTransId="{A6DF42EE-B7F0-448B-AAB7-CB2D0ED8CA16}"/>
-    <dgm:cxn modelId="{B686A51D-81C4-459E-A6D1-50DAA96032CC}" type="presParOf" srcId="{71E9AA40-D3B4-4753-B77F-6CFE495E434F}" destId="{3DD4DCC5-CD2A-4C80-9516-43D7C916D6B5}" srcOrd="0" destOrd="0" presId="urn:microsoft.com/office/officeart/2005/8/layout/hList6"/>
-    <dgm:cxn modelId="{9D6716BC-E375-474C-BE8E-DD503171FE23}" type="presParOf" srcId="{71E9AA40-D3B4-4753-B77F-6CFE495E434F}" destId="{8FD0C632-C2B7-419D-B173-A6F16D83E195}" srcOrd="1" destOrd="0" presId="urn:microsoft.com/office/officeart/2005/8/layout/hList6"/>
-    <dgm:cxn modelId="{FC22C992-2ACA-475C-8BFA-37340FB47AC5}" type="presParOf" srcId="{71E9AA40-D3B4-4753-B77F-6CFE495E434F}" destId="{06BACB2E-25D6-491F-9902-6DE6A89C06CD}" srcOrd="2" destOrd="0" presId="urn:microsoft.com/office/officeart/2005/8/layout/hList6"/>
-    <dgm:cxn modelId="{3E53665A-59E8-4E99-B058-9DB1FCA28308}" type="presParOf" srcId="{71E9AA40-D3B4-4753-B77F-6CFE495E434F}" destId="{66F2F446-351F-424B-91AA-DBC95E8A4EE3}" srcOrd="3" destOrd="0" presId="urn:microsoft.com/office/officeart/2005/8/layout/hList6"/>
-    <dgm:cxn modelId="{F0C83744-13E9-463E-B37D-AE8EBCE9D760}" type="presParOf" srcId="{71E9AA40-D3B4-4753-B77F-6CFE495E434F}" destId="{21D06AF9-7B68-4C50-825D-0A7D198CBF3A}" srcOrd="4" destOrd="0" presId="urn:microsoft.com/office/officeart/2005/8/layout/hList6"/>
-    <dgm:cxn modelId="{F92EC04C-327E-4D8D-86A3-185357DEC242}" type="presParOf" srcId="{71E9AA40-D3B4-4753-B77F-6CFE495E434F}" destId="{D617A35C-C5B5-488B-90B4-A60D5D15AEE1}" srcOrd="5" destOrd="0" presId="urn:microsoft.com/office/officeart/2005/8/layout/hList6"/>
-    <dgm:cxn modelId="{93BEAA9B-1384-41AF-A36B-3AB8E1F15164}" type="presParOf" srcId="{71E9AA40-D3B4-4753-B77F-6CFE495E434F}" destId="{F1E2BDB2-0BA9-4FD2-86F9-2CAEA5A63A20}" srcOrd="6" destOrd="0" presId="urn:microsoft.com/office/officeart/2005/8/layout/hList6"/>
+    <dgm:cxn modelId="{EA1EF09D-2C2C-4BC3-AC57-A39B5DF52317}" type="presOf" srcId="{DBD0BA76-6275-4A2D-ADE2-0F6036822509}" destId="{06BACB2E-25D6-491F-9902-6DE6A89C06CD}" srcOrd="0" destOrd="3" presId="urn:microsoft.com/office/officeart/2005/8/layout/hList6"/>
+    <dgm:cxn modelId="{C0DB56AD-6A9B-4893-BC2B-DDBBC783CBF8}" type="presParOf" srcId="{71E9AA40-D3B4-4753-B77F-6CFE495E434F}" destId="{3DD4DCC5-CD2A-4C80-9516-43D7C916D6B5}" srcOrd="0" destOrd="0" presId="urn:microsoft.com/office/officeart/2005/8/layout/hList6"/>
+    <dgm:cxn modelId="{7DA92ECD-C926-42F7-A4DC-35C8493F4359}" type="presParOf" srcId="{71E9AA40-D3B4-4753-B77F-6CFE495E434F}" destId="{8FD0C632-C2B7-419D-B173-A6F16D83E195}" srcOrd="1" destOrd="0" presId="urn:microsoft.com/office/officeart/2005/8/layout/hList6"/>
+    <dgm:cxn modelId="{592B63F9-CB76-4326-AEC3-8455875DAE92}" type="presParOf" srcId="{71E9AA40-D3B4-4753-B77F-6CFE495E434F}" destId="{06BACB2E-25D6-491F-9902-6DE6A89C06CD}" srcOrd="2" destOrd="0" presId="urn:microsoft.com/office/officeart/2005/8/layout/hList6"/>
+    <dgm:cxn modelId="{6446B56A-9024-4D55-A1E5-B86DFF6E983B}" type="presParOf" srcId="{71E9AA40-D3B4-4753-B77F-6CFE495E434F}" destId="{66F2F446-351F-424B-91AA-DBC95E8A4EE3}" srcOrd="3" destOrd="0" presId="urn:microsoft.com/office/officeart/2005/8/layout/hList6"/>
+    <dgm:cxn modelId="{14361C09-A91C-4FFA-B6FE-5E8F9C853097}" type="presParOf" srcId="{71E9AA40-D3B4-4753-B77F-6CFE495E434F}" destId="{21D06AF9-7B68-4C50-825D-0A7D198CBF3A}" srcOrd="4" destOrd="0" presId="urn:microsoft.com/office/officeart/2005/8/layout/hList6"/>
+    <dgm:cxn modelId="{5CA32748-9DAD-4CAD-8462-3FD146CCA035}" type="presParOf" srcId="{71E9AA40-D3B4-4753-B77F-6CFE495E434F}" destId="{D617A35C-C5B5-488B-90B4-A60D5D15AEE1}" srcOrd="5" destOrd="0" presId="urn:microsoft.com/office/officeart/2005/8/layout/hList6"/>
+    <dgm:cxn modelId="{3E34E964-B13D-49BB-9EA8-2AB2E55B1295}" type="presParOf" srcId="{71E9AA40-D3B4-4753-B77F-6CFE495E434F}" destId="{F1E2BDB2-0BA9-4FD2-86F9-2CAEA5A63A20}" srcOrd="6" destOrd="0" presId="urn:microsoft.com/office/officeart/2005/8/layout/hList6"/>
   </dgm:cxnLst>
   <dgm:bg/>
   <dgm:whole/>
   <dgm:extLst>
     <a:ext uri="http://schemas.microsoft.com/office/drawing/2008/diagram">
-      <dsp:dataModelExt xmlns:dsp="http://schemas.microsoft.com/office/drawing/2008/diagram" relId="rId8" minVer="http://schemas.openxmlformats.org/drawingml/2006/diagram"/>
+      <dsp:dataModelExt xmlns:dsp="http://schemas.microsoft.com/office/drawing/2008/diagram" relId="rId9" minVer="http://schemas.openxmlformats.org/drawingml/2006/diagram"/>
     </a:ext>
   </dgm:extLst>
 </dgm:dataModel>
@@ -3313,12 +4577,12 @@
         </a:fontRef>
       </dsp:style>
       <dsp:txBody>
-        <a:bodyPr spcFirstLastPara="0" vert="horz" wrap="square" lIns="88900" tIns="0" rIns="87561" bIns="0" numCol="1" spcCol="1270" anchor="t" anchorCtr="0">
+        <a:bodyPr spcFirstLastPara="0" vert="horz" wrap="square" lIns="82550" tIns="0" rIns="83840" bIns="0" numCol="1" spcCol="1270" anchor="t" anchorCtr="0">
           <a:noAutofit/>
         </a:bodyPr>
         <a:lstStyle/>
         <a:p>
-          <a:pPr lvl="0" algn="l" defTabSz="622300">
+          <a:pPr lvl="0" algn="l" defTabSz="577850">
             <a:lnSpc>
               <a:spcPct val="90000"/>
             </a:lnSpc>
@@ -3330,12 +4594,12 @@
             </a:spcAft>
           </a:pPr>
           <a:r>
-            <a:rPr lang="fr-FR" sz="1400" kern="1200"/>
+            <a:rPr lang="fr-FR" sz="1300" kern="1200"/>
             <a:t>RESOURCES</a:t>
           </a:r>
         </a:p>
         <a:p>
-          <a:pPr marL="57150" lvl="1" indent="-57150" algn="l" defTabSz="488950">
+          <a:pPr marL="57150" lvl="1" indent="-57150" algn="l" defTabSz="444500">
             <a:lnSpc>
               <a:spcPct val="90000"/>
             </a:lnSpc>
@@ -3348,12 +4612,12 @@
             <a:buChar char="••"/>
           </a:pPr>
           <a:r>
-            <a:rPr lang="fr-FR" sz="1100" kern="1200"/>
+            <a:rPr lang="fr-FR" sz="1000" kern="1200"/>
             <a:t>1 Supervisor</a:t>
           </a:r>
         </a:p>
         <a:p>
-          <a:pPr marL="57150" lvl="1" indent="-57150" algn="l" defTabSz="488950">
+          <a:pPr marL="57150" lvl="1" indent="-57150" algn="l" defTabSz="444500">
             <a:lnSpc>
               <a:spcPct val="90000"/>
             </a:lnSpc>
@@ -3366,12 +4630,12 @@
             <a:buChar char="••"/>
           </a:pPr>
           <a:r>
-            <a:rPr lang="fr-FR" sz="1100" kern="1200"/>
+            <a:rPr lang="fr-FR" sz="1000" kern="1200"/>
             <a:t>20 Contributors</a:t>
           </a:r>
         </a:p>
         <a:p>
-          <a:pPr marL="57150" lvl="1" indent="-57150" algn="l" defTabSz="488950">
+          <a:pPr marL="57150" lvl="1" indent="-57150" algn="l" defTabSz="444500">
             <a:lnSpc>
               <a:spcPct val="90000"/>
             </a:lnSpc>
@@ -3384,12 +4648,12 @@
             <a:buChar char="••"/>
           </a:pPr>
           <a:r>
-            <a:rPr lang="fr-FR" sz="1100" kern="1200"/>
+            <a:rPr lang="fr-FR" sz="1000" kern="1200"/>
             <a:t>4 Team members</a:t>
           </a:r>
         </a:p>
         <a:p>
-          <a:pPr marL="57150" lvl="1" indent="-57150" algn="l" defTabSz="488950">
+          <a:pPr marL="57150" lvl="1" indent="-57150" algn="l" defTabSz="444500">
             <a:lnSpc>
               <a:spcPct val="90000"/>
             </a:lnSpc>
@@ -3402,12 +4666,12 @@
             <a:buChar char="••"/>
           </a:pPr>
           <a:r>
-            <a:rPr lang="fr-FR" sz="1100" kern="1200"/>
+            <a:rPr lang="fr-FR" sz="1000" kern="1200"/>
             <a:t>Documetation anout IAR</a:t>
           </a:r>
         </a:p>
         <a:p>
-          <a:pPr marL="57150" lvl="1" indent="-57150" algn="l" defTabSz="488950">
+          <a:pPr marL="57150" lvl="1" indent="-57150" algn="l" defTabSz="444500">
             <a:lnSpc>
               <a:spcPct val="90000"/>
             </a:lnSpc>
@@ -3420,12 +4684,12 @@
             <a:buChar char="••"/>
           </a:pPr>
           <a:r>
-            <a:rPr lang="fr-FR" sz="1100" kern="1200"/>
+            <a:rPr lang="fr-FR" sz="1000" kern="1200"/>
             <a:t>Documentation about Fuel Cells</a:t>
           </a:r>
         </a:p>
         <a:p>
-          <a:pPr marL="57150" lvl="1" indent="-57150" algn="l" defTabSz="488950">
+          <a:pPr marL="57150" lvl="1" indent="-57150" algn="l" defTabSz="444500">
             <a:lnSpc>
               <a:spcPct val="90000"/>
             </a:lnSpc>
@@ -3438,12 +4702,12 @@
             <a:buChar char="••"/>
           </a:pPr>
           <a:r>
-            <a:rPr lang="fr-FR" sz="1100" kern="1200"/>
+            <a:rPr lang="fr-FR" sz="1000" kern="1200"/>
             <a:t>Online data sharing platform</a:t>
           </a:r>
         </a:p>
         <a:p>
-          <a:pPr marL="57150" lvl="1" indent="-57150" algn="l" defTabSz="488950">
+          <a:pPr marL="57150" lvl="1" indent="-57150" algn="l" defTabSz="444500">
             <a:lnSpc>
               <a:spcPct val="90000"/>
             </a:lnSpc>
@@ -3455,7 +4719,7 @@
             </a:spcAft>
             <a:buChar char="••"/>
           </a:pPr>
-          <a:endParaRPr lang="fr-FR" sz="1100" kern="1200"/>
+          <a:endParaRPr lang="fr-FR" sz="1000" kern="1200"/>
         </a:p>
       </dsp:txBody>
       <dsp:txXfrm rot="5400000">
@@ -3514,12 +4778,12 @@
         </a:fontRef>
       </dsp:style>
       <dsp:txBody>
-        <a:bodyPr spcFirstLastPara="0" vert="horz" wrap="square" lIns="88900" tIns="0" rIns="87561" bIns="0" numCol="1" spcCol="1270" anchor="t" anchorCtr="0">
+        <a:bodyPr spcFirstLastPara="0" vert="horz" wrap="square" lIns="82550" tIns="0" rIns="83840" bIns="0" numCol="1" spcCol="1270" anchor="t" anchorCtr="0">
           <a:noAutofit/>
         </a:bodyPr>
         <a:lstStyle/>
         <a:p>
-          <a:pPr lvl="0" algn="l" defTabSz="622300">
+          <a:pPr lvl="0" algn="l" defTabSz="577850">
             <a:lnSpc>
               <a:spcPct val="90000"/>
             </a:lnSpc>
@@ -3531,12 +4795,12 @@
             </a:spcAft>
           </a:pPr>
           <a:r>
-            <a:rPr lang="fr-FR" sz="1400" kern="1200"/>
+            <a:rPr lang="fr-FR" sz="1300" kern="1200"/>
             <a:t>ACTIVITIES</a:t>
           </a:r>
         </a:p>
         <a:p>
-          <a:pPr marL="57150" lvl="1" indent="-57150" algn="l" defTabSz="488950">
+          <a:pPr marL="57150" lvl="1" indent="-57150" algn="l" defTabSz="444500">
             <a:lnSpc>
               <a:spcPct val="90000"/>
             </a:lnSpc>
@@ -3549,12 +4813,12 @@
             <a:buChar char="••"/>
           </a:pPr>
           <a:r>
-            <a:rPr lang="fr-FR" sz="1100" kern="1200"/>
+            <a:rPr lang="fr-FR" sz="1000" kern="1200"/>
             <a:t>Review Fuel Cell information</a:t>
           </a:r>
         </a:p>
         <a:p>
-          <a:pPr marL="57150" lvl="1" indent="-57150" algn="l" defTabSz="488950">
+          <a:pPr marL="57150" lvl="1" indent="-57150" algn="l" defTabSz="444500">
             <a:lnSpc>
               <a:spcPct val="90000"/>
             </a:lnSpc>
@@ -3567,12 +4831,12 @@
             <a:buChar char="••"/>
           </a:pPr>
           <a:r>
-            <a:rPr lang="fr-FR" sz="1100" kern="1200"/>
+            <a:rPr lang="fr-FR" sz="1000" kern="1200"/>
             <a:t>Extract IAR structure from existing reports</a:t>
           </a:r>
         </a:p>
         <a:p>
-          <a:pPr marL="57150" lvl="1" indent="-57150" algn="l" defTabSz="488950">
+          <a:pPr marL="57150" lvl="1" indent="-57150" algn="l" defTabSz="444500">
             <a:lnSpc>
               <a:spcPct val="90000"/>
             </a:lnSpc>
@@ -3585,12 +4849,12 @@
             <a:buChar char="••"/>
           </a:pPr>
           <a:r>
-            <a:rPr lang="fr-FR" sz="1100" kern="1200"/>
+            <a:rPr lang="fr-FR" sz="1000" kern="1200"/>
             <a:t>Build a personalized structure for the IAR</a:t>
           </a:r>
         </a:p>
         <a:p>
-          <a:pPr marL="57150" lvl="1" indent="-57150" algn="l" defTabSz="488950">
+          <a:pPr marL="57150" lvl="1" indent="-57150" algn="l" defTabSz="444500">
             <a:lnSpc>
               <a:spcPct val="90000"/>
             </a:lnSpc>
@@ -3603,8 +4867,44 @@
             <a:buChar char="••"/>
           </a:pPr>
           <a:r>
-            <a:rPr lang="fr-FR" sz="1100" kern="1200"/>
+            <a:rPr lang="fr-FR" sz="1000" kern="1200"/>
             <a:t>Collect data</a:t>
+          </a:r>
+        </a:p>
+        <a:p>
+          <a:pPr marL="57150" lvl="1" indent="-57150" algn="l" defTabSz="444500">
+            <a:lnSpc>
+              <a:spcPct val="90000"/>
+            </a:lnSpc>
+            <a:spcBef>
+              <a:spcPct val="0"/>
+            </a:spcBef>
+            <a:spcAft>
+              <a:spcPct val="15000"/>
+            </a:spcAft>
+            <a:buChar char="••"/>
+          </a:pPr>
+          <a:r>
+            <a:rPr lang="fr-FR" sz="1000" kern="1200"/>
+            <a:t>Write the IAR</a:t>
+          </a:r>
+        </a:p>
+        <a:p>
+          <a:pPr marL="57150" lvl="1" indent="-57150" algn="l" defTabSz="444500">
+            <a:lnSpc>
+              <a:spcPct val="90000"/>
+            </a:lnSpc>
+            <a:spcBef>
+              <a:spcPct val="0"/>
+            </a:spcBef>
+            <a:spcAft>
+              <a:spcPct val="15000"/>
+            </a:spcAft>
+            <a:buChar char="••"/>
+          </a:pPr>
+          <a:r>
+            <a:rPr lang="fr-FR" sz="1000" kern="1200"/>
+            <a:t>Present IAR project</a:t>
           </a:r>
         </a:p>
       </dsp:txBody>
@@ -3664,12 +4964,12 @@
         </a:fontRef>
       </dsp:style>
       <dsp:txBody>
-        <a:bodyPr spcFirstLastPara="0" vert="horz" wrap="square" lIns="88900" tIns="0" rIns="87561" bIns="0" numCol="1" spcCol="1270" anchor="t" anchorCtr="0">
+        <a:bodyPr spcFirstLastPara="0" vert="horz" wrap="square" lIns="82550" tIns="0" rIns="83840" bIns="0" numCol="1" spcCol="1270" anchor="t" anchorCtr="0">
           <a:noAutofit/>
         </a:bodyPr>
         <a:lstStyle/>
         <a:p>
-          <a:pPr lvl="0" algn="l" defTabSz="622300">
+          <a:pPr lvl="0" algn="l" defTabSz="577850">
             <a:lnSpc>
               <a:spcPct val="90000"/>
             </a:lnSpc>
@@ -3681,12 +4981,12 @@
             </a:spcAft>
           </a:pPr>
           <a:r>
-            <a:rPr lang="fr-FR" sz="1400" kern="1200"/>
+            <a:rPr lang="fr-FR" sz="1300" kern="1200"/>
             <a:t>OUTCOMES</a:t>
           </a:r>
         </a:p>
         <a:p>
-          <a:pPr marL="57150" lvl="1" indent="-57150" algn="l" defTabSz="488950">
+          <a:pPr marL="57150" lvl="1" indent="-57150" algn="l" defTabSz="444500">
             <a:lnSpc>
               <a:spcPct val="90000"/>
             </a:lnSpc>
@@ -3699,12 +4999,12 @@
             <a:buChar char="••"/>
           </a:pPr>
           <a:r>
-            <a:rPr lang="fr-FR" sz="1100" kern="1200"/>
+            <a:rPr lang="fr-FR" sz="1000" kern="1200"/>
             <a:t>IAR</a:t>
           </a:r>
         </a:p>
         <a:p>
-          <a:pPr marL="57150" lvl="1" indent="-57150" algn="l" defTabSz="488950">
+          <a:pPr marL="57150" lvl="1" indent="-57150" algn="l" defTabSz="444500">
             <a:lnSpc>
               <a:spcPct val="90000"/>
             </a:lnSpc>
@@ -3717,7 +5017,7 @@
             <a:buChar char="••"/>
           </a:pPr>
           <a:r>
-            <a:rPr lang="fr-FR" sz="1100" kern="1200"/>
+            <a:rPr lang="fr-FR" sz="1000" kern="1200"/>
             <a:t>Interaction with other conributors</a:t>
           </a:r>
         </a:p>
@@ -3778,12 +5078,12 @@
         </a:fontRef>
       </dsp:style>
       <dsp:txBody>
-        <a:bodyPr spcFirstLastPara="0" vert="horz" wrap="square" lIns="88900" tIns="0" rIns="87561" bIns="0" numCol="1" spcCol="1270" anchor="t" anchorCtr="0">
+        <a:bodyPr spcFirstLastPara="0" vert="horz" wrap="square" lIns="82550" tIns="0" rIns="83840" bIns="0" numCol="1" spcCol="1270" anchor="t" anchorCtr="0">
           <a:noAutofit/>
         </a:bodyPr>
         <a:lstStyle/>
         <a:p>
-          <a:pPr lvl="0" algn="l" defTabSz="622300">
+          <a:pPr lvl="0" algn="l" defTabSz="577850">
             <a:lnSpc>
               <a:spcPct val="90000"/>
             </a:lnSpc>
@@ -3795,12 +5095,12 @@
             </a:spcAft>
           </a:pPr>
           <a:r>
-            <a:rPr lang="fr-FR" sz="1400" kern="1200"/>
+            <a:rPr lang="fr-FR" sz="1300" kern="1200"/>
             <a:t>OUTPUTS</a:t>
           </a:r>
         </a:p>
         <a:p>
-          <a:pPr marL="57150" lvl="1" indent="-57150" algn="l" defTabSz="488950">
+          <a:pPr marL="57150" lvl="1" indent="-57150" algn="l" defTabSz="444500">
             <a:lnSpc>
               <a:spcPct val="90000"/>
             </a:lnSpc>
@@ -3813,12 +5113,12 @@
             <a:buChar char="••"/>
           </a:pPr>
           <a:r>
-            <a:rPr lang="fr-FR" sz="1100" kern="1200"/>
+            <a:rPr lang="fr-FR" sz="1000" kern="1200"/>
             <a:t>Know about the Fuel Cell industry</a:t>
           </a:r>
         </a:p>
         <a:p>
-          <a:pPr marL="57150" lvl="1" indent="-57150" algn="l" defTabSz="488950">
+          <a:pPr marL="57150" lvl="1" indent="-57150" algn="l" defTabSz="444500">
             <a:lnSpc>
               <a:spcPct val="90000"/>
             </a:lnSpc>
@@ -3831,12 +5131,12 @@
             <a:buChar char="••"/>
           </a:pPr>
           <a:r>
-            <a:rPr lang="fr-FR" sz="1100" kern="1200"/>
+            <a:rPr lang="fr-FR" sz="1000" kern="1200"/>
             <a:t>Know the state and needs of the market</a:t>
           </a:r>
         </a:p>
         <a:p>
-          <a:pPr marL="57150" lvl="1" indent="-57150" algn="l" defTabSz="488950">
+          <a:pPr marL="57150" lvl="1" indent="-57150" algn="l" defTabSz="444500">
             <a:lnSpc>
               <a:spcPct val="90000"/>
             </a:lnSpc>
@@ -3849,12 +5149,12 @@
             <a:buChar char="••"/>
           </a:pPr>
           <a:r>
-            <a:rPr lang="fr-FR" sz="1100" kern="1200"/>
+            <a:rPr lang="fr-FR" sz="1000" kern="1200"/>
             <a:t>IAR available to everyone</a:t>
           </a:r>
         </a:p>
         <a:p>
-          <a:pPr marL="57150" lvl="1" indent="-57150" algn="l" defTabSz="488950">
+          <a:pPr marL="57150" lvl="1" indent="-57150" algn="l" defTabSz="444500">
             <a:lnSpc>
               <a:spcPct val="90000"/>
             </a:lnSpc>
@@ -3867,12 +5167,12 @@
             <a:buChar char="••"/>
           </a:pPr>
           <a:r>
-            <a:rPr lang="fr-FR" sz="1100" kern="1200"/>
+            <a:rPr lang="fr-FR" sz="1000" kern="1200"/>
             <a:t>IAR understandable by everyone</a:t>
           </a:r>
         </a:p>
         <a:p>
-          <a:pPr marL="57150" lvl="1" indent="-57150" algn="l" defTabSz="488950">
+          <a:pPr marL="57150" lvl="1" indent="-57150" algn="l" defTabSz="444500">
             <a:lnSpc>
               <a:spcPct val="90000"/>
             </a:lnSpc>
@@ -3884,7 +5184,7 @@
             </a:spcAft>
             <a:buChar char="••"/>
           </a:pPr>
-          <a:endParaRPr lang="fr-FR" sz="1100" kern="1200"/>
+          <a:endParaRPr lang="fr-FR" sz="1000" kern="1200"/>
         </a:p>
       </dsp:txBody>
       <dsp:txXfrm rot="5400000">

</xml_diff>

<commit_message>
updated the logic model in Tables.docx and LogicModel.md
</commit_message>
<xml_diff>
--- a/Project/Data Collection/Tables.docx
+++ b/Project/Data Collection/Tables.docx
@@ -75,7 +75,25 @@
                 <w:sz w:val="20"/>
                 <w:lang w:val="en-GB"/>
               </w:rPr>
-              <w:t>As fossil fuels reserves of the planet are not inexhaustible and the energy demand is rising year by year, it is essential to to adopt alternative sources of energy.</w:t>
+              <w:t>As fossil fuels reserves of the planet are not inexhaustible and the energy demand is rising ye</w:t>
+            </w:r>
+            <w:r>
+              <w:rPr>
+                <w:noProof/>
+                <w:color w:val="44546A" w:themeColor="text2"/>
+                <w:sz w:val="20"/>
+                <w:lang w:val="en-GB"/>
+              </w:rPr>
+              <w:t>ar by year, it is essential to</w:t>
+            </w:r>
+            <w:r>
+              <w:rPr>
+                <w:noProof/>
+                <w:color w:val="44546A" w:themeColor="text2"/>
+                <w:sz w:val="20"/>
+                <w:lang w:val="en-GB"/>
+              </w:rPr>
+              <w:t xml:space="preserve"> adopt alternative sources of energy.</w:t>
             </w:r>
           </w:p>
         </w:tc>
@@ -205,7 +223,6 @@
           <w:sz w:val="28"/>
         </w:rPr>
       </w:pPr>
-      <w:bookmarkStart w:id="0" w:name="_GoBack"/>
       <w:r>
         <w:rPr>
           <w:noProof/>
@@ -226,7 +243,6 @@
           </wp:inline>
         </w:drawing>
       </w:r>
-      <w:bookmarkEnd w:id="0"/>
     </w:p>
     <w:tbl>
       <w:tblPr>
@@ -296,12 +312,19 @@
             </w:pPr>
             <w:r>
               <w:rPr>
-                <w:noProof/>
                 <w:color w:val="44546A" w:themeColor="text2"/>
                 <w:sz w:val="20"/>
                 <w:lang w:val="en-GB"/>
               </w:rPr>
-              <w:t>As fossil fuels reserves of the planet are not inexhaustible and the energy demand is rising year by year, it is essential to to adopt alternative sources of energy.</w:t>
+              <w:t>IAR beneficial for stakeholders, customers, researchers, industry, and curious people</w:t>
+            </w:r>
+            <w:r>
+              <w:rPr>
+                <w:color w:val="44546A" w:themeColor="text2"/>
+                <w:sz w:val="20"/>
+                <w:lang w:val="en-GB"/>
+              </w:rPr>
+              <w:t>.</w:t>
             </w:r>
           </w:p>
         </w:tc>
@@ -359,7 +382,6 @@
             <w:tcBorders>
               <w:top w:val="single" w:sz="4" w:space="0" w:color="44546A" w:themeColor="text2"/>
               <w:left w:val="single" w:sz="4" w:space="0" w:color="44546A" w:themeColor="text2"/>
-              <w:bottom w:val="single" w:sz="4" w:space="0" w:color="44546A" w:themeColor="text2"/>
             </w:tcBorders>
           </w:tcPr>
           <w:p>
@@ -386,6 +408,75 @@
             <w:tcW w:w="12451" w:type="dxa"/>
             <w:tcBorders>
               <w:top w:val="single" w:sz="4" w:space="0" w:color="44546A" w:themeColor="text2"/>
+              <w:right w:val="single" w:sz="4" w:space="0" w:color="44546A" w:themeColor="text2"/>
+            </w:tcBorders>
+          </w:tcPr>
+          <w:p>
+            <w:pPr>
+              <w:jc w:val="both"/>
+              <w:rPr>
+                <w:noProof/>
+                <w:color w:val="44546A" w:themeColor="text2"/>
+                <w:sz w:val="20"/>
+                <w:lang w:val="en-GB"/>
+              </w:rPr>
+            </w:pPr>
+            <w:r>
+              <w:rPr>
+                <w:noProof/>
+                <w:color w:val="44546A" w:themeColor="text2"/>
+                <w:sz w:val="20"/>
+                <w:lang w:val="en-GB"/>
+              </w:rPr>
+              <w:t>Enough</w:t>
+            </w:r>
+            <w:bookmarkStart w:id="0" w:name="_GoBack"/>
+            <w:bookmarkEnd w:id="0"/>
+            <w:r>
+              <w:rPr>
+                <w:noProof/>
+                <w:color w:val="44546A" w:themeColor="text2"/>
+                <w:sz w:val="20"/>
+                <w:lang w:val="en-GB"/>
+              </w:rPr>
+              <w:t xml:space="preserve"> data is available online</w:t>
+            </w:r>
+            <w:r>
+              <w:rPr>
+                <w:noProof/>
+                <w:color w:val="44546A" w:themeColor="text2"/>
+                <w:sz w:val="20"/>
+                <w:lang w:val="en-GB"/>
+              </w:rPr>
+              <w:t>.</w:t>
+            </w:r>
+          </w:p>
+        </w:tc>
+      </w:tr>
+      <w:tr>
+        <w:tc>
+          <w:tcPr>
+            <w:tcW w:w="1661" w:type="dxa"/>
+            <w:tcBorders>
+              <w:left w:val="single" w:sz="4" w:space="0" w:color="44546A" w:themeColor="text2"/>
+              <w:bottom w:val="single" w:sz="4" w:space="0" w:color="44546A" w:themeColor="text2"/>
+            </w:tcBorders>
+          </w:tcPr>
+          <w:p>
+            <w:pPr>
+              <w:jc w:val="both"/>
+              <w:rPr>
+                <w:color w:val="44546A" w:themeColor="text2"/>
+                <w:sz w:val="24"/>
+                <w:lang w:val="en-GB"/>
+              </w:rPr>
+            </w:pPr>
+          </w:p>
+        </w:tc>
+        <w:tc>
+          <w:tcPr>
+            <w:tcW w:w="12451" w:type="dxa"/>
+            <w:tcBorders>
               <w:bottom w:val="single" w:sz="4" w:space="0" w:color="44546A" w:themeColor="text2"/>
               <w:right w:val="single" w:sz="4" w:space="0" w:color="44546A" w:themeColor="text2"/>
             </w:tcBorders>
@@ -407,7 +498,16 @@
                 <w:sz w:val="20"/>
                 <w:lang w:val="en-GB"/>
               </w:rPr>
-              <w:t>Provide an open Industry Analysis Report (IAR) in order for global knowledge and development opportunities to become available to anyone.</w:t>
+              <w:t>Hydrogen power has not yet reached its mature stage and will spread to the general public</w:t>
+            </w:r>
+            <w:r>
+              <w:rPr>
+                <w:noProof/>
+                <w:color w:val="44546A" w:themeColor="text2"/>
+                <w:sz w:val="20"/>
+                <w:lang w:val="en-GB"/>
+              </w:rPr>
+              <w:t>.</w:t>
             </w:r>
           </w:p>
         </w:tc>
@@ -3612,7 +3712,7 @@
         <a:p>
           <a:r>
             <a:rPr lang="fr-FR"/>
-            <a:t>4 Team members</a:t>
+            <a:t>4 Authors</a:t>
           </a:r>
         </a:p>
       </dgm:t>
@@ -3972,7 +4072,7 @@
         <a:p>
           <a:r>
             <a:rPr lang="fr-FR"/>
-            <a:t>Build a personalized structure for the IAR</a:t>
+            <a:t>Build a personalized outline for the IAR</a:t>
           </a:r>
         </a:p>
       </dgm:t>
@@ -4116,7 +4216,7 @@
         <a:p>
           <a:r>
             <a:rPr lang="fr-FR"/>
-            <a:t>Know about the Fuel Cell industry</a:t>
+            <a:t>Know about the fuel cell industry</a:t>
           </a:r>
         </a:p>
       </dgm:t>
@@ -4326,7 +4426,7 @@
         <a:p>
           <a:r>
             <a:rPr lang="fr-FR"/>
-            <a:t>Write the IAR</a:t>
+            <a:t>Write, design and edit the IAR</a:t>
           </a:r>
         </a:p>
       </dgm:t>
@@ -4451,62 +4551,62 @@
     </dgm:pt>
   </dgm:ptLst>
   <dgm:cxnLst>
-    <dgm:cxn modelId="{527FBBAA-2BEF-478B-972C-9E8351651A38}" type="presOf" srcId="{76F011A4-403B-46AD-8D5F-B9A16E1BFC11}" destId="{F1E2BDB2-0BA9-4FD2-86F9-2CAEA5A63A20}" srcOrd="0" destOrd="3" presId="urn:microsoft.com/office/officeart/2005/8/layout/hList6"/>
-    <dgm:cxn modelId="{42F76715-AFEB-4F17-93DB-8ADEB8228C3E}" srcId="{9DB0AEFC-F7C0-4A47-A9D2-B66B67BDF166}" destId="{C4398932-60E9-428B-BB59-BB2FDF42C249}" srcOrd="4" destOrd="0" parTransId="{3D0B83B2-1075-4391-96AD-404B4EC50D02}" sibTransId="{413CF9B1-273D-4A5D-A540-DEA45D415D55}"/>
-    <dgm:cxn modelId="{4A39E7A1-3EA3-40BC-9BC4-166D4DA1DF0B}" type="presOf" srcId="{498996AE-4AE4-493E-85FE-F243E011573C}" destId="{21D06AF9-7B68-4C50-825D-0A7D198CBF3A}" srcOrd="0" destOrd="1" presId="urn:microsoft.com/office/officeart/2005/8/layout/hList6"/>
-    <dgm:cxn modelId="{D4EA813B-7956-40E3-8DCE-42A21267FE66}" type="presOf" srcId="{C71C0E5D-7F51-4544-B123-378F534F4944}" destId="{06BACB2E-25D6-491F-9902-6DE6A89C06CD}" srcOrd="0" destOrd="6" presId="urn:microsoft.com/office/officeart/2005/8/layout/hList6"/>
+    <dgm:cxn modelId="{104FAE9E-10A9-4828-AD0B-B833647242B0}" type="presOf" srcId="{5252D8DF-F7ED-47A9-8F1F-1C3DE6A4722F}" destId="{71E9AA40-D3B4-4753-B77F-6CFE495E434F}" srcOrd="0" destOrd="0" presId="urn:microsoft.com/office/officeart/2005/8/layout/hList6"/>
+    <dgm:cxn modelId="{42F76715-AFEB-4F17-93DB-8ADEB8228C3E}" srcId="{9DB0AEFC-F7C0-4A47-A9D2-B66B67BDF166}" destId="{C4398932-60E9-428B-BB59-BB2FDF42C249}" srcOrd="3" destOrd="0" parTransId="{3D0B83B2-1075-4391-96AD-404B4EC50D02}" sibTransId="{413CF9B1-273D-4A5D-A540-DEA45D415D55}"/>
     <dgm:cxn modelId="{AF1EF758-F111-4214-89C5-F09B074974A9}" srcId="{72C3D7C4-1FD3-4E91-B977-28931B3F5ABA}" destId="{6EC9B295-79FA-4462-A038-98147B5B15E8}" srcOrd="3" destOrd="0" parTransId="{5B8E65CC-A994-45C4-BB7F-2703D8EA6267}" sibTransId="{5BF83123-2528-47C3-AC79-7A084658B426}"/>
     <dgm:cxn modelId="{DE556CC3-DF24-4E13-A34B-765D89621F82}" srcId="{5252D8DF-F7ED-47A9-8F1F-1C3DE6A4722F}" destId="{2BE55610-4D28-42E0-8267-558A7085E18F}" srcOrd="2" destOrd="0" parTransId="{0412D34D-808E-40C7-8F02-8DB8FF4954D5}" sibTransId="{6F471C58-641B-49B6-9FAA-ED99D26EF7F1}"/>
-    <dgm:cxn modelId="{01743F57-FFCA-4B6E-8179-224B1408D6A8}" type="presOf" srcId="{36ABFEC0-2B17-4E77-A2C7-C0FE9FBDA7E1}" destId="{3DD4DCC5-CD2A-4C80-9516-43D7C916D6B5}" srcOrd="0" destOrd="6" presId="urn:microsoft.com/office/officeart/2005/8/layout/hList6"/>
+    <dgm:cxn modelId="{46076022-F7EB-4AF6-A173-C256996876AF}" type="presOf" srcId="{DE4E638D-80BE-4A69-86ED-9C45972347A1}" destId="{3DD4DCC5-CD2A-4C80-9516-43D7C916D6B5}" srcOrd="0" destOrd="5" presId="urn:microsoft.com/office/officeart/2005/8/layout/hList6"/>
     <dgm:cxn modelId="{AE803186-1124-46E1-8F1A-37AB7FE2A10B}" srcId="{1EFEFBA2-B851-4A8A-BB22-00008FF41747}" destId="{27B8F497-EEFE-4724-A7DB-6F628DE3891D}" srcOrd="0" destOrd="0" parTransId="{326F6861-A2B9-4697-8835-2FE6175350B9}" sibTransId="{CBB21267-DEF5-4514-82CE-4C0594486F84}"/>
-    <dgm:cxn modelId="{31328FAB-11DD-4201-8CCB-ED05F588F169}" type="presOf" srcId="{0EB01263-FD3B-4AC7-BF83-D803022CDB57}" destId="{F1E2BDB2-0BA9-4FD2-86F9-2CAEA5A63A20}" srcOrd="0" destOrd="1" presId="urn:microsoft.com/office/officeart/2005/8/layout/hList6"/>
-    <dgm:cxn modelId="{4392425B-8188-441A-9A36-FA22AA9B4AA3}" type="presOf" srcId="{5252D8DF-F7ED-47A9-8F1F-1C3DE6A4722F}" destId="{71E9AA40-D3B4-4753-B77F-6CFE495E434F}" srcOrd="0" destOrd="0" presId="urn:microsoft.com/office/officeart/2005/8/layout/hList6"/>
-    <dgm:cxn modelId="{57CEFFD2-C068-44C2-921D-0765C9C17BB4}" type="presOf" srcId="{E3F19D58-2847-4B41-8C69-FF677ACDED7B}" destId="{06BACB2E-25D6-491F-9902-6DE6A89C06CD}" srcOrd="0" destOrd="2" presId="urn:microsoft.com/office/officeart/2005/8/layout/hList6"/>
-    <dgm:cxn modelId="{2215C057-E109-417C-A69E-742581BD221C}" srcId="{9DB0AEFC-F7C0-4A47-A9D2-B66B67BDF166}" destId="{E1631B99-3BA5-41D6-BE11-08CB42AAA4EC}" srcOrd="3" destOrd="0" parTransId="{58D25AF7-E32A-4BAF-A922-43500B70A4B7}" sibTransId="{73F8ED0B-8F78-4CBC-A923-F824FF362951}"/>
-    <dgm:cxn modelId="{B69ADBA7-9F5C-4352-AE63-DC0E4F54167C}" srcId="{9DB0AEFC-F7C0-4A47-A9D2-B66B67BDF166}" destId="{5732FBE2-2EEB-4A56-AC2C-A920226FDEC5}" srcOrd="1" destOrd="0" parTransId="{AED492A6-1AC1-475C-A576-8A759C976513}" sibTransId="{E17D8877-F623-4C8E-8B9C-EDDBC8E8C61C}"/>
+    <dgm:cxn modelId="{1594D19A-A543-4DE6-AFBF-5F35791207C0}" type="presOf" srcId="{932CC87A-C2AA-4521-8FB3-6CE78FE8DC22}" destId="{3DD4DCC5-CD2A-4C80-9516-43D7C916D6B5}" srcOrd="0" destOrd="2" presId="urn:microsoft.com/office/officeart/2005/8/layout/hList6"/>
+    <dgm:cxn modelId="{B69ADBA7-9F5C-4352-AE63-DC0E4F54167C}" srcId="{0EB01263-FD3B-4AC7-BF83-D803022CDB57}" destId="{5732FBE2-2EEB-4A56-AC2C-A920226FDEC5}" srcOrd="0" destOrd="0" parTransId="{AED492A6-1AC1-475C-A576-8A759C976513}" sibTransId="{E17D8877-F623-4C8E-8B9C-EDDBC8E8C61C}"/>
+    <dgm:cxn modelId="{2215C057-E109-417C-A69E-742581BD221C}" srcId="{9DB0AEFC-F7C0-4A47-A9D2-B66B67BDF166}" destId="{E1631B99-3BA5-41D6-BE11-08CB42AAA4EC}" srcOrd="2" destOrd="0" parTransId="{58D25AF7-E32A-4BAF-A922-43500B70A4B7}" sibTransId="{73F8ED0B-8F78-4CBC-A923-F824FF362951}"/>
+    <dgm:cxn modelId="{1BCF0828-4C27-42B9-81B8-39508F2C60AE}" type="presOf" srcId="{0EB01263-FD3B-4AC7-BF83-D803022CDB57}" destId="{F1E2BDB2-0BA9-4FD2-86F9-2CAEA5A63A20}" srcOrd="0" destOrd="1" presId="urn:microsoft.com/office/officeart/2005/8/layout/hList6"/>
+    <dgm:cxn modelId="{2494AB8F-0A0E-45A8-838E-E0F2C9E2CF3F}" type="presOf" srcId="{36ABFEC0-2B17-4E77-A2C7-C0FE9FBDA7E1}" destId="{3DD4DCC5-CD2A-4C80-9516-43D7C916D6B5}" srcOrd="0" destOrd="6" presId="urn:microsoft.com/office/officeart/2005/8/layout/hList6"/>
     <dgm:cxn modelId="{8019387C-88C3-4DCF-810D-DE8619DEB540}" srcId="{72C3D7C4-1FD3-4E91-B977-28931B3F5ABA}" destId="{3C62CD8E-8D76-477F-9DB6-910BDF743BA0}" srcOrd="0" destOrd="0" parTransId="{ACB6940E-F7AB-4B27-A4AF-138986DD3A81}" sibTransId="{15123142-6E4E-45E4-807A-07C399AF1AF7}"/>
-    <dgm:cxn modelId="{E6A6D180-5A30-4D6D-A466-AD1F86E6D3E3}" type="presOf" srcId="{BED1581E-CC75-4CB1-97A5-94C58EE24BFB}" destId="{06BACB2E-25D6-491F-9902-6DE6A89C06CD}" srcOrd="0" destOrd="5" presId="urn:microsoft.com/office/officeart/2005/8/layout/hList6"/>
-    <dgm:cxn modelId="{E68C254D-FCD5-4D2F-865F-774F54724DA3}" type="presOf" srcId="{932CC87A-C2AA-4521-8FB3-6CE78FE8DC22}" destId="{3DD4DCC5-CD2A-4C80-9516-43D7C916D6B5}" srcOrd="0" destOrd="2" presId="urn:microsoft.com/office/officeart/2005/8/layout/hList6"/>
+    <dgm:cxn modelId="{AD2EE750-1B93-4439-A0D8-514184B59FF2}" type="presOf" srcId="{DBD0BA76-6275-4A2D-ADE2-0F6036822509}" destId="{06BACB2E-25D6-491F-9902-6DE6A89C06CD}" srcOrd="0" destOrd="3" presId="urn:microsoft.com/office/officeart/2005/8/layout/hList6"/>
+    <dgm:cxn modelId="{592A64A0-A1F6-4933-A2DC-8461840510DB}" type="presOf" srcId="{3C62CD8E-8D76-477F-9DB6-910BDF743BA0}" destId="{3DD4DCC5-CD2A-4C80-9516-43D7C916D6B5}" srcOrd="0" destOrd="1" presId="urn:microsoft.com/office/officeart/2005/8/layout/hList6"/>
     <dgm:cxn modelId="{9FE6B04F-043F-4842-94C7-BFE97A8E63FB}" srcId="{72C3D7C4-1FD3-4E91-B977-28931B3F5ABA}" destId="{3134A35E-5F85-4AA0-82AC-DC8AF808B10B}" srcOrd="6" destOrd="0" parTransId="{4996416F-3E3B-4A82-B815-CAAA109D65A0}" sibTransId="{9C551CA4-A023-4452-9361-07B91AA4E205}"/>
+    <dgm:cxn modelId="{23F78D3F-2125-47DE-8A3C-00F44CAED932}" type="presOf" srcId="{E2D62E3A-FDC4-4F36-AE7D-2F26CF1B12CA}" destId="{21D06AF9-7B68-4C50-825D-0A7D198CBF3A}" srcOrd="0" destOrd="2" presId="urn:microsoft.com/office/officeart/2005/8/layout/hList6"/>
     <dgm:cxn modelId="{D6B3EE7F-CC91-4A4D-A956-BA341280470C}" srcId="{1EFEFBA2-B851-4A8A-BB22-00008FF41747}" destId="{BED1581E-CC75-4CB1-97A5-94C58EE24BFB}" srcOrd="4" destOrd="0" parTransId="{E93779AA-A382-44DA-84B3-1233783F84CE}" sibTransId="{40EEAC37-BDD8-42A8-AB87-123C7CFF2F97}"/>
     <dgm:cxn modelId="{628E5962-57DF-4D87-97D9-0192FBFDD090}" srcId="{2BE55610-4D28-42E0-8267-558A7085E18F}" destId="{498996AE-4AE4-493E-85FE-F243E011573C}" srcOrd="0" destOrd="0" parTransId="{083F37AC-F742-4756-9721-03926A31C2E0}" sibTransId="{48AF3B71-218F-4F8C-B4DE-6B2DE20F7BC5}"/>
+    <dgm:cxn modelId="{E7A807EA-A1B5-4AA2-B603-17318465CF00}" type="presOf" srcId="{498996AE-4AE4-493E-85FE-F243E011573C}" destId="{21D06AF9-7B68-4C50-825D-0A7D198CBF3A}" srcOrd="0" destOrd="1" presId="urn:microsoft.com/office/officeart/2005/8/layout/hList6"/>
+    <dgm:cxn modelId="{F5D0E726-9D48-4133-AE0F-A31C077DBF18}" type="presOf" srcId="{C4398932-60E9-428B-BB59-BB2FDF42C249}" destId="{F1E2BDB2-0BA9-4FD2-86F9-2CAEA5A63A20}" srcOrd="0" destOrd="5" presId="urn:microsoft.com/office/officeart/2005/8/layout/hList6"/>
     <dgm:cxn modelId="{BACD229E-0353-4206-A854-B57F59A792CF}" srcId="{72C3D7C4-1FD3-4E91-B977-28931B3F5ABA}" destId="{E3D830AE-2CF7-4029-9D57-5763C8E9CF43}" srcOrd="2" destOrd="0" parTransId="{C28EB5E2-53AA-4518-868C-95C0988E2D49}" sibTransId="{588A4F85-56EE-4932-B928-50039EFE1D31}"/>
     <dgm:cxn modelId="{5681C565-D35A-4FEA-A0B2-C51EC399EE0C}" srcId="{5252D8DF-F7ED-47A9-8F1F-1C3DE6A4722F}" destId="{9DB0AEFC-F7C0-4A47-A9D2-B66B67BDF166}" srcOrd="3" destOrd="0" parTransId="{A4CF8F00-895D-40E4-8450-D92BA3CAA82B}" sibTransId="{89C62A47-94B4-428D-B017-3F9FAE42CBB2}"/>
     <dgm:cxn modelId="{4300DD3D-BF39-45DB-9048-597C02992529}" srcId="{72C3D7C4-1FD3-4E91-B977-28931B3F5ABA}" destId="{36ABFEC0-2B17-4E77-A2C7-C0FE9FBDA7E1}" srcOrd="5" destOrd="0" parTransId="{EE816ADF-6421-4B5A-938E-8013FE13857F}" sibTransId="{BD918787-7934-4406-AB9E-59CAFEA713D8}"/>
-    <dgm:cxn modelId="{59F65B9F-8D2D-4542-A7E4-503CA4BCB648}" type="presOf" srcId="{9DB0AEFC-F7C0-4A47-A9D2-B66B67BDF166}" destId="{F1E2BDB2-0BA9-4FD2-86F9-2CAEA5A63A20}" srcOrd="0" destOrd="0" presId="urn:microsoft.com/office/officeart/2005/8/layout/hList6"/>
-    <dgm:cxn modelId="{14293FE5-43EC-4FBC-AB3C-D1BD8C30FFE7}" type="presOf" srcId="{C4398932-60E9-428B-BB59-BB2FDF42C249}" destId="{F1E2BDB2-0BA9-4FD2-86F9-2CAEA5A63A20}" srcOrd="0" destOrd="5" presId="urn:microsoft.com/office/officeart/2005/8/layout/hList6"/>
-    <dgm:cxn modelId="{F4AACB8F-9351-4C70-B3FF-739369691603}" type="presOf" srcId="{27B8F497-EEFE-4724-A7DB-6F628DE3891D}" destId="{06BACB2E-25D6-491F-9902-6DE6A89C06CD}" srcOrd="0" destOrd="1" presId="urn:microsoft.com/office/officeart/2005/8/layout/hList6"/>
     <dgm:cxn modelId="{2DE10510-D95E-41EC-BCC8-3A1320FC5027}" srcId="{72C3D7C4-1FD3-4E91-B977-28931B3F5ABA}" destId="{932CC87A-C2AA-4521-8FB3-6CE78FE8DC22}" srcOrd="1" destOrd="0" parTransId="{A5ABD709-9B38-42A8-BE20-D8E88E6354BF}" sibTransId="{0FA7DA1A-927F-4D20-BBAC-3EFD84B1F43C}"/>
     <dgm:cxn modelId="{383F837F-9DCE-4D5D-B5F0-67D53EEA6EDB}" srcId="{5252D8DF-F7ED-47A9-8F1F-1C3DE6A4722F}" destId="{72C3D7C4-1FD3-4E91-B977-28931B3F5ABA}" srcOrd="0" destOrd="0" parTransId="{C7E336E9-2747-4995-A749-2C4A0C296DB1}" sibTransId="{C47984D0-4B72-491D-8DA1-F5AEAAF743E6}"/>
-    <dgm:cxn modelId="{92AA245F-FC03-471B-B7DA-A5168C5C7285}" type="presOf" srcId="{6EC9B295-79FA-4462-A038-98147B5B15E8}" destId="{3DD4DCC5-CD2A-4C80-9516-43D7C916D6B5}" srcOrd="0" destOrd="4" presId="urn:microsoft.com/office/officeart/2005/8/layout/hList6"/>
-    <dgm:cxn modelId="{02F8FE77-64FE-46ED-A55B-7578EA9BDD15}" type="presOf" srcId="{E3D830AE-2CF7-4029-9D57-5763C8E9CF43}" destId="{3DD4DCC5-CD2A-4C80-9516-43D7C916D6B5}" srcOrd="0" destOrd="3" presId="urn:microsoft.com/office/officeart/2005/8/layout/hList6"/>
-    <dgm:cxn modelId="{D324A88D-5B8D-4672-A001-00C8E9E2BCEC}" type="presOf" srcId="{E1631B99-3BA5-41D6-BE11-08CB42AAA4EC}" destId="{F1E2BDB2-0BA9-4FD2-86F9-2CAEA5A63A20}" srcOrd="0" destOrd="4" presId="urn:microsoft.com/office/officeart/2005/8/layout/hList6"/>
+    <dgm:cxn modelId="{E12BBC4E-6A93-4BCA-97FF-3E8C02ED2B73}" type="presOf" srcId="{6EC9B295-79FA-4462-A038-98147B5B15E8}" destId="{3DD4DCC5-CD2A-4C80-9516-43D7C916D6B5}" srcOrd="0" destOrd="4" presId="urn:microsoft.com/office/officeart/2005/8/layout/hList6"/>
+    <dgm:cxn modelId="{469B8298-35DD-4AB4-A9D2-3F4F5C36707E}" type="presOf" srcId="{BED1581E-CC75-4CB1-97A5-94C58EE24BFB}" destId="{06BACB2E-25D6-491F-9902-6DE6A89C06CD}" srcOrd="0" destOrd="5" presId="urn:microsoft.com/office/officeart/2005/8/layout/hList6"/>
+    <dgm:cxn modelId="{74BCAE26-9999-4ABF-A0C5-F9F114F5ADD8}" type="presOf" srcId="{E3D830AE-2CF7-4029-9D57-5763C8E9CF43}" destId="{3DD4DCC5-CD2A-4C80-9516-43D7C916D6B5}" srcOrd="0" destOrd="3" presId="urn:microsoft.com/office/officeart/2005/8/layout/hList6"/>
+    <dgm:cxn modelId="{235F3925-1259-4F57-95EB-54AA632F8099}" type="presOf" srcId="{5732FBE2-2EEB-4A56-AC2C-A920226FDEC5}" destId="{F1E2BDB2-0BA9-4FD2-86F9-2CAEA5A63A20}" srcOrd="0" destOrd="2" presId="urn:microsoft.com/office/officeart/2005/8/layout/hList6"/>
     <dgm:cxn modelId="{833D941F-C529-4BB5-8121-804F7324C543}" srcId="{1EFEFBA2-B851-4A8A-BB22-00008FF41747}" destId="{DBD0BA76-6275-4A2D-ADE2-0F6036822509}" srcOrd="2" destOrd="0" parTransId="{E3C44805-5A5C-4C66-B673-803F99E83A96}" sibTransId="{FFCA3E7D-8C38-4855-8AC3-F2676E945F28}"/>
-    <dgm:cxn modelId="{6FDA2AED-941D-4E29-B014-6CE302AD9EEB}" type="presOf" srcId="{3134A35E-5F85-4AA0-82AC-DC8AF808B10B}" destId="{3DD4DCC5-CD2A-4C80-9516-43D7C916D6B5}" srcOrd="0" destOrd="7" presId="urn:microsoft.com/office/officeart/2005/8/layout/hList6"/>
+    <dgm:cxn modelId="{A25A172C-0E4E-4C5E-8232-A059E9600F9D}" type="presOf" srcId="{27B8F497-EEFE-4724-A7DB-6F628DE3891D}" destId="{06BACB2E-25D6-491F-9902-6DE6A89C06CD}" srcOrd="0" destOrd="1" presId="urn:microsoft.com/office/officeart/2005/8/layout/hList6"/>
     <dgm:cxn modelId="{6D9CDF47-5255-477F-A408-150A25B9C789}" srcId="{1EFEFBA2-B851-4A8A-BB22-00008FF41747}" destId="{E3F19D58-2847-4B41-8C69-FF677ACDED7B}" srcOrd="1" destOrd="0" parTransId="{7CB18FEC-F689-43FE-9BE5-84EDDE928C59}" sibTransId="{333CF11C-87F5-4F52-9AE6-1EC6B538DB93}"/>
-    <dgm:cxn modelId="{4A6ACED5-A593-45DC-87C8-F4377394F841}" type="presOf" srcId="{5732FBE2-2EEB-4A56-AC2C-A920226FDEC5}" destId="{F1E2BDB2-0BA9-4FD2-86F9-2CAEA5A63A20}" srcOrd="0" destOrd="2" presId="urn:microsoft.com/office/officeart/2005/8/layout/hList6"/>
+    <dgm:cxn modelId="{FC3F0B26-543F-4189-9ABA-11EF6F389BD4}" type="presOf" srcId="{C71C0E5D-7F51-4544-B123-378F534F4944}" destId="{06BACB2E-25D6-491F-9902-6DE6A89C06CD}" srcOrd="0" destOrd="6" presId="urn:microsoft.com/office/officeart/2005/8/layout/hList6"/>
+    <dgm:cxn modelId="{2525388F-EC61-4AEF-B0B7-FB3A964CEFA9}" type="presOf" srcId="{2BE55610-4D28-42E0-8267-558A7085E18F}" destId="{21D06AF9-7B68-4C50-825D-0A7D198CBF3A}" srcOrd="0" destOrd="0" presId="urn:microsoft.com/office/officeart/2005/8/layout/hList6"/>
     <dgm:cxn modelId="{3232FB35-98D6-48CA-A362-7A0C714424D0}" srcId="{1EFEFBA2-B851-4A8A-BB22-00008FF41747}" destId="{B7C59D5E-E827-4F99-9F60-2B0420DCE559}" srcOrd="3" destOrd="0" parTransId="{B724FF86-B1A3-42EA-A800-CE3C165326BC}" sibTransId="{51BB2072-31A7-4D40-AD47-EE65451F162F}"/>
-    <dgm:cxn modelId="{86903315-4A84-4806-87E3-98A4064C51E5}" type="presOf" srcId="{1EFEFBA2-B851-4A8A-BB22-00008FF41747}" destId="{06BACB2E-25D6-491F-9902-6DE6A89C06CD}" srcOrd="0" destOrd="0" presId="urn:microsoft.com/office/officeart/2005/8/layout/hList6"/>
-    <dgm:cxn modelId="{310CFD46-4049-4B3A-A059-E534ECF089BE}" type="presOf" srcId="{DE4E638D-80BE-4A69-86ED-9C45972347A1}" destId="{3DD4DCC5-CD2A-4C80-9516-43D7C916D6B5}" srcOrd="0" destOrd="5" presId="urn:microsoft.com/office/officeart/2005/8/layout/hList6"/>
+    <dgm:cxn modelId="{EB51AFEE-A664-4190-8096-8DC1AAD32A16}" type="presOf" srcId="{1EFEFBA2-B851-4A8A-BB22-00008FF41747}" destId="{06BACB2E-25D6-491F-9902-6DE6A89C06CD}" srcOrd="0" destOrd="0" presId="urn:microsoft.com/office/officeart/2005/8/layout/hList6"/>
+    <dgm:cxn modelId="{1A97179B-747C-4B6C-A18D-CFA8FBAA5F46}" type="presOf" srcId="{3134A35E-5F85-4AA0-82AC-DC8AF808B10B}" destId="{3DD4DCC5-CD2A-4C80-9516-43D7C916D6B5}" srcOrd="0" destOrd="7" presId="urn:microsoft.com/office/officeart/2005/8/layout/hList6"/>
     <dgm:cxn modelId="{4E6ED13A-5541-444B-A154-C8F6CC8F9A7D}" srcId="{2BE55610-4D28-42E0-8267-558A7085E18F}" destId="{E2D62E3A-FDC4-4F36-AE7D-2F26CF1B12CA}" srcOrd="1" destOrd="0" parTransId="{9C700315-F604-4033-988D-EBD753E3D226}" sibTransId="{5F154C8F-0C4C-4EBD-A659-69DD126C9C40}"/>
-    <dgm:cxn modelId="{0A6BE754-7F24-45CD-AD7F-ACF35DB32181}" type="presOf" srcId="{2BE55610-4D28-42E0-8267-558A7085E18F}" destId="{21D06AF9-7B68-4C50-825D-0A7D198CBF3A}" srcOrd="0" destOrd="0" presId="urn:microsoft.com/office/officeart/2005/8/layout/hList6"/>
+    <dgm:cxn modelId="{7C94F1E8-C6E8-4488-BFC5-724BB9639326}" type="presOf" srcId="{E3F19D58-2847-4B41-8C69-FF677ACDED7B}" destId="{06BACB2E-25D6-491F-9902-6DE6A89C06CD}" srcOrd="0" destOrd="2" presId="urn:microsoft.com/office/officeart/2005/8/layout/hList6"/>
     <dgm:cxn modelId="{6D56A746-5964-4BC9-B30A-2F366BA0CE3C}" srcId="{1EFEFBA2-B851-4A8A-BB22-00008FF41747}" destId="{C71C0E5D-7F51-4544-B123-378F534F4944}" srcOrd="5" destOrd="0" parTransId="{328FFD0E-D05A-4510-9132-D88575F07C95}" sibTransId="{83523674-F406-4DCC-A107-783DA566778D}"/>
-    <dgm:cxn modelId="{BA334A41-1643-479E-8557-09B405659CB4}" srcId="{9DB0AEFC-F7C0-4A47-A9D2-B66B67BDF166}" destId="{76F011A4-403B-46AD-8D5F-B9A16E1BFC11}" srcOrd="2" destOrd="0" parTransId="{51503B19-43E9-4B0B-B51C-1A896FA41AE9}" sibTransId="{D54DEC58-8800-4EFB-80E9-82A9415329F5}"/>
-    <dgm:cxn modelId="{16300AC6-0B22-4406-80A7-55106A6446CD}" type="presOf" srcId="{3C62CD8E-8D76-477F-9DB6-910BDF743BA0}" destId="{3DD4DCC5-CD2A-4C80-9516-43D7C916D6B5}" srcOrd="0" destOrd="1" presId="urn:microsoft.com/office/officeart/2005/8/layout/hList6"/>
-    <dgm:cxn modelId="{BD1371E4-E31E-4A8F-B145-A495313A7853}" type="presOf" srcId="{72C3D7C4-1FD3-4E91-B977-28931B3F5ABA}" destId="{3DD4DCC5-CD2A-4C80-9516-43D7C916D6B5}" srcOrd="0" destOrd="0" presId="urn:microsoft.com/office/officeart/2005/8/layout/hList6"/>
+    <dgm:cxn modelId="{BA334A41-1643-479E-8557-09B405659CB4}" srcId="{9DB0AEFC-F7C0-4A47-A9D2-B66B67BDF166}" destId="{76F011A4-403B-46AD-8D5F-B9A16E1BFC11}" srcOrd="1" destOrd="0" parTransId="{51503B19-43E9-4B0B-B51C-1A896FA41AE9}" sibTransId="{D54DEC58-8800-4EFB-80E9-82A9415329F5}"/>
+    <dgm:cxn modelId="{1B57F841-C34C-4862-AB9F-334F621CFF2E}" type="presOf" srcId="{B7C59D5E-E827-4F99-9F60-2B0420DCE559}" destId="{06BACB2E-25D6-491F-9902-6DE6A89C06CD}" srcOrd="0" destOrd="4" presId="urn:microsoft.com/office/officeart/2005/8/layout/hList6"/>
+    <dgm:cxn modelId="{9829BDB0-BE08-4CB9-90D2-4FB4DC1E112D}" type="presOf" srcId="{72C3D7C4-1FD3-4E91-B977-28931B3F5ABA}" destId="{3DD4DCC5-CD2A-4C80-9516-43D7C916D6B5}" srcOrd="0" destOrd="0" presId="urn:microsoft.com/office/officeart/2005/8/layout/hList6"/>
     <dgm:cxn modelId="{35AE9547-F862-45D3-BE5A-E6241C543C34}" srcId="{5252D8DF-F7ED-47A9-8F1F-1C3DE6A4722F}" destId="{1EFEFBA2-B851-4A8A-BB22-00008FF41747}" srcOrd="1" destOrd="0" parTransId="{5237344E-3C45-4CD5-8679-16503A91AA7C}" sibTransId="{E95B4B51-66E9-4F52-9C30-23146904BC20}"/>
-    <dgm:cxn modelId="{E27676C8-F598-4693-872B-2EBFCE7A6693}" type="presOf" srcId="{B7C59D5E-E827-4F99-9F60-2B0420DCE559}" destId="{06BACB2E-25D6-491F-9902-6DE6A89C06CD}" srcOrd="0" destOrd="4" presId="urn:microsoft.com/office/officeart/2005/8/layout/hList6"/>
-    <dgm:cxn modelId="{7DC501CB-8671-4B17-AFE0-7161F69EC57B}" type="presOf" srcId="{E2D62E3A-FDC4-4F36-AE7D-2F26CF1B12CA}" destId="{21D06AF9-7B68-4C50-825D-0A7D198CBF3A}" srcOrd="0" destOrd="2" presId="urn:microsoft.com/office/officeart/2005/8/layout/hList6"/>
+    <dgm:cxn modelId="{7F933420-A7EB-43F6-88F1-24B945903055}" type="presOf" srcId="{E1631B99-3BA5-41D6-BE11-08CB42AAA4EC}" destId="{F1E2BDB2-0BA9-4FD2-86F9-2CAEA5A63A20}" srcOrd="0" destOrd="4" presId="urn:microsoft.com/office/officeart/2005/8/layout/hList6"/>
     <dgm:cxn modelId="{ED06762B-FC36-4EB7-BB42-21BF2D41A4BC}" srcId="{9DB0AEFC-F7C0-4A47-A9D2-B66B67BDF166}" destId="{0EB01263-FD3B-4AC7-BF83-D803022CDB57}" srcOrd="0" destOrd="0" parTransId="{B7ADEEA4-5653-4A7C-A171-75A7C360D0C6}" sibTransId="{EF439DA5-2B90-41D6-942D-A9D10364DF29}"/>
+    <dgm:cxn modelId="{C11204DB-066B-4909-B733-3D2B59749EA4}" type="presOf" srcId="{76F011A4-403B-46AD-8D5F-B9A16E1BFC11}" destId="{F1E2BDB2-0BA9-4FD2-86F9-2CAEA5A63A20}" srcOrd="0" destOrd="3" presId="urn:microsoft.com/office/officeart/2005/8/layout/hList6"/>
     <dgm:cxn modelId="{879A2153-EA60-4773-A529-3FC45218335B}" srcId="{72C3D7C4-1FD3-4E91-B977-28931B3F5ABA}" destId="{DE4E638D-80BE-4A69-86ED-9C45972347A1}" srcOrd="4" destOrd="0" parTransId="{61772DFC-735C-4A4E-9CFE-5491B99DCEB1}" sibTransId="{A6DF42EE-B7F0-448B-AAB7-CB2D0ED8CA16}"/>
-    <dgm:cxn modelId="{EA1EF09D-2C2C-4BC3-AC57-A39B5DF52317}" type="presOf" srcId="{DBD0BA76-6275-4A2D-ADE2-0F6036822509}" destId="{06BACB2E-25D6-491F-9902-6DE6A89C06CD}" srcOrd="0" destOrd="3" presId="urn:microsoft.com/office/officeart/2005/8/layout/hList6"/>
-    <dgm:cxn modelId="{C0DB56AD-6A9B-4893-BC2B-DDBBC783CBF8}" type="presParOf" srcId="{71E9AA40-D3B4-4753-B77F-6CFE495E434F}" destId="{3DD4DCC5-CD2A-4C80-9516-43D7C916D6B5}" srcOrd="0" destOrd="0" presId="urn:microsoft.com/office/officeart/2005/8/layout/hList6"/>
-    <dgm:cxn modelId="{7DA92ECD-C926-42F7-A4DC-35C8493F4359}" type="presParOf" srcId="{71E9AA40-D3B4-4753-B77F-6CFE495E434F}" destId="{8FD0C632-C2B7-419D-B173-A6F16D83E195}" srcOrd="1" destOrd="0" presId="urn:microsoft.com/office/officeart/2005/8/layout/hList6"/>
-    <dgm:cxn modelId="{592B63F9-CB76-4326-AEC3-8455875DAE92}" type="presParOf" srcId="{71E9AA40-D3B4-4753-B77F-6CFE495E434F}" destId="{06BACB2E-25D6-491F-9902-6DE6A89C06CD}" srcOrd="2" destOrd="0" presId="urn:microsoft.com/office/officeart/2005/8/layout/hList6"/>
-    <dgm:cxn modelId="{6446B56A-9024-4D55-A1E5-B86DFF6E983B}" type="presParOf" srcId="{71E9AA40-D3B4-4753-B77F-6CFE495E434F}" destId="{66F2F446-351F-424B-91AA-DBC95E8A4EE3}" srcOrd="3" destOrd="0" presId="urn:microsoft.com/office/officeart/2005/8/layout/hList6"/>
-    <dgm:cxn modelId="{14361C09-A91C-4FFA-B6FE-5E8F9C853097}" type="presParOf" srcId="{71E9AA40-D3B4-4753-B77F-6CFE495E434F}" destId="{21D06AF9-7B68-4C50-825D-0A7D198CBF3A}" srcOrd="4" destOrd="0" presId="urn:microsoft.com/office/officeart/2005/8/layout/hList6"/>
-    <dgm:cxn modelId="{5CA32748-9DAD-4CAD-8462-3FD146CCA035}" type="presParOf" srcId="{71E9AA40-D3B4-4753-B77F-6CFE495E434F}" destId="{D617A35C-C5B5-488B-90B4-A60D5D15AEE1}" srcOrd="5" destOrd="0" presId="urn:microsoft.com/office/officeart/2005/8/layout/hList6"/>
-    <dgm:cxn modelId="{3E34E964-B13D-49BB-9EA8-2AB2E55B1295}" type="presParOf" srcId="{71E9AA40-D3B4-4753-B77F-6CFE495E434F}" destId="{F1E2BDB2-0BA9-4FD2-86F9-2CAEA5A63A20}" srcOrd="6" destOrd="0" presId="urn:microsoft.com/office/officeart/2005/8/layout/hList6"/>
+    <dgm:cxn modelId="{0E456B38-E51C-4E77-83D9-81263D364255}" type="presOf" srcId="{9DB0AEFC-F7C0-4A47-A9D2-B66B67BDF166}" destId="{F1E2BDB2-0BA9-4FD2-86F9-2CAEA5A63A20}" srcOrd="0" destOrd="0" presId="urn:microsoft.com/office/officeart/2005/8/layout/hList6"/>
+    <dgm:cxn modelId="{5CBA5B45-3B7D-4E0D-A870-6A1A2D3931FE}" type="presParOf" srcId="{71E9AA40-D3B4-4753-B77F-6CFE495E434F}" destId="{3DD4DCC5-CD2A-4C80-9516-43D7C916D6B5}" srcOrd="0" destOrd="0" presId="urn:microsoft.com/office/officeart/2005/8/layout/hList6"/>
+    <dgm:cxn modelId="{93FD4830-3BEB-4AFE-B471-B725BA0D3537}" type="presParOf" srcId="{71E9AA40-D3B4-4753-B77F-6CFE495E434F}" destId="{8FD0C632-C2B7-419D-B173-A6F16D83E195}" srcOrd="1" destOrd="0" presId="urn:microsoft.com/office/officeart/2005/8/layout/hList6"/>
+    <dgm:cxn modelId="{9C6B21E3-5626-4BB2-AE10-4383E01BC99A}" type="presParOf" srcId="{71E9AA40-D3B4-4753-B77F-6CFE495E434F}" destId="{06BACB2E-25D6-491F-9902-6DE6A89C06CD}" srcOrd="2" destOrd="0" presId="urn:microsoft.com/office/officeart/2005/8/layout/hList6"/>
+    <dgm:cxn modelId="{B0CD753F-C3BF-48F5-8469-D7491EB8DF5D}" type="presParOf" srcId="{71E9AA40-D3B4-4753-B77F-6CFE495E434F}" destId="{66F2F446-351F-424B-91AA-DBC95E8A4EE3}" srcOrd="3" destOrd="0" presId="urn:microsoft.com/office/officeart/2005/8/layout/hList6"/>
+    <dgm:cxn modelId="{DE15A18C-1037-4A0D-B971-9259F7E7059E}" type="presParOf" srcId="{71E9AA40-D3B4-4753-B77F-6CFE495E434F}" destId="{21D06AF9-7B68-4C50-825D-0A7D198CBF3A}" srcOrd="4" destOrd="0" presId="urn:microsoft.com/office/officeart/2005/8/layout/hList6"/>
+    <dgm:cxn modelId="{B3797084-6955-4216-97CA-1C91CF61A85B}" type="presParOf" srcId="{71E9AA40-D3B4-4753-B77F-6CFE495E434F}" destId="{D617A35C-C5B5-488B-90B4-A60D5D15AEE1}" srcOrd="5" destOrd="0" presId="urn:microsoft.com/office/officeart/2005/8/layout/hList6"/>
+    <dgm:cxn modelId="{D05E1E40-4051-41C9-9CAA-44278C7E680B}" type="presParOf" srcId="{71E9AA40-D3B4-4753-B77F-6CFE495E434F}" destId="{F1E2BDB2-0BA9-4FD2-86F9-2CAEA5A63A20}" srcOrd="6" destOrd="0" presId="urn:microsoft.com/office/officeart/2005/8/layout/hList6"/>
   </dgm:cxnLst>
   <dgm:bg/>
   <dgm:whole/>
@@ -4649,7 +4749,7 @@
           </a:pPr>
           <a:r>
             <a:rPr lang="fr-FR" sz="1000" kern="1200"/>
-            <a:t>4 Team members</a:t>
+            <a:t>4 Authors</a:t>
           </a:r>
         </a:p>
         <a:p>
@@ -4850,7 +4950,7 @@
           </a:pPr>
           <a:r>
             <a:rPr lang="fr-FR" sz="1000" kern="1200"/>
-            <a:t>Build a personalized structure for the IAR</a:t>
+            <a:t>Build a personalized outline for the IAR</a:t>
           </a:r>
         </a:p>
         <a:p>
@@ -4886,7 +4986,7 @@
           </a:pPr>
           <a:r>
             <a:rPr lang="fr-FR" sz="1000" kern="1200"/>
-            <a:t>Write the IAR</a:t>
+            <a:t>Write, design and edit the IAR</a:t>
           </a:r>
         </a:p>
         <a:p>
@@ -5114,11 +5214,11 @@
           </a:pPr>
           <a:r>
             <a:rPr lang="fr-FR" sz="1000" kern="1200"/>
-            <a:t>Know about the Fuel Cell industry</a:t>
+            <a:t>Know about the fuel cell industry</a:t>
           </a:r>
         </a:p>
         <a:p>
-          <a:pPr marL="57150" lvl="1" indent="-57150" algn="l" defTabSz="444500">
+          <a:pPr marL="114300" lvl="2" indent="-57150" algn="l" defTabSz="444500">
             <a:lnSpc>
               <a:spcPct val="90000"/>
             </a:lnSpc>

</xml_diff>

<commit_message>
uploaded slides, signed meeting minutes
</commit_message>
<xml_diff>
--- a/Project/Data Collection/Tables.docx
+++ b/Project/Data Collection/Tables.docx
@@ -4,7 +4,7 @@
   <w:body>
     <w:tbl>
       <w:tblPr>
-        <w:tblStyle w:val="Grilledutableau"/>
+        <w:tblStyle w:val="TableGrid"/>
         <w:tblpPr w:leftFromText="141" w:rightFromText="141" w:vertAnchor="page" w:horzAnchor="margin" w:tblpY="1891"/>
         <w:tblW w:w="14107" w:type="dxa"/>
         <w:tblBorders>
@@ -75,7 +75,16 @@
                 <w:sz w:val="20"/>
                 <w:lang w:val="en-GB"/>
               </w:rPr>
-              <w:t>As fossil fuels reserves of the planet are not inexhaustible and the energy demand is rising ye</w:t>
+              <w:t>As fossil fuel</w:t>
+            </w:r>
+            <w:r>
+              <w:rPr>
+                <w:noProof/>
+                <w:color w:val="44546A" w:themeColor="text2"/>
+                <w:sz w:val="20"/>
+                <w:lang w:val="en-GB"/>
+              </w:rPr>
+              <w:t xml:space="preserve"> reserves of the planet are not inexhaustible and the energy demand is rising ye</w:t>
             </w:r>
             <w:r>
               <w:rPr>
@@ -207,7 +216,7 @@
     </w:tbl>
     <w:p>
       <w:pPr>
-        <w:pStyle w:val="Titre1"/>
+        <w:pStyle w:val="Heading1"/>
         <w:rPr>
           <w:sz w:val="10"/>
           <w:szCs w:val="10"/>
@@ -228,6 +237,7 @@
           <w:noProof/>
           <w:color w:val="44546A" w:themeColor="text2"/>
           <w:sz w:val="28"/>
+          <w:lang w:val="en-US" w:bidi="th-TH"/>
         </w:rPr>
         <w:drawing>
           <wp:inline distT="0" distB="0" distL="0" distR="0" wp14:anchorId="522CA3B5" wp14:editId="1591383D">
@@ -246,7 +256,7 @@
     </w:p>
     <w:tbl>
       <w:tblPr>
-        <w:tblStyle w:val="Grilledutableau"/>
+        <w:tblStyle w:val="TableGrid"/>
         <w:tblW w:w="14112" w:type="dxa"/>
         <w:tblInd w:w="-5" w:type="dxa"/>
         <w:tblBorders>
@@ -428,18 +438,7 @@
                 <w:sz w:val="20"/>
                 <w:lang w:val="en-GB"/>
               </w:rPr>
-              <w:t>Enough</w:t>
-            </w:r>
-            <w:bookmarkStart w:id="0" w:name="_GoBack"/>
-            <w:bookmarkEnd w:id="0"/>
-            <w:r>
-              <w:rPr>
-                <w:noProof/>
-                <w:color w:val="44546A" w:themeColor="text2"/>
-                <w:sz w:val="20"/>
-                <w:lang w:val="en-GB"/>
-              </w:rPr>
-              <w:t xml:space="preserve"> data is available online</w:t>
+              <w:t>Enough data is available online</w:t>
             </w:r>
             <w:r>
               <w:rPr>
@@ -498,7 +497,25 @@
                 <w:sz w:val="20"/>
                 <w:lang w:val="en-GB"/>
               </w:rPr>
-              <w:t>Hydrogen power has not yet reached its mature stage and will spread to the general public</w:t>
+              <w:t>Hydrogen power has not yet reached its mature</w:t>
+            </w:r>
+            <w:r>
+              <w:rPr>
+                <w:noProof/>
+                <w:color w:val="44546A" w:themeColor="text2"/>
+                <w:sz w:val="20"/>
+                <w:lang w:val="en-GB"/>
+              </w:rPr>
+              <w:t>d</w:t>
+            </w:r>
+            <w:r>
+              <w:rPr>
+                <w:noProof/>
+                <w:color w:val="44546A" w:themeColor="text2"/>
+                <w:sz w:val="20"/>
+                <w:lang w:val="en-GB"/>
+              </w:rPr>
+              <w:t xml:space="preserve"> stage and will spread to the general public</w:t>
             </w:r>
             <w:r>
               <w:rPr>
@@ -538,7 +555,7 @@
     </w:p>
     <w:p>
       <w:pPr>
-        <w:pStyle w:val="Titre1"/>
+        <w:pStyle w:val="Heading1"/>
         <w:rPr>
           <w:lang w:val="en-GB"/>
         </w:rPr>
@@ -553,7 +570,7 @@
     </w:p>
     <w:tbl>
       <w:tblPr>
-        <w:tblStyle w:val="Grilledutableau"/>
+        <w:tblStyle w:val="TableGrid"/>
         <w:tblW w:w="0" w:type="auto"/>
         <w:tblLook w:val="04A0" w:firstRow="1" w:lastRow="0" w:firstColumn="1" w:lastColumn="0" w:noHBand="0" w:noVBand="1"/>
       </w:tblPr>
@@ -681,7 +698,7 @@
           </w:tcPr>
           <w:p>
             <w:pPr>
-              <w:pStyle w:val="Paragraphedeliste"/>
+              <w:pStyle w:val="ListParagraph"/>
               <w:numPr>
                 <w:ilvl w:val="0"/>
                 <w:numId w:val="1"/>
@@ -699,7 +716,7 @@
           </w:p>
           <w:p>
             <w:pPr>
-              <w:pStyle w:val="Paragraphedeliste"/>
+              <w:pStyle w:val="ListParagraph"/>
               <w:numPr>
                 <w:ilvl w:val="0"/>
                 <w:numId w:val="1"/>
@@ -717,7 +734,7 @@
           </w:p>
           <w:p>
             <w:pPr>
-              <w:pStyle w:val="Paragraphedeliste"/>
+              <w:pStyle w:val="ListParagraph"/>
               <w:numPr>
                 <w:ilvl w:val="0"/>
                 <w:numId w:val="1"/>
@@ -735,7 +752,7 @@
           </w:p>
           <w:p>
             <w:pPr>
-              <w:pStyle w:val="Paragraphedeliste"/>
+              <w:pStyle w:val="ListParagraph"/>
               <w:numPr>
                 <w:ilvl w:val="0"/>
                 <w:numId w:val="1"/>
@@ -758,7 +775,7 @@
           </w:tcPr>
           <w:p>
             <w:pPr>
-              <w:pStyle w:val="Paragraphedeliste"/>
+              <w:pStyle w:val="ListParagraph"/>
               <w:numPr>
                 <w:ilvl w:val="0"/>
                 <w:numId w:val="1"/>
@@ -776,7 +793,7 @@
           </w:p>
           <w:p>
             <w:pPr>
-              <w:pStyle w:val="Paragraphedeliste"/>
+              <w:pStyle w:val="ListParagraph"/>
               <w:numPr>
                 <w:ilvl w:val="0"/>
                 <w:numId w:val="1"/>
@@ -815,6 +832,8 @@
                 <w:lang w:val="en-GB"/>
               </w:rPr>
             </w:pPr>
+            <w:bookmarkStart w:id="0" w:name="_GoBack"/>
+            <w:bookmarkEnd w:id="0"/>
           </w:p>
         </w:tc>
       </w:tr>
@@ -843,7 +862,7 @@
           </w:tcPr>
           <w:p>
             <w:pPr>
-              <w:pStyle w:val="Paragraphedeliste"/>
+              <w:pStyle w:val="ListParagraph"/>
               <w:numPr>
                 <w:ilvl w:val="0"/>
                 <w:numId w:val="2"/>
@@ -861,7 +880,7 @@
           </w:p>
           <w:p>
             <w:pPr>
-              <w:pStyle w:val="Paragraphedeliste"/>
+              <w:pStyle w:val="ListParagraph"/>
               <w:numPr>
                 <w:ilvl w:val="0"/>
                 <w:numId w:val="2"/>
@@ -879,7 +898,7 @@
           </w:p>
           <w:p>
             <w:pPr>
-              <w:pStyle w:val="Paragraphedeliste"/>
+              <w:pStyle w:val="ListParagraph"/>
               <w:numPr>
                 <w:ilvl w:val="0"/>
                 <w:numId w:val="2"/>
@@ -897,7 +916,7 @@
           </w:p>
           <w:p>
             <w:pPr>
-              <w:pStyle w:val="Paragraphedeliste"/>
+              <w:pStyle w:val="ListParagraph"/>
               <w:numPr>
                 <w:ilvl w:val="0"/>
                 <w:numId w:val="2"/>
@@ -920,7 +939,7 @@
           </w:tcPr>
           <w:p>
             <w:pPr>
-              <w:pStyle w:val="Paragraphedeliste"/>
+              <w:pStyle w:val="ListParagraph"/>
               <w:numPr>
                 <w:ilvl w:val="0"/>
                 <w:numId w:val="2"/>
@@ -938,7 +957,7 @@
           </w:p>
           <w:p>
             <w:pPr>
-              <w:pStyle w:val="Paragraphedeliste"/>
+              <w:pStyle w:val="ListParagraph"/>
               <w:numPr>
                 <w:ilvl w:val="0"/>
                 <w:numId w:val="2"/>
@@ -1005,7 +1024,7 @@
           </w:tcPr>
           <w:p>
             <w:pPr>
-              <w:pStyle w:val="Paragraphedeliste"/>
+              <w:pStyle w:val="ListParagraph"/>
               <w:numPr>
                 <w:ilvl w:val="0"/>
                 <w:numId w:val="3"/>
@@ -1023,7 +1042,7 @@
           </w:p>
           <w:p>
             <w:pPr>
-              <w:pStyle w:val="Paragraphedeliste"/>
+              <w:pStyle w:val="ListParagraph"/>
               <w:numPr>
                 <w:ilvl w:val="0"/>
                 <w:numId w:val="3"/>
@@ -1041,7 +1060,7 @@
           </w:p>
           <w:p>
             <w:pPr>
-              <w:pStyle w:val="Paragraphedeliste"/>
+              <w:pStyle w:val="ListParagraph"/>
               <w:numPr>
                 <w:ilvl w:val="0"/>
                 <w:numId w:val="3"/>
@@ -1064,7 +1083,7 @@
           </w:tcPr>
           <w:p>
             <w:pPr>
-              <w:pStyle w:val="Paragraphedeliste"/>
+              <w:pStyle w:val="ListParagraph"/>
               <w:numPr>
                 <w:ilvl w:val="0"/>
                 <w:numId w:val="3"/>
@@ -1082,7 +1101,7 @@
           </w:p>
           <w:p>
             <w:pPr>
-              <w:pStyle w:val="Paragraphedeliste"/>
+              <w:pStyle w:val="ListParagraph"/>
               <w:numPr>
                 <w:ilvl w:val="0"/>
                 <w:numId w:val="3"/>
@@ -1149,7 +1168,7 @@
           </w:tcPr>
           <w:p>
             <w:pPr>
-              <w:pStyle w:val="Paragraphedeliste"/>
+              <w:pStyle w:val="ListParagraph"/>
               <w:numPr>
                 <w:ilvl w:val="0"/>
                 <w:numId w:val="4"/>
@@ -1167,7 +1186,7 @@
           </w:p>
           <w:p>
             <w:pPr>
-              <w:pStyle w:val="Paragraphedeliste"/>
+              <w:pStyle w:val="ListParagraph"/>
               <w:numPr>
                 <w:ilvl w:val="0"/>
                 <w:numId w:val="4"/>
@@ -1185,7 +1204,7 @@
           </w:p>
           <w:p>
             <w:pPr>
-              <w:pStyle w:val="Paragraphedeliste"/>
+              <w:pStyle w:val="ListParagraph"/>
               <w:numPr>
                 <w:ilvl w:val="0"/>
                 <w:numId w:val="4"/>
@@ -1203,7 +1222,7 @@
           </w:p>
           <w:p>
             <w:pPr>
-              <w:pStyle w:val="Paragraphedeliste"/>
+              <w:pStyle w:val="ListParagraph"/>
               <w:numPr>
                 <w:ilvl w:val="0"/>
                 <w:numId w:val="4"/>
@@ -1221,7 +1240,7 @@
           </w:p>
           <w:p>
             <w:pPr>
-              <w:pStyle w:val="Paragraphedeliste"/>
+              <w:pStyle w:val="ListParagraph"/>
               <w:numPr>
                 <w:ilvl w:val="0"/>
                 <w:numId w:val="4"/>
@@ -1239,7 +1258,7 @@
           </w:p>
           <w:p>
             <w:pPr>
-              <w:pStyle w:val="Paragraphedeliste"/>
+              <w:pStyle w:val="ListParagraph"/>
               <w:numPr>
                 <w:ilvl w:val="0"/>
                 <w:numId w:val="4"/>
@@ -1257,7 +1276,7 @@
           </w:p>
           <w:p>
             <w:pPr>
-              <w:pStyle w:val="Paragraphedeliste"/>
+              <w:pStyle w:val="ListParagraph"/>
               <w:numPr>
                 <w:ilvl w:val="0"/>
                 <w:numId w:val="4"/>
@@ -1275,7 +1294,7 @@
           </w:p>
           <w:p>
             <w:pPr>
-              <w:pStyle w:val="Paragraphedeliste"/>
+              <w:pStyle w:val="ListParagraph"/>
               <w:numPr>
                 <w:ilvl w:val="0"/>
                 <w:numId w:val="4"/>
@@ -1293,7 +1312,7 @@
           </w:p>
           <w:p>
             <w:pPr>
-              <w:pStyle w:val="Paragraphedeliste"/>
+              <w:pStyle w:val="ListParagraph"/>
               <w:numPr>
                 <w:ilvl w:val="0"/>
                 <w:numId w:val="4"/>
@@ -1316,7 +1335,7 @@
           </w:tcPr>
           <w:p>
             <w:pPr>
-              <w:pStyle w:val="Paragraphedeliste"/>
+              <w:pStyle w:val="ListParagraph"/>
               <w:numPr>
                 <w:ilvl w:val="0"/>
                 <w:numId w:val="4"/>
@@ -1334,7 +1353,7 @@
           </w:p>
           <w:p>
             <w:pPr>
-              <w:pStyle w:val="Paragraphedeliste"/>
+              <w:pStyle w:val="ListParagraph"/>
               <w:numPr>
                 <w:ilvl w:val="0"/>
                 <w:numId w:val="4"/>
@@ -1352,7 +1371,7 @@
           </w:p>
           <w:p>
             <w:pPr>
-              <w:pStyle w:val="Paragraphedeliste"/>
+              <w:pStyle w:val="ListParagraph"/>
               <w:numPr>
                 <w:ilvl w:val="0"/>
                 <w:numId w:val="4"/>
@@ -1370,7 +1389,7 @@
           </w:p>
           <w:p>
             <w:pPr>
-              <w:pStyle w:val="Paragraphedeliste"/>
+              <w:pStyle w:val="ListParagraph"/>
               <w:numPr>
                 <w:ilvl w:val="0"/>
                 <w:numId w:val="4"/>
@@ -1437,7 +1456,7 @@
           </w:tcPr>
           <w:p>
             <w:pPr>
-              <w:pStyle w:val="Paragraphedeliste"/>
+              <w:pStyle w:val="ListParagraph"/>
               <w:numPr>
                 <w:ilvl w:val="0"/>
                 <w:numId w:val="5"/>
@@ -1455,7 +1474,7 @@
           </w:p>
           <w:p>
             <w:pPr>
-              <w:pStyle w:val="Paragraphedeliste"/>
+              <w:pStyle w:val="ListParagraph"/>
               <w:numPr>
                 <w:ilvl w:val="0"/>
                 <w:numId w:val="5"/>
@@ -1473,7 +1492,7 @@
           </w:p>
           <w:p>
             <w:pPr>
-              <w:pStyle w:val="Paragraphedeliste"/>
+              <w:pStyle w:val="ListParagraph"/>
               <w:numPr>
                 <w:ilvl w:val="0"/>
                 <w:numId w:val="5"/>
@@ -1496,7 +1515,7 @@
           </w:tcPr>
           <w:p>
             <w:pPr>
-              <w:pStyle w:val="Paragraphedeliste"/>
+              <w:pStyle w:val="ListParagraph"/>
               <w:numPr>
                 <w:ilvl w:val="0"/>
                 <w:numId w:val="5"/>
@@ -1514,7 +1533,7 @@
           </w:p>
           <w:p>
             <w:pPr>
-              <w:pStyle w:val="Paragraphedeliste"/>
+              <w:pStyle w:val="ListParagraph"/>
               <w:numPr>
                 <w:ilvl w:val="0"/>
                 <w:numId w:val="5"/>
@@ -1706,7 +1725,7 @@
     </w:p>
     <w:p>
       <w:pPr>
-        <w:pStyle w:val="Titre1"/>
+        <w:pStyle w:val="Heading1"/>
         <w:rPr>
           <w:lang w:val="en-GB"/>
         </w:rPr>
@@ -1738,7 +1757,7 @@
 
 <file path=word/numbering.xml><?xml version="1.0" encoding="utf-8"?>
 <w:numbering xmlns:wpc="http://schemas.microsoft.com/office/word/2010/wordprocessingCanvas" xmlns:mc="http://schemas.openxmlformats.org/markup-compatibility/2006" xmlns:o="urn:schemas-microsoft-com:office:office" xmlns:r="http://schemas.openxmlformats.org/officeDocument/2006/relationships" xmlns:m="http://schemas.openxmlformats.org/officeDocument/2006/math" xmlns:v="urn:schemas-microsoft-com:vml" xmlns:wp14="http://schemas.microsoft.com/office/word/2010/wordprocessingDrawing" xmlns:wp="http://schemas.openxmlformats.org/drawingml/2006/wordprocessingDrawing" xmlns:w10="urn:schemas-microsoft-com:office:word" xmlns:w="http://schemas.openxmlformats.org/wordprocessingml/2006/main" xmlns:w14="http://schemas.microsoft.com/office/word/2010/wordml" xmlns:w15="http://schemas.microsoft.com/office/word/2012/wordml" xmlns:wpg="http://schemas.microsoft.com/office/word/2010/wordprocessingGroup" xmlns:wpi="http://schemas.microsoft.com/office/word/2010/wordprocessingInk" xmlns:wne="http://schemas.microsoft.com/office/word/2006/wordml" xmlns:wps="http://schemas.microsoft.com/office/word/2010/wordprocessingShape" mc:Ignorable="w14 w15 wp14">
-  <w:abstractNum w:abstractNumId="0" w15:restartNumberingAfterBreak="0">
+  <w:abstractNum w:abstractNumId="0">
     <w:nsid w:val="2F0C1813"/>
     <w:multiLevelType w:val="hybridMultilevel"/>
     <w:tmpl w:val="383A9474"/>
@@ -1851,7 +1870,7 @@
       </w:rPr>
     </w:lvl>
   </w:abstractNum>
-  <w:abstractNum w:abstractNumId="1" w15:restartNumberingAfterBreak="0">
+  <w:abstractNum w:abstractNumId="1">
     <w:nsid w:val="2F587438"/>
     <w:multiLevelType w:val="hybridMultilevel"/>
     <w:tmpl w:val="C13EE64E"/>
@@ -1964,7 +1983,7 @@
       </w:rPr>
     </w:lvl>
   </w:abstractNum>
-  <w:abstractNum w:abstractNumId="2" w15:restartNumberingAfterBreak="0">
+  <w:abstractNum w:abstractNumId="2">
     <w:nsid w:val="423777E4"/>
     <w:multiLevelType w:val="hybridMultilevel"/>
     <w:tmpl w:val="B89A5E52"/>
@@ -2077,7 +2096,7 @@
       </w:rPr>
     </w:lvl>
   </w:abstractNum>
-  <w:abstractNum w:abstractNumId="3" w15:restartNumberingAfterBreak="0">
+  <w:abstractNum w:abstractNumId="3">
     <w:nsid w:val="46527AC5"/>
     <w:multiLevelType w:val="hybridMultilevel"/>
     <w:tmpl w:val="84786CA2"/>
@@ -2190,7 +2209,7 @@
       </w:rPr>
     </w:lvl>
   </w:abstractNum>
-  <w:abstractNum w:abstractNumId="4" w15:restartNumberingAfterBreak="0">
+  <w:abstractNum w:abstractNumId="4">
     <w:nsid w:val="47EC6D98"/>
     <w:multiLevelType w:val="hybridMultilevel"/>
     <w:tmpl w:val="85C44AB4"/>
@@ -2716,11 +2735,11 @@
     <w:qFormat/>
     <w:rsid w:val="005E1D3B"/>
   </w:style>
-  <w:style w:type="paragraph" w:styleId="Titre1">
+  <w:style w:type="paragraph" w:styleId="Heading1">
     <w:name w:val="heading 1"/>
     <w:basedOn w:val="Normal"/>
     <w:next w:val="Normal"/>
-    <w:link w:val="Titre1Car"/>
+    <w:link w:val="Heading1Char"/>
     <w:uiPriority w:val="9"/>
     <w:qFormat/>
     <w:rsid w:val="005E1D3B"/>
@@ -2737,13 +2756,13 @@
       <w:szCs w:val="32"/>
     </w:rPr>
   </w:style>
-  <w:style w:type="character" w:default="1" w:styleId="Policepardfaut">
+  <w:style w:type="character" w:default="1" w:styleId="DefaultParagraphFont">
     <w:name w:val="Default Paragraph Font"/>
     <w:uiPriority w:val="1"/>
     <w:semiHidden/>
     <w:unhideWhenUsed/>
   </w:style>
-  <w:style w:type="table" w:default="1" w:styleId="TableauNormal">
+  <w:style w:type="table" w:default="1" w:styleId="TableNormal">
     <w:name w:val="Normal Table"/>
     <w:uiPriority w:val="99"/>
     <w:semiHidden/>
@@ -2758,21 +2777,22 @@
       </w:tblCellMar>
     </w:tblPr>
   </w:style>
-  <w:style w:type="numbering" w:default="1" w:styleId="Aucuneliste">
+  <w:style w:type="numbering" w:default="1" w:styleId="NoList">
     <w:name w:val="No List"/>
     <w:uiPriority w:val="99"/>
     <w:semiHidden/>
     <w:unhideWhenUsed/>
   </w:style>
-  <w:style w:type="table" w:styleId="Grilledutableau">
+  <w:style w:type="table" w:styleId="TableGrid">
     <w:name w:val="Table Grid"/>
-    <w:basedOn w:val="TableauNormal"/>
+    <w:basedOn w:val="TableNormal"/>
     <w:uiPriority w:val="39"/>
     <w:rsid w:val="005E1D3B"/>
     <w:pPr>
       <w:spacing w:after="0" w:line="240" w:lineRule="auto"/>
     </w:pPr>
     <w:tblPr>
+      <w:tblInd w:w="0" w:type="dxa"/>
       <w:tblBorders>
         <w:top w:val="single" w:sz="4" w:space="0" w:color="auto"/>
         <w:left w:val="single" w:sz="4" w:space="0" w:color="auto"/>
@@ -2781,12 +2801,18 @@
         <w:insideH w:val="single" w:sz="4" w:space="0" w:color="auto"/>
         <w:insideV w:val="single" w:sz="4" w:space="0" w:color="auto"/>
       </w:tblBorders>
+      <w:tblCellMar>
+        <w:top w:w="0" w:type="dxa"/>
+        <w:left w:w="108" w:type="dxa"/>
+        <w:bottom w:w="0" w:type="dxa"/>
+        <w:right w:w="108" w:type="dxa"/>
+      </w:tblCellMar>
     </w:tblPr>
   </w:style>
-  <w:style w:type="character" w:customStyle="1" w:styleId="Titre1Car">
-    <w:name w:val="Titre 1 Car"/>
-    <w:basedOn w:val="Policepardfaut"/>
-    <w:link w:val="Titre1"/>
+  <w:style w:type="character" w:customStyle="1" w:styleId="Heading1Char">
+    <w:name w:val="Heading 1 Char"/>
+    <w:basedOn w:val="DefaultParagraphFont"/>
+    <w:link w:val="Heading1"/>
     <w:uiPriority w:val="9"/>
     <w:rsid w:val="005E1D3B"/>
     <w:rPr>
@@ -2796,7 +2822,7 @@
       <w:szCs w:val="32"/>
     </w:rPr>
   </w:style>
-  <w:style w:type="paragraph" w:styleId="Paragraphedeliste">
+  <w:style w:type="paragraph" w:styleId="ListParagraph">
     <w:name w:val="List Paragraph"/>
     <w:basedOn w:val="Normal"/>
     <w:uiPriority w:val="34"/>
@@ -3964,7 +3990,7 @@
         <a:p>
           <a:r>
             <a:rPr lang="fr-FR"/>
-            <a:t>Documetation anout IAR</a:t>
+            <a:t>Documentation about IAR</a:t>
           </a:r>
         </a:p>
       </dgm:t>
@@ -4036,7 +4062,7 @@
         <a:p>
           <a:r>
             <a:rPr lang="fr-FR"/>
-            <a:t>Online data sharing platform</a:t>
+            <a:t>Online data sharing platforms</a:t>
           </a:r>
         </a:p>
       </dgm:t>
@@ -4243,7 +4269,189 @@
         </a:p>
       </dgm:t>
     </dgm:pt>
-    <dgm:pt modelId="{5732FBE2-2EEB-4A56-AC2C-A920226FDEC5}">
+    <dgm:pt modelId="{C4398932-60E9-428B-BB59-BB2FDF42C249}">
+      <dgm:prSet phldrT="[Texte]"/>
+      <dgm:spPr/>
+      <dgm:t>
+        <a:bodyPr/>
+        <a:lstStyle/>
+        <a:p>
+          <a:endParaRPr lang="fr-FR"/>
+        </a:p>
+      </dgm:t>
+    </dgm:pt>
+    <dgm:pt modelId="{3D0B83B2-1075-4391-96AD-404B4EC50D02}" type="parTrans" cxnId="{42F76715-AFEB-4F17-93DB-8ADEB8228C3E}">
+      <dgm:prSet/>
+      <dgm:spPr/>
+      <dgm:t>
+        <a:bodyPr/>
+        <a:lstStyle/>
+        <a:p>
+          <a:endParaRPr lang="fr-FR"/>
+        </a:p>
+      </dgm:t>
+    </dgm:pt>
+    <dgm:pt modelId="{413CF9B1-273D-4A5D-A540-DEA45D415D55}" type="sibTrans" cxnId="{42F76715-AFEB-4F17-93DB-8ADEB8228C3E}">
+      <dgm:prSet/>
+      <dgm:spPr/>
+      <dgm:t>
+        <a:bodyPr/>
+        <a:lstStyle/>
+        <a:p>
+          <a:endParaRPr lang="fr-FR"/>
+        </a:p>
+      </dgm:t>
+    </dgm:pt>
+    <dgm:pt modelId="{76F011A4-403B-46AD-8D5F-B9A16E1BFC11}">
+      <dgm:prSet phldrT="[Texte]"/>
+      <dgm:spPr/>
+      <dgm:t>
+        <a:bodyPr/>
+        <a:lstStyle/>
+        <a:p>
+          <a:r>
+            <a:rPr lang="fr-FR"/>
+            <a:t>IAR available to everyone</a:t>
+          </a:r>
+        </a:p>
+      </dgm:t>
+    </dgm:pt>
+    <dgm:pt modelId="{51503B19-43E9-4B0B-B51C-1A896FA41AE9}" type="parTrans" cxnId="{BA334A41-1643-479E-8557-09B405659CB4}">
+      <dgm:prSet/>
+      <dgm:spPr/>
+      <dgm:t>
+        <a:bodyPr/>
+        <a:lstStyle/>
+        <a:p>
+          <a:endParaRPr lang="fr-FR"/>
+        </a:p>
+      </dgm:t>
+    </dgm:pt>
+    <dgm:pt modelId="{D54DEC58-8800-4EFB-80E9-82A9415329F5}" type="sibTrans" cxnId="{BA334A41-1643-479E-8557-09B405659CB4}">
+      <dgm:prSet/>
+      <dgm:spPr/>
+      <dgm:t>
+        <a:bodyPr/>
+        <a:lstStyle/>
+        <a:p>
+          <a:endParaRPr lang="fr-FR"/>
+        </a:p>
+      </dgm:t>
+    </dgm:pt>
+    <dgm:pt modelId="{E1631B99-3BA5-41D6-BE11-08CB42AAA4EC}">
+      <dgm:prSet phldrT="[Texte]"/>
+      <dgm:spPr/>
+      <dgm:t>
+        <a:bodyPr/>
+        <a:lstStyle/>
+        <a:p>
+          <a:r>
+            <a:rPr lang="fr-FR"/>
+            <a:t>IAR understandable by everyone</a:t>
+          </a:r>
+        </a:p>
+      </dgm:t>
+    </dgm:pt>
+    <dgm:pt modelId="{58D25AF7-E32A-4BAF-A922-43500B70A4B7}" type="parTrans" cxnId="{2215C057-E109-417C-A69E-742581BD221C}">
+      <dgm:prSet/>
+      <dgm:spPr/>
+      <dgm:t>
+        <a:bodyPr/>
+        <a:lstStyle/>
+        <a:p>
+          <a:endParaRPr lang="fr-FR"/>
+        </a:p>
+      </dgm:t>
+    </dgm:pt>
+    <dgm:pt modelId="{73F8ED0B-8F78-4CBC-A923-F824FF362951}" type="sibTrans" cxnId="{2215C057-E109-417C-A69E-742581BD221C}">
+      <dgm:prSet/>
+      <dgm:spPr/>
+      <dgm:t>
+        <a:bodyPr/>
+        <a:lstStyle/>
+        <a:p>
+          <a:endParaRPr lang="fr-FR"/>
+        </a:p>
+      </dgm:t>
+    </dgm:pt>
+    <dgm:pt modelId="{3134A35E-5F85-4AA0-82AC-DC8AF808B10B}">
+      <dgm:prSet phldrT="[Texte]"/>
+      <dgm:spPr/>
+      <dgm:t>
+        <a:bodyPr/>
+        <a:lstStyle/>
+        <a:p>
+          <a:endParaRPr lang="fr-FR"/>
+        </a:p>
+      </dgm:t>
+    </dgm:pt>
+    <dgm:pt modelId="{4996416F-3E3B-4A82-B815-CAAA109D65A0}" type="parTrans" cxnId="{9FE6B04F-043F-4842-94C7-BFE97A8E63FB}">
+      <dgm:prSet/>
+      <dgm:spPr/>
+      <dgm:t>
+        <a:bodyPr/>
+        <a:lstStyle/>
+        <a:p>
+          <a:endParaRPr lang="fr-FR"/>
+        </a:p>
+      </dgm:t>
+    </dgm:pt>
+    <dgm:pt modelId="{9C551CA4-A023-4452-9361-07B91AA4E205}" type="sibTrans" cxnId="{9FE6B04F-043F-4842-94C7-BFE97A8E63FB}">
+      <dgm:prSet/>
+      <dgm:spPr/>
+      <dgm:t>
+        <a:bodyPr/>
+        <a:lstStyle/>
+        <a:p>
+          <a:endParaRPr lang="fr-FR"/>
+        </a:p>
+      </dgm:t>
+    </dgm:pt>
+    <dgm:pt modelId="{BED1581E-CC75-4CB1-97A5-94C58EE24BFB}">
+      <dgm:prSet phldrT="[Texte]"/>
+      <dgm:spPr/>
+      <dgm:t>
+        <a:bodyPr/>
+        <a:lstStyle/>
+        <a:p>
+          <a:r>
+            <a:rPr lang="fr-FR"/>
+            <a:t>Write, design and edit the IAR</a:t>
+          </a:r>
+        </a:p>
+      </dgm:t>
+    </dgm:pt>
+    <dgm:pt modelId="{E93779AA-A382-44DA-84B3-1233783F84CE}" type="parTrans" cxnId="{D6B3EE7F-CC91-4A4D-A956-BA341280470C}">
+      <dgm:prSet/>
+      <dgm:spPr/>
+    </dgm:pt>
+    <dgm:pt modelId="{40EEAC37-BDD8-42A8-AB87-123C7CFF2F97}" type="sibTrans" cxnId="{D6B3EE7F-CC91-4A4D-A956-BA341280470C}">
+      <dgm:prSet/>
+      <dgm:spPr/>
+    </dgm:pt>
+    <dgm:pt modelId="{C71C0E5D-7F51-4544-B123-378F534F4944}">
+      <dgm:prSet phldrT="[Texte]"/>
+      <dgm:spPr/>
+      <dgm:t>
+        <a:bodyPr/>
+        <a:lstStyle/>
+        <a:p>
+          <a:r>
+            <a:rPr lang="fr-FR"/>
+            <a:t>Present IAR project</a:t>
+          </a:r>
+        </a:p>
+      </dgm:t>
+    </dgm:pt>
+    <dgm:pt modelId="{328FFD0E-D05A-4510-9132-D88575F07C95}" type="parTrans" cxnId="{6D56A746-5964-4BC9-B30A-2F366BA0CE3C}">
+      <dgm:prSet/>
+      <dgm:spPr/>
+    </dgm:pt>
+    <dgm:pt modelId="{83523674-F406-4DCC-A107-783DA566778D}" type="sibTrans" cxnId="{6D56A746-5964-4BC9-B30A-2F366BA0CE3C}">
+      <dgm:prSet/>
+      <dgm:spPr/>
+    </dgm:pt>
+    <dgm:pt modelId="{F3217897-EC77-4930-9814-E817A2B50FE9}">
       <dgm:prSet phldrT="[Texte]"/>
       <dgm:spPr/>
       <dgm:t>
@@ -4257,207 +4465,11 @@
         </a:p>
       </dgm:t>
     </dgm:pt>
-    <dgm:pt modelId="{AED492A6-1AC1-475C-A576-8A759C976513}" type="parTrans" cxnId="{B69ADBA7-9F5C-4352-AE63-DC0E4F54167C}">
+    <dgm:pt modelId="{73C77743-8C7E-4E38-AAD9-3439E154A36F}" type="parTrans" cxnId="{BA75D822-F929-47F6-AB91-328D35579407}">
       <dgm:prSet/>
       <dgm:spPr/>
-      <dgm:t>
-        <a:bodyPr/>
-        <a:lstStyle/>
-        <a:p>
-          <a:endParaRPr lang="fr-FR"/>
-        </a:p>
-      </dgm:t>
-    </dgm:pt>
-    <dgm:pt modelId="{E17D8877-F623-4C8E-8B9C-EDDBC8E8C61C}" type="sibTrans" cxnId="{B69ADBA7-9F5C-4352-AE63-DC0E4F54167C}">
-      <dgm:prSet/>
-      <dgm:spPr/>
-      <dgm:t>
-        <a:bodyPr/>
-        <a:lstStyle/>
-        <a:p>
-          <a:endParaRPr lang="fr-FR"/>
-        </a:p>
-      </dgm:t>
-    </dgm:pt>
-    <dgm:pt modelId="{C4398932-60E9-428B-BB59-BB2FDF42C249}">
-      <dgm:prSet phldrT="[Texte]"/>
-      <dgm:spPr/>
-      <dgm:t>
-        <a:bodyPr/>
-        <a:lstStyle/>
-        <a:p>
-          <a:endParaRPr lang="fr-FR"/>
-        </a:p>
-      </dgm:t>
-    </dgm:pt>
-    <dgm:pt modelId="{3D0B83B2-1075-4391-96AD-404B4EC50D02}" type="parTrans" cxnId="{42F76715-AFEB-4F17-93DB-8ADEB8228C3E}">
-      <dgm:prSet/>
-      <dgm:spPr/>
-      <dgm:t>
-        <a:bodyPr/>
-        <a:lstStyle/>
-        <a:p>
-          <a:endParaRPr lang="fr-FR"/>
-        </a:p>
-      </dgm:t>
-    </dgm:pt>
-    <dgm:pt modelId="{413CF9B1-273D-4A5D-A540-DEA45D415D55}" type="sibTrans" cxnId="{42F76715-AFEB-4F17-93DB-8ADEB8228C3E}">
-      <dgm:prSet/>
-      <dgm:spPr/>
-      <dgm:t>
-        <a:bodyPr/>
-        <a:lstStyle/>
-        <a:p>
-          <a:endParaRPr lang="fr-FR"/>
-        </a:p>
-      </dgm:t>
-    </dgm:pt>
-    <dgm:pt modelId="{76F011A4-403B-46AD-8D5F-B9A16E1BFC11}">
-      <dgm:prSet phldrT="[Texte]"/>
-      <dgm:spPr/>
-      <dgm:t>
-        <a:bodyPr/>
-        <a:lstStyle/>
-        <a:p>
-          <a:r>
-            <a:rPr lang="fr-FR"/>
-            <a:t>IAR available to everyone</a:t>
-          </a:r>
-        </a:p>
-      </dgm:t>
-    </dgm:pt>
-    <dgm:pt modelId="{51503B19-43E9-4B0B-B51C-1A896FA41AE9}" type="parTrans" cxnId="{BA334A41-1643-479E-8557-09B405659CB4}">
-      <dgm:prSet/>
-      <dgm:spPr/>
-      <dgm:t>
-        <a:bodyPr/>
-        <a:lstStyle/>
-        <a:p>
-          <a:endParaRPr lang="fr-FR"/>
-        </a:p>
-      </dgm:t>
-    </dgm:pt>
-    <dgm:pt modelId="{D54DEC58-8800-4EFB-80E9-82A9415329F5}" type="sibTrans" cxnId="{BA334A41-1643-479E-8557-09B405659CB4}">
-      <dgm:prSet/>
-      <dgm:spPr/>
-      <dgm:t>
-        <a:bodyPr/>
-        <a:lstStyle/>
-        <a:p>
-          <a:endParaRPr lang="fr-FR"/>
-        </a:p>
-      </dgm:t>
-    </dgm:pt>
-    <dgm:pt modelId="{E1631B99-3BA5-41D6-BE11-08CB42AAA4EC}">
-      <dgm:prSet phldrT="[Texte]"/>
-      <dgm:spPr/>
-      <dgm:t>
-        <a:bodyPr/>
-        <a:lstStyle/>
-        <a:p>
-          <a:r>
-            <a:rPr lang="fr-FR"/>
-            <a:t>IAR understandable by everyone</a:t>
-          </a:r>
-        </a:p>
-      </dgm:t>
-    </dgm:pt>
-    <dgm:pt modelId="{58D25AF7-E32A-4BAF-A922-43500B70A4B7}" type="parTrans" cxnId="{2215C057-E109-417C-A69E-742581BD221C}">
-      <dgm:prSet/>
-      <dgm:spPr/>
-      <dgm:t>
-        <a:bodyPr/>
-        <a:lstStyle/>
-        <a:p>
-          <a:endParaRPr lang="fr-FR"/>
-        </a:p>
-      </dgm:t>
-    </dgm:pt>
-    <dgm:pt modelId="{73F8ED0B-8F78-4CBC-A923-F824FF362951}" type="sibTrans" cxnId="{2215C057-E109-417C-A69E-742581BD221C}">
-      <dgm:prSet/>
-      <dgm:spPr/>
-      <dgm:t>
-        <a:bodyPr/>
-        <a:lstStyle/>
-        <a:p>
-          <a:endParaRPr lang="fr-FR"/>
-        </a:p>
-      </dgm:t>
-    </dgm:pt>
-    <dgm:pt modelId="{3134A35E-5F85-4AA0-82AC-DC8AF808B10B}">
-      <dgm:prSet phldrT="[Texte]"/>
-      <dgm:spPr/>
-      <dgm:t>
-        <a:bodyPr/>
-        <a:lstStyle/>
-        <a:p>
-          <a:endParaRPr lang="fr-FR"/>
-        </a:p>
-      </dgm:t>
-    </dgm:pt>
-    <dgm:pt modelId="{4996416F-3E3B-4A82-B815-CAAA109D65A0}" type="parTrans" cxnId="{9FE6B04F-043F-4842-94C7-BFE97A8E63FB}">
-      <dgm:prSet/>
-      <dgm:spPr/>
-      <dgm:t>
-        <a:bodyPr/>
-        <a:lstStyle/>
-        <a:p>
-          <a:endParaRPr lang="fr-FR"/>
-        </a:p>
-      </dgm:t>
-    </dgm:pt>
-    <dgm:pt modelId="{9C551CA4-A023-4452-9361-07B91AA4E205}" type="sibTrans" cxnId="{9FE6B04F-043F-4842-94C7-BFE97A8E63FB}">
-      <dgm:prSet/>
-      <dgm:spPr/>
-      <dgm:t>
-        <a:bodyPr/>
-        <a:lstStyle/>
-        <a:p>
-          <a:endParaRPr lang="fr-FR"/>
-        </a:p>
-      </dgm:t>
-    </dgm:pt>
-    <dgm:pt modelId="{BED1581E-CC75-4CB1-97A5-94C58EE24BFB}">
-      <dgm:prSet phldrT="[Texte]"/>
-      <dgm:spPr/>
-      <dgm:t>
-        <a:bodyPr/>
-        <a:lstStyle/>
-        <a:p>
-          <a:r>
-            <a:rPr lang="fr-FR"/>
-            <a:t>Write, design and edit the IAR</a:t>
-          </a:r>
-        </a:p>
-      </dgm:t>
-    </dgm:pt>
-    <dgm:pt modelId="{E93779AA-A382-44DA-84B3-1233783F84CE}" type="parTrans" cxnId="{D6B3EE7F-CC91-4A4D-A956-BA341280470C}">
-      <dgm:prSet/>
-      <dgm:spPr/>
-    </dgm:pt>
-    <dgm:pt modelId="{40EEAC37-BDD8-42A8-AB87-123C7CFF2F97}" type="sibTrans" cxnId="{D6B3EE7F-CC91-4A4D-A956-BA341280470C}">
-      <dgm:prSet/>
-      <dgm:spPr/>
-    </dgm:pt>
-    <dgm:pt modelId="{C71C0E5D-7F51-4544-B123-378F534F4944}">
-      <dgm:prSet phldrT="[Texte]"/>
-      <dgm:spPr/>
-      <dgm:t>
-        <a:bodyPr/>
-        <a:lstStyle/>
-        <a:p>
-          <a:r>
-            <a:rPr lang="fr-FR"/>
-            <a:t>Present IAR project</a:t>
-          </a:r>
-        </a:p>
-      </dgm:t>
-    </dgm:pt>
-    <dgm:pt modelId="{328FFD0E-D05A-4510-9132-D88575F07C95}" type="parTrans" cxnId="{6D56A746-5964-4BC9-B30A-2F366BA0CE3C}">
-      <dgm:prSet/>
-      <dgm:spPr/>
-    </dgm:pt>
-    <dgm:pt modelId="{83523674-F406-4DCC-A107-783DA566778D}" type="sibTrans" cxnId="{6D56A746-5964-4BC9-B30A-2F366BA0CE3C}">
+    </dgm:pt>
+    <dgm:pt modelId="{D7EBA4A8-FA79-405E-9548-7D6371D13A31}" type="sibTrans" cxnId="{BA75D822-F929-47F6-AB91-328D35579407}">
       <dgm:prSet/>
       <dgm:spPr/>
     </dgm:pt>
@@ -4551,62 +4563,62 @@
     </dgm:pt>
   </dgm:ptLst>
   <dgm:cxnLst>
-    <dgm:cxn modelId="{104FAE9E-10A9-4828-AD0B-B833647242B0}" type="presOf" srcId="{5252D8DF-F7ED-47A9-8F1F-1C3DE6A4722F}" destId="{71E9AA40-D3B4-4753-B77F-6CFE495E434F}" srcOrd="0" destOrd="0" presId="urn:microsoft.com/office/officeart/2005/8/layout/hList6"/>
-    <dgm:cxn modelId="{42F76715-AFEB-4F17-93DB-8ADEB8228C3E}" srcId="{9DB0AEFC-F7C0-4A47-A9D2-B66B67BDF166}" destId="{C4398932-60E9-428B-BB59-BB2FDF42C249}" srcOrd="3" destOrd="0" parTransId="{3D0B83B2-1075-4391-96AD-404B4EC50D02}" sibTransId="{413CF9B1-273D-4A5D-A540-DEA45D415D55}"/>
+    <dgm:cxn modelId="{42F76715-AFEB-4F17-93DB-8ADEB8228C3E}" srcId="{9DB0AEFC-F7C0-4A47-A9D2-B66B67BDF166}" destId="{C4398932-60E9-428B-BB59-BB2FDF42C249}" srcOrd="4" destOrd="0" parTransId="{3D0B83B2-1075-4391-96AD-404B4EC50D02}" sibTransId="{413CF9B1-273D-4A5D-A540-DEA45D415D55}"/>
+    <dgm:cxn modelId="{E2BA1A80-BFDE-481D-BD99-6DFE5CA01470}" type="presOf" srcId="{498996AE-4AE4-493E-85FE-F243E011573C}" destId="{21D06AF9-7B68-4C50-825D-0A7D198CBF3A}" srcOrd="0" destOrd="1" presId="urn:microsoft.com/office/officeart/2005/8/layout/hList6"/>
+    <dgm:cxn modelId="{B2EAC0AF-9FAB-4643-AFB9-2912500882B1}" type="presOf" srcId="{2BE55610-4D28-42E0-8267-558A7085E18F}" destId="{21D06AF9-7B68-4C50-825D-0A7D198CBF3A}" srcOrd="0" destOrd="0" presId="urn:microsoft.com/office/officeart/2005/8/layout/hList6"/>
     <dgm:cxn modelId="{AF1EF758-F111-4214-89C5-F09B074974A9}" srcId="{72C3D7C4-1FD3-4E91-B977-28931B3F5ABA}" destId="{6EC9B295-79FA-4462-A038-98147B5B15E8}" srcOrd="3" destOrd="0" parTransId="{5B8E65CC-A994-45C4-BB7F-2703D8EA6267}" sibTransId="{5BF83123-2528-47C3-AC79-7A084658B426}"/>
     <dgm:cxn modelId="{DE556CC3-DF24-4E13-A34B-765D89621F82}" srcId="{5252D8DF-F7ED-47A9-8F1F-1C3DE6A4722F}" destId="{2BE55610-4D28-42E0-8267-558A7085E18F}" srcOrd="2" destOrd="0" parTransId="{0412D34D-808E-40C7-8F02-8DB8FF4954D5}" sibTransId="{6F471C58-641B-49B6-9FAA-ED99D26EF7F1}"/>
-    <dgm:cxn modelId="{46076022-F7EB-4AF6-A173-C256996876AF}" type="presOf" srcId="{DE4E638D-80BE-4A69-86ED-9C45972347A1}" destId="{3DD4DCC5-CD2A-4C80-9516-43D7C916D6B5}" srcOrd="0" destOrd="5" presId="urn:microsoft.com/office/officeart/2005/8/layout/hList6"/>
     <dgm:cxn modelId="{AE803186-1124-46E1-8F1A-37AB7FE2A10B}" srcId="{1EFEFBA2-B851-4A8A-BB22-00008FF41747}" destId="{27B8F497-EEFE-4724-A7DB-6F628DE3891D}" srcOrd="0" destOrd="0" parTransId="{326F6861-A2B9-4697-8835-2FE6175350B9}" sibTransId="{CBB21267-DEF5-4514-82CE-4C0594486F84}"/>
-    <dgm:cxn modelId="{1594D19A-A543-4DE6-AFBF-5F35791207C0}" type="presOf" srcId="{932CC87A-C2AA-4521-8FB3-6CE78FE8DC22}" destId="{3DD4DCC5-CD2A-4C80-9516-43D7C916D6B5}" srcOrd="0" destOrd="2" presId="urn:microsoft.com/office/officeart/2005/8/layout/hList6"/>
-    <dgm:cxn modelId="{B69ADBA7-9F5C-4352-AE63-DC0E4F54167C}" srcId="{0EB01263-FD3B-4AC7-BF83-D803022CDB57}" destId="{5732FBE2-2EEB-4A56-AC2C-A920226FDEC5}" srcOrd="0" destOrd="0" parTransId="{AED492A6-1AC1-475C-A576-8A759C976513}" sibTransId="{E17D8877-F623-4C8E-8B9C-EDDBC8E8C61C}"/>
-    <dgm:cxn modelId="{2215C057-E109-417C-A69E-742581BD221C}" srcId="{9DB0AEFC-F7C0-4A47-A9D2-B66B67BDF166}" destId="{E1631B99-3BA5-41D6-BE11-08CB42AAA4EC}" srcOrd="2" destOrd="0" parTransId="{58D25AF7-E32A-4BAF-A922-43500B70A4B7}" sibTransId="{73F8ED0B-8F78-4CBC-A923-F824FF362951}"/>
-    <dgm:cxn modelId="{1BCF0828-4C27-42B9-81B8-39508F2C60AE}" type="presOf" srcId="{0EB01263-FD3B-4AC7-BF83-D803022CDB57}" destId="{F1E2BDB2-0BA9-4FD2-86F9-2CAEA5A63A20}" srcOrd="0" destOrd="1" presId="urn:microsoft.com/office/officeart/2005/8/layout/hList6"/>
-    <dgm:cxn modelId="{2494AB8F-0A0E-45A8-838E-E0F2C9E2CF3F}" type="presOf" srcId="{36ABFEC0-2B17-4E77-A2C7-C0FE9FBDA7E1}" destId="{3DD4DCC5-CD2A-4C80-9516-43D7C916D6B5}" srcOrd="0" destOrd="6" presId="urn:microsoft.com/office/officeart/2005/8/layout/hList6"/>
+    <dgm:cxn modelId="{F3E0A43B-9FB9-4D49-A06F-3F1B1BA4D833}" type="presOf" srcId="{5252D8DF-F7ED-47A9-8F1F-1C3DE6A4722F}" destId="{71E9AA40-D3B4-4753-B77F-6CFE495E434F}" srcOrd="0" destOrd="0" presId="urn:microsoft.com/office/officeart/2005/8/layout/hList6"/>
+    <dgm:cxn modelId="{2215C057-E109-417C-A69E-742581BD221C}" srcId="{9DB0AEFC-F7C0-4A47-A9D2-B66B67BDF166}" destId="{E1631B99-3BA5-41D6-BE11-08CB42AAA4EC}" srcOrd="3" destOrd="0" parTransId="{58D25AF7-E32A-4BAF-A922-43500B70A4B7}" sibTransId="{73F8ED0B-8F78-4CBC-A923-F824FF362951}"/>
+    <dgm:cxn modelId="{3111242C-7391-41BA-88B9-5D02B891F49F}" type="presOf" srcId="{76F011A4-403B-46AD-8D5F-B9A16E1BFC11}" destId="{F1E2BDB2-0BA9-4FD2-86F9-2CAEA5A63A20}" srcOrd="0" destOrd="3" presId="urn:microsoft.com/office/officeart/2005/8/layout/hList6"/>
+    <dgm:cxn modelId="{89FBBA47-70A8-43DE-973E-770262D9A33A}" type="presOf" srcId="{0EB01263-FD3B-4AC7-BF83-D803022CDB57}" destId="{F1E2BDB2-0BA9-4FD2-86F9-2CAEA5A63A20}" srcOrd="0" destOrd="1" presId="urn:microsoft.com/office/officeart/2005/8/layout/hList6"/>
+    <dgm:cxn modelId="{BA75D822-F929-47F6-AB91-328D35579407}" srcId="{9DB0AEFC-F7C0-4A47-A9D2-B66B67BDF166}" destId="{F3217897-EC77-4930-9814-E817A2B50FE9}" srcOrd="1" destOrd="0" parTransId="{73C77743-8C7E-4E38-AAD9-3439E154A36F}" sibTransId="{D7EBA4A8-FA79-405E-9548-7D6371D13A31}"/>
+    <dgm:cxn modelId="{C919E43F-9A19-4A9B-8450-B531CB36F75E}" type="presOf" srcId="{6EC9B295-79FA-4462-A038-98147B5B15E8}" destId="{3DD4DCC5-CD2A-4C80-9516-43D7C916D6B5}" srcOrd="0" destOrd="4" presId="urn:microsoft.com/office/officeart/2005/8/layout/hList6"/>
+    <dgm:cxn modelId="{C4712237-B097-4295-94A1-79076C270460}" type="presOf" srcId="{C4398932-60E9-428B-BB59-BB2FDF42C249}" destId="{F1E2BDB2-0BA9-4FD2-86F9-2CAEA5A63A20}" srcOrd="0" destOrd="5" presId="urn:microsoft.com/office/officeart/2005/8/layout/hList6"/>
     <dgm:cxn modelId="{8019387C-88C3-4DCF-810D-DE8619DEB540}" srcId="{72C3D7C4-1FD3-4E91-B977-28931B3F5ABA}" destId="{3C62CD8E-8D76-477F-9DB6-910BDF743BA0}" srcOrd="0" destOrd="0" parTransId="{ACB6940E-F7AB-4B27-A4AF-138986DD3A81}" sibTransId="{15123142-6E4E-45E4-807A-07C399AF1AF7}"/>
-    <dgm:cxn modelId="{AD2EE750-1B93-4439-A0D8-514184B59FF2}" type="presOf" srcId="{DBD0BA76-6275-4A2D-ADE2-0F6036822509}" destId="{06BACB2E-25D6-491F-9902-6DE6A89C06CD}" srcOrd="0" destOrd="3" presId="urn:microsoft.com/office/officeart/2005/8/layout/hList6"/>
-    <dgm:cxn modelId="{592A64A0-A1F6-4933-A2DC-8461840510DB}" type="presOf" srcId="{3C62CD8E-8D76-477F-9DB6-910BDF743BA0}" destId="{3DD4DCC5-CD2A-4C80-9516-43D7C916D6B5}" srcOrd="0" destOrd="1" presId="urn:microsoft.com/office/officeart/2005/8/layout/hList6"/>
     <dgm:cxn modelId="{9FE6B04F-043F-4842-94C7-BFE97A8E63FB}" srcId="{72C3D7C4-1FD3-4E91-B977-28931B3F5ABA}" destId="{3134A35E-5F85-4AA0-82AC-DC8AF808B10B}" srcOrd="6" destOrd="0" parTransId="{4996416F-3E3B-4A82-B815-CAAA109D65A0}" sibTransId="{9C551CA4-A023-4452-9361-07B91AA4E205}"/>
-    <dgm:cxn modelId="{23F78D3F-2125-47DE-8A3C-00F44CAED932}" type="presOf" srcId="{E2D62E3A-FDC4-4F36-AE7D-2F26CF1B12CA}" destId="{21D06AF9-7B68-4C50-825D-0A7D198CBF3A}" srcOrd="0" destOrd="2" presId="urn:microsoft.com/office/officeart/2005/8/layout/hList6"/>
     <dgm:cxn modelId="{D6B3EE7F-CC91-4A4D-A956-BA341280470C}" srcId="{1EFEFBA2-B851-4A8A-BB22-00008FF41747}" destId="{BED1581E-CC75-4CB1-97A5-94C58EE24BFB}" srcOrd="4" destOrd="0" parTransId="{E93779AA-A382-44DA-84B3-1233783F84CE}" sibTransId="{40EEAC37-BDD8-42A8-AB87-123C7CFF2F97}"/>
+    <dgm:cxn modelId="{9391CDD2-1DAF-43F6-B85F-E6013C416FF5}" type="presOf" srcId="{DE4E638D-80BE-4A69-86ED-9C45972347A1}" destId="{3DD4DCC5-CD2A-4C80-9516-43D7C916D6B5}" srcOrd="0" destOrd="5" presId="urn:microsoft.com/office/officeart/2005/8/layout/hList6"/>
     <dgm:cxn modelId="{628E5962-57DF-4D87-97D9-0192FBFDD090}" srcId="{2BE55610-4D28-42E0-8267-558A7085E18F}" destId="{498996AE-4AE4-493E-85FE-F243E011573C}" srcOrd="0" destOrd="0" parTransId="{083F37AC-F742-4756-9721-03926A31C2E0}" sibTransId="{48AF3B71-218F-4F8C-B4DE-6B2DE20F7BC5}"/>
-    <dgm:cxn modelId="{E7A807EA-A1B5-4AA2-B603-17318465CF00}" type="presOf" srcId="{498996AE-4AE4-493E-85FE-F243E011573C}" destId="{21D06AF9-7B68-4C50-825D-0A7D198CBF3A}" srcOrd="0" destOrd="1" presId="urn:microsoft.com/office/officeart/2005/8/layout/hList6"/>
-    <dgm:cxn modelId="{F5D0E726-9D48-4133-AE0F-A31C077DBF18}" type="presOf" srcId="{C4398932-60E9-428B-BB59-BB2FDF42C249}" destId="{F1E2BDB2-0BA9-4FD2-86F9-2CAEA5A63A20}" srcOrd="0" destOrd="5" presId="urn:microsoft.com/office/officeart/2005/8/layout/hList6"/>
+    <dgm:cxn modelId="{A2510834-B603-4EBE-981C-12352091AD31}" type="presOf" srcId="{E3F19D58-2847-4B41-8C69-FF677ACDED7B}" destId="{06BACB2E-25D6-491F-9902-6DE6A89C06CD}" srcOrd="0" destOrd="2" presId="urn:microsoft.com/office/officeart/2005/8/layout/hList6"/>
+    <dgm:cxn modelId="{FF3F1578-7150-4E45-9F03-3F620BFA8974}" type="presOf" srcId="{DBD0BA76-6275-4A2D-ADE2-0F6036822509}" destId="{06BACB2E-25D6-491F-9902-6DE6A89C06CD}" srcOrd="0" destOrd="3" presId="urn:microsoft.com/office/officeart/2005/8/layout/hList6"/>
     <dgm:cxn modelId="{BACD229E-0353-4206-A854-B57F59A792CF}" srcId="{72C3D7C4-1FD3-4E91-B977-28931B3F5ABA}" destId="{E3D830AE-2CF7-4029-9D57-5763C8E9CF43}" srcOrd="2" destOrd="0" parTransId="{C28EB5E2-53AA-4518-868C-95C0988E2D49}" sibTransId="{588A4F85-56EE-4932-B928-50039EFE1D31}"/>
     <dgm:cxn modelId="{5681C565-D35A-4FEA-A0B2-C51EC399EE0C}" srcId="{5252D8DF-F7ED-47A9-8F1F-1C3DE6A4722F}" destId="{9DB0AEFC-F7C0-4A47-A9D2-B66B67BDF166}" srcOrd="3" destOrd="0" parTransId="{A4CF8F00-895D-40E4-8450-D92BA3CAA82B}" sibTransId="{89C62A47-94B4-428D-B017-3F9FAE42CBB2}"/>
     <dgm:cxn modelId="{4300DD3D-BF39-45DB-9048-597C02992529}" srcId="{72C3D7C4-1FD3-4E91-B977-28931B3F5ABA}" destId="{36ABFEC0-2B17-4E77-A2C7-C0FE9FBDA7E1}" srcOrd="5" destOrd="0" parTransId="{EE816ADF-6421-4B5A-938E-8013FE13857F}" sibTransId="{BD918787-7934-4406-AB9E-59CAFEA713D8}"/>
+    <dgm:cxn modelId="{64644A7C-98CF-4F04-AFCE-3F5DE7EFC715}" type="presOf" srcId="{C71C0E5D-7F51-4544-B123-378F534F4944}" destId="{06BACB2E-25D6-491F-9902-6DE6A89C06CD}" srcOrd="0" destOrd="6" presId="urn:microsoft.com/office/officeart/2005/8/layout/hList6"/>
+    <dgm:cxn modelId="{CBDCD636-0634-406A-8B8B-B12DFDCC16EA}" type="presOf" srcId="{BED1581E-CC75-4CB1-97A5-94C58EE24BFB}" destId="{06BACB2E-25D6-491F-9902-6DE6A89C06CD}" srcOrd="0" destOrd="5" presId="urn:microsoft.com/office/officeart/2005/8/layout/hList6"/>
+    <dgm:cxn modelId="{57820117-C617-478E-B259-6629F3ABAC43}" type="presOf" srcId="{E3D830AE-2CF7-4029-9D57-5763C8E9CF43}" destId="{3DD4DCC5-CD2A-4C80-9516-43D7C916D6B5}" srcOrd="0" destOrd="3" presId="urn:microsoft.com/office/officeart/2005/8/layout/hList6"/>
     <dgm:cxn modelId="{2DE10510-D95E-41EC-BCC8-3A1320FC5027}" srcId="{72C3D7C4-1FD3-4E91-B977-28931B3F5ABA}" destId="{932CC87A-C2AA-4521-8FB3-6CE78FE8DC22}" srcOrd="1" destOrd="0" parTransId="{A5ABD709-9B38-42A8-BE20-D8E88E6354BF}" sibTransId="{0FA7DA1A-927F-4D20-BBAC-3EFD84B1F43C}"/>
     <dgm:cxn modelId="{383F837F-9DCE-4D5D-B5F0-67D53EEA6EDB}" srcId="{5252D8DF-F7ED-47A9-8F1F-1C3DE6A4722F}" destId="{72C3D7C4-1FD3-4E91-B977-28931B3F5ABA}" srcOrd="0" destOrd="0" parTransId="{C7E336E9-2747-4995-A749-2C4A0C296DB1}" sibTransId="{C47984D0-4B72-491D-8DA1-F5AEAAF743E6}"/>
-    <dgm:cxn modelId="{E12BBC4E-6A93-4BCA-97FF-3E8C02ED2B73}" type="presOf" srcId="{6EC9B295-79FA-4462-A038-98147B5B15E8}" destId="{3DD4DCC5-CD2A-4C80-9516-43D7C916D6B5}" srcOrd="0" destOrd="4" presId="urn:microsoft.com/office/officeart/2005/8/layout/hList6"/>
-    <dgm:cxn modelId="{469B8298-35DD-4AB4-A9D2-3F4F5C36707E}" type="presOf" srcId="{BED1581E-CC75-4CB1-97A5-94C58EE24BFB}" destId="{06BACB2E-25D6-491F-9902-6DE6A89C06CD}" srcOrd="0" destOrd="5" presId="urn:microsoft.com/office/officeart/2005/8/layout/hList6"/>
-    <dgm:cxn modelId="{74BCAE26-9999-4ABF-A0C5-F9F114F5ADD8}" type="presOf" srcId="{E3D830AE-2CF7-4029-9D57-5763C8E9CF43}" destId="{3DD4DCC5-CD2A-4C80-9516-43D7C916D6B5}" srcOrd="0" destOrd="3" presId="urn:microsoft.com/office/officeart/2005/8/layout/hList6"/>
-    <dgm:cxn modelId="{235F3925-1259-4F57-95EB-54AA632F8099}" type="presOf" srcId="{5732FBE2-2EEB-4A56-AC2C-A920226FDEC5}" destId="{F1E2BDB2-0BA9-4FD2-86F9-2CAEA5A63A20}" srcOrd="0" destOrd="2" presId="urn:microsoft.com/office/officeart/2005/8/layout/hList6"/>
+    <dgm:cxn modelId="{1D20AC5F-E052-4C41-93F3-0FDFCEC00A75}" type="presOf" srcId="{E2D62E3A-FDC4-4F36-AE7D-2F26CF1B12CA}" destId="{21D06AF9-7B68-4C50-825D-0A7D198CBF3A}" srcOrd="0" destOrd="2" presId="urn:microsoft.com/office/officeart/2005/8/layout/hList6"/>
+    <dgm:cxn modelId="{755D1ED1-3283-4A19-8E10-60AF5A36C7F9}" type="presOf" srcId="{F3217897-EC77-4930-9814-E817A2B50FE9}" destId="{F1E2BDB2-0BA9-4FD2-86F9-2CAEA5A63A20}" srcOrd="0" destOrd="2" presId="urn:microsoft.com/office/officeart/2005/8/layout/hList6"/>
+    <dgm:cxn modelId="{376DEC0C-53EA-4FF9-941D-50C6537B37A1}" type="presOf" srcId="{3C62CD8E-8D76-477F-9DB6-910BDF743BA0}" destId="{3DD4DCC5-CD2A-4C80-9516-43D7C916D6B5}" srcOrd="0" destOrd="1" presId="urn:microsoft.com/office/officeart/2005/8/layout/hList6"/>
+    <dgm:cxn modelId="{5AF71736-4CA4-43EC-A784-44719A57E2D8}" type="presOf" srcId="{1EFEFBA2-B851-4A8A-BB22-00008FF41747}" destId="{06BACB2E-25D6-491F-9902-6DE6A89C06CD}" srcOrd="0" destOrd="0" presId="urn:microsoft.com/office/officeart/2005/8/layout/hList6"/>
+    <dgm:cxn modelId="{14198D3D-2737-4CD4-B1EB-25D7333685AD}" type="presOf" srcId="{932CC87A-C2AA-4521-8FB3-6CE78FE8DC22}" destId="{3DD4DCC5-CD2A-4C80-9516-43D7C916D6B5}" srcOrd="0" destOrd="2" presId="urn:microsoft.com/office/officeart/2005/8/layout/hList6"/>
     <dgm:cxn modelId="{833D941F-C529-4BB5-8121-804F7324C543}" srcId="{1EFEFBA2-B851-4A8A-BB22-00008FF41747}" destId="{DBD0BA76-6275-4A2D-ADE2-0F6036822509}" srcOrd="2" destOrd="0" parTransId="{E3C44805-5A5C-4C66-B673-803F99E83A96}" sibTransId="{FFCA3E7D-8C38-4855-8AC3-F2676E945F28}"/>
-    <dgm:cxn modelId="{A25A172C-0E4E-4C5E-8232-A059E9600F9D}" type="presOf" srcId="{27B8F497-EEFE-4724-A7DB-6F628DE3891D}" destId="{06BACB2E-25D6-491F-9902-6DE6A89C06CD}" srcOrd="0" destOrd="1" presId="urn:microsoft.com/office/officeart/2005/8/layout/hList6"/>
+    <dgm:cxn modelId="{11482CDB-5A79-4414-8264-3F5A5DCB3FD7}" type="presOf" srcId="{72C3D7C4-1FD3-4E91-B977-28931B3F5ABA}" destId="{3DD4DCC5-CD2A-4C80-9516-43D7C916D6B5}" srcOrd="0" destOrd="0" presId="urn:microsoft.com/office/officeart/2005/8/layout/hList6"/>
     <dgm:cxn modelId="{6D9CDF47-5255-477F-A408-150A25B9C789}" srcId="{1EFEFBA2-B851-4A8A-BB22-00008FF41747}" destId="{E3F19D58-2847-4B41-8C69-FF677ACDED7B}" srcOrd="1" destOrd="0" parTransId="{7CB18FEC-F689-43FE-9BE5-84EDDE928C59}" sibTransId="{333CF11C-87F5-4F52-9AE6-1EC6B538DB93}"/>
-    <dgm:cxn modelId="{FC3F0B26-543F-4189-9ABA-11EF6F389BD4}" type="presOf" srcId="{C71C0E5D-7F51-4544-B123-378F534F4944}" destId="{06BACB2E-25D6-491F-9902-6DE6A89C06CD}" srcOrd="0" destOrd="6" presId="urn:microsoft.com/office/officeart/2005/8/layout/hList6"/>
-    <dgm:cxn modelId="{2525388F-EC61-4AEF-B0B7-FB3A964CEFA9}" type="presOf" srcId="{2BE55610-4D28-42E0-8267-558A7085E18F}" destId="{21D06AF9-7B68-4C50-825D-0A7D198CBF3A}" srcOrd="0" destOrd="0" presId="urn:microsoft.com/office/officeart/2005/8/layout/hList6"/>
+    <dgm:cxn modelId="{3FEA239A-F400-4E29-8AF5-7E99AE0D020C}" type="presOf" srcId="{B7C59D5E-E827-4F99-9F60-2B0420DCE559}" destId="{06BACB2E-25D6-491F-9902-6DE6A89C06CD}" srcOrd="0" destOrd="4" presId="urn:microsoft.com/office/officeart/2005/8/layout/hList6"/>
     <dgm:cxn modelId="{3232FB35-98D6-48CA-A362-7A0C714424D0}" srcId="{1EFEFBA2-B851-4A8A-BB22-00008FF41747}" destId="{B7C59D5E-E827-4F99-9F60-2B0420DCE559}" srcOrd="3" destOrd="0" parTransId="{B724FF86-B1A3-42EA-A800-CE3C165326BC}" sibTransId="{51BB2072-31A7-4D40-AD47-EE65451F162F}"/>
-    <dgm:cxn modelId="{EB51AFEE-A664-4190-8096-8DC1AAD32A16}" type="presOf" srcId="{1EFEFBA2-B851-4A8A-BB22-00008FF41747}" destId="{06BACB2E-25D6-491F-9902-6DE6A89C06CD}" srcOrd="0" destOrd="0" presId="urn:microsoft.com/office/officeart/2005/8/layout/hList6"/>
-    <dgm:cxn modelId="{1A97179B-747C-4B6C-A18D-CFA8FBAA5F46}" type="presOf" srcId="{3134A35E-5F85-4AA0-82AC-DC8AF808B10B}" destId="{3DD4DCC5-CD2A-4C80-9516-43D7C916D6B5}" srcOrd="0" destOrd="7" presId="urn:microsoft.com/office/officeart/2005/8/layout/hList6"/>
+    <dgm:cxn modelId="{F32FBCF1-D7A6-4DAF-8CD7-C2D3EB9E13B2}" type="presOf" srcId="{E1631B99-3BA5-41D6-BE11-08CB42AAA4EC}" destId="{F1E2BDB2-0BA9-4FD2-86F9-2CAEA5A63A20}" srcOrd="0" destOrd="4" presId="urn:microsoft.com/office/officeart/2005/8/layout/hList6"/>
     <dgm:cxn modelId="{4E6ED13A-5541-444B-A154-C8F6CC8F9A7D}" srcId="{2BE55610-4D28-42E0-8267-558A7085E18F}" destId="{E2D62E3A-FDC4-4F36-AE7D-2F26CF1B12CA}" srcOrd="1" destOrd="0" parTransId="{9C700315-F604-4033-988D-EBD753E3D226}" sibTransId="{5F154C8F-0C4C-4EBD-A659-69DD126C9C40}"/>
-    <dgm:cxn modelId="{7C94F1E8-C6E8-4488-BFC5-724BB9639326}" type="presOf" srcId="{E3F19D58-2847-4B41-8C69-FF677ACDED7B}" destId="{06BACB2E-25D6-491F-9902-6DE6A89C06CD}" srcOrd="0" destOrd="2" presId="urn:microsoft.com/office/officeart/2005/8/layout/hList6"/>
     <dgm:cxn modelId="{6D56A746-5964-4BC9-B30A-2F366BA0CE3C}" srcId="{1EFEFBA2-B851-4A8A-BB22-00008FF41747}" destId="{C71C0E5D-7F51-4544-B123-378F534F4944}" srcOrd="5" destOrd="0" parTransId="{328FFD0E-D05A-4510-9132-D88575F07C95}" sibTransId="{83523674-F406-4DCC-A107-783DA566778D}"/>
-    <dgm:cxn modelId="{BA334A41-1643-479E-8557-09B405659CB4}" srcId="{9DB0AEFC-F7C0-4A47-A9D2-B66B67BDF166}" destId="{76F011A4-403B-46AD-8D5F-B9A16E1BFC11}" srcOrd="1" destOrd="0" parTransId="{51503B19-43E9-4B0B-B51C-1A896FA41AE9}" sibTransId="{D54DEC58-8800-4EFB-80E9-82A9415329F5}"/>
-    <dgm:cxn modelId="{1B57F841-C34C-4862-AB9F-334F621CFF2E}" type="presOf" srcId="{B7C59D5E-E827-4F99-9F60-2B0420DCE559}" destId="{06BACB2E-25D6-491F-9902-6DE6A89C06CD}" srcOrd="0" destOrd="4" presId="urn:microsoft.com/office/officeart/2005/8/layout/hList6"/>
-    <dgm:cxn modelId="{9829BDB0-BE08-4CB9-90D2-4FB4DC1E112D}" type="presOf" srcId="{72C3D7C4-1FD3-4E91-B977-28931B3F5ABA}" destId="{3DD4DCC5-CD2A-4C80-9516-43D7C916D6B5}" srcOrd="0" destOrd="0" presId="urn:microsoft.com/office/officeart/2005/8/layout/hList6"/>
+    <dgm:cxn modelId="{BA334A41-1643-479E-8557-09B405659CB4}" srcId="{9DB0AEFC-F7C0-4A47-A9D2-B66B67BDF166}" destId="{76F011A4-403B-46AD-8D5F-B9A16E1BFC11}" srcOrd="2" destOrd="0" parTransId="{51503B19-43E9-4B0B-B51C-1A896FA41AE9}" sibTransId="{D54DEC58-8800-4EFB-80E9-82A9415329F5}"/>
+    <dgm:cxn modelId="{A9B56AD0-4109-4C90-9C1D-9E7A9EA9875E}" type="presOf" srcId="{9DB0AEFC-F7C0-4A47-A9D2-B66B67BDF166}" destId="{F1E2BDB2-0BA9-4FD2-86F9-2CAEA5A63A20}" srcOrd="0" destOrd="0" presId="urn:microsoft.com/office/officeart/2005/8/layout/hList6"/>
     <dgm:cxn modelId="{35AE9547-F862-45D3-BE5A-E6241C543C34}" srcId="{5252D8DF-F7ED-47A9-8F1F-1C3DE6A4722F}" destId="{1EFEFBA2-B851-4A8A-BB22-00008FF41747}" srcOrd="1" destOrd="0" parTransId="{5237344E-3C45-4CD5-8679-16503A91AA7C}" sibTransId="{E95B4B51-66E9-4F52-9C30-23146904BC20}"/>
-    <dgm:cxn modelId="{7F933420-A7EB-43F6-88F1-24B945903055}" type="presOf" srcId="{E1631B99-3BA5-41D6-BE11-08CB42AAA4EC}" destId="{F1E2BDB2-0BA9-4FD2-86F9-2CAEA5A63A20}" srcOrd="0" destOrd="4" presId="urn:microsoft.com/office/officeart/2005/8/layout/hList6"/>
+    <dgm:cxn modelId="{A7F86847-1592-4571-A4B7-9E930F011C43}" type="presOf" srcId="{27B8F497-EEFE-4724-A7DB-6F628DE3891D}" destId="{06BACB2E-25D6-491F-9902-6DE6A89C06CD}" srcOrd="0" destOrd="1" presId="urn:microsoft.com/office/officeart/2005/8/layout/hList6"/>
+    <dgm:cxn modelId="{1BDFD068-65BD-4875-9D9F-1F2105F7360C}" type="presOf" srcId="{3134A35E-5F85-4AA0-82AC-DC8AF808B10B}" destId="{3DD4DCC5-CD2A-4C80-9516-43D7C916D6B5}" srcOrd="0" destOrd="7" presId="urn:microsoft.com/office/officeart/2005/8/layout/hList6"/>
     <dgm:cxn modelId="{ED06762B-FC36-4EB7-BB42-21BF2D41A4BC}" srcId="{9DB0AEFC-F7C0-4A47-A9D2-B66B67BDF166}" destId="{0EB01263-FD3B-4AC7-BF83-D803022CDB57}" srcOrd="0" destOrd="0" parTransId="{B7ADEEA4-5653-4A7C-A171-75A7C360D0C6}" sibTransId="{EF439DA5-2B90-41D6-942D-A9D10364DF29}"/>
-    <dgm:cxn modelId="{C11204DB-066B-4909-B733-3D2B59749EA4}" type="presOf" srcId="{76F011A4-403B-46AD-8D5F-B9A16E1BFC11}" destId="{F1E2BDB2-0BA9-4FD2-86F9-2CAEA5A63A20}" srcOrd="0" destOrd="3" presId="urn:microsoft.com/office/officeart/2005/8/layout/hList6"/>
     <dgm:cxn modelId="{879A2153-EA60-4773-A529-3FC45218335B}" srcId="{72C3D7C4-1FD3-4E91-B977-28931B3F5ABA}" destId="{DE4E638D-80BE-4A69-86ED-9C45972347A1}" srcOrd="4" destOrd="0" parTransId="{61772DFC-735C-4A4E-9CFE-5491B99DCEB1}" sibTransId="{A6DF42EE-B7F0-448B-AAB7-CB2D0ED8CA16}"/>
-    <dgm:cxn modelId="{0E456B38-E51C-4E77-83D9-81263D364255}" type="presOf" srcId="{9DB0AEFC-F7C0-4A47-A9D2-B66B67BDF166}" destId="{F1E2BDB2-0BA9-4FD2-86F9-2CAEA5A63A20}" srcOrd="0" destOrd="0" presId="urn:microsoft.com/office/officeart/2005/8/layout/hList6"/>
-    <dgm:cxn modelId="{5CBA5B45-3B7D-4E0D-A870-6A1A2D3931FE}" type="presParOf" srcId="{71E9AA40-D3B4-4753-B77F-6CFE495E434F}" destId="{3DD4DCC5-CD2A-4C80-9516-43D7C916D6B5}" srcOrd="0" destOrd="0" presId="urn:microsoft.com/office/officeart/2005/8/layout/hList6"/>
-    <dgm:cxn modelId="{93FD4830-3BEB-4AFE-B471-B725BA0D3537}" type="presParOf" srcId="{71E9AA40-D3B4-4753-B77F-6CFE495E434F}" destId="{8FD0C632-C2B7-419D-B173-A6F16D83E195}" srcOrd="1" destOrd="0" presId="urn:microsoft.com/office/officeart/2005/8/layout/hList6"/>
-    <dgm:cxn modelId="{9C6B21E3-5626-4BB2-AE10-4383E01BC99A}" type="presParOf" srcId="{71E9AA40-D3B4-4753-B77F-6CFE495E434F}" destId="{06BACB2E-25D6-491F-9902-6DE6A89C06CD}" srcOrd="2" destOrd="0" presId="urn:microsoft.com/office/officeart/2005/8/layout/hList6"/>
-    <dgm:cxn modelId="{B0CD753F-C3BF-48F5-8469-D7491EB8DF5D}" type="presParOf" srcId="{71E9AA40-D3B4-4753-B77F-6CFE495E434F}" destId="{66F2F446-351F-424B-91AA-DBC95E8A4EE3}" srcOrd="3" destOrd="0" presId="urn:microsoft.com/office/officeart/2005/8/layout/hList6"/>
-    <dgm:cxn modelId="{DE15A18C-1037-4A0D-B971-9259F7E7059E}" type="presParOf" srcId="{71E9AA40-D3B4-4753-B77F-6CFE495E434F}" destId="{21D06AF9-7B68-4C50-825D-0A7D198CBF3A}" srcOrd="4" destOrd="0" presId="urn:microsoft.com/office/officeart/2005/8/layout/hList6"/>
-    <dgm:cxn modelId="{B3797084-6955-4216-97CA-1C91CF61A85B}" type="presParOf" srcId="{71E9AA40-D3B4-4753-B77F-6CFE495E434F}" destId="{D617A35C-C5B5-488B-90B4-A60D5D15AEE1}" srcOrd="5" destOrd="0" presId="urn:microsoft.com/office/officeart/2005/8/layout/hList6"/>
-    <dgm:cxn modelId="{D05E1E40-4051-41C9-9CAA-44278C7E680B}" type="presParOf" srcId="{71E9AA40-D3B4-4753-B77F-6CFE495E434F}" destId="{F1E2BDB2-0BA9-4FD2-86F9-2CAEA5A63A20}" srcOrd="6" destOrd="0" presId="urn:microsoft.com/office/officeart/2005/8/layout/hList6"/>
+    <dgm:cxn modelId="{FFECBF8D-0DDD-4DBD-BF19-41AB040134C2}" type="presOf" srcId="{36ABFEC0-2B17-4E77-A2C7-C0FE9FBDA7E1}" destId="{3DD4DCC5-CD2A-4C80-9516-43D7C916D6B5}" srcOrd="0" destOrd="6" presId="urn:microsoft.com/office/officeart/2005/8/layout/hList6"/>
+    <dgm:cxn modelId="{667E6BF3-A56F-44B0-A9B5-89510E69D556}" type="presParOf" srcId="{71E9AA40-D3B4-4753-B77F-6CFE495E434F}" destId="{3DD4DCC5-CD2A-4C80-9516-43D7C916D6B5}" srcOrd="0" destOrd="0" presId="urn:microsoft.com/office/officeart/2005/8/layout/hList6"/>
+    <dgm:cxn modelId="{887FD903-F643-49E1-91AA-48B35311D4EE}" type="presParOf" srcId="{71E9AA40-D3B4-4753-B77F-6CFE495E434F}" destId="{8FD0C632-C2B7-419D-B173-A6F16D83E195}" srcOrd="1" destOrd="0" presId="urn:microsoft.com/office/officeart/2005/8/layout/hList6"/>
+    <dgm:cxn modelId="{A2BFFEAF-701E-42EF-BCF2-78FCA665AF56}" type="presParOf" srcId="{71E9AA40-D3B4-4753-B77F-6CFE495E434F}" destId="{06BACB2E-25D6-491F-9902-6DE6A89C06CD}" srcOrd="2" destOrd="0" presId="urn:microsoft.com/office/officeart/2005/8/layout/hList6"/>
+    <dgm:cxn modelId="{29A90B0C-AF3B-4BC5-B589-C16118DE53EB}" type="presParOf" srcId="{71E9AA40-D3B4-4753-B77F-6CFE495E434F}" destId="{66F2F446-351F-424B-91AA-DBC95E8A4EE3}" srcOrd="3" destOrd="0" presId="urn:microsoft.com/office/officeart/2005/8/layout/hList6"/>
+    <dgm:cxn modelId="{78DB890D-9FF9-4882-A67B-338034F6C9FA}" type="presParOf" srcId="{71E9AA40-D3B4-4753-B77F-6CFE495E434F}" destId="{21D06AF9-7B68-4C50-825D-0A7D198CBF3A}" srcOrd="4" destOrd="0" presId="urn:microsoft.com/office/officeart/2005/8/layout/hList6"/>
+    <dgm:cxn modelId="{AA7B8AFF-624C-4474-A626-325A9547F21B}" type="presParOf" srcId="{71E9AA40-D3B4-4753-B77F-6CFE495E434F}" destId="{D617A35C-C5B5-488B-90B4-A60D5D15AEE1}" srcOrd="5" destOrd="0" presId="urn:microsoft.com/office/officeart/2005/8/layout/hList6"/>
+    <dgm:cxn modelId="{AC1749D6-F43A-477D-9D72-AA42E0CE43EC}" type="presParOf" srcId="{71E9AA40-D3B4-4753-B77F-6CFE495E434F}" destId="{F1E2BDB2-0BA9-4FD2-86F9-2CAEA5A63A20}" srcOrd="6" destOrd="0" presId="urn:microsoft.com/office/officeart/2005/8/layout/hList6"/>
   </dgm:cxnLst>
   <dgm:bg/>
   <dgm:whole/>
@@ -4767,7 +4779,7 @@
           </a:pPr>
           <a:r>
             <a:rPr lang="fr-FR" sz="1000" kern="1200"/>
-            <a:t>Documetation anout IAR</a:t>
+            <a:t>Documentation about IAR</a:t>
           </a:r>
         </a:p>
         <a:p>
@@ -4803,7 +4815,7 @@
           </a:pPr>
           <a:r>
             <a:rPr lang="fr-FR" sz="1000" kern="1200"/>
-            <a:t>Online data sharing platform</a:t>
+            <a:t>Online data sharing platforms</a:t>
           </a:r>
         </a:p>
         <a:p>
@@ -5218,7 +5230,7 @@
           </a:r>
         </a:p>
         <a:p>
-          <a:pPr marL="114300" lvl="2" indent="-57150" algn="l" defTabSz="444500">
+          <a:pPr marL="57150" lvl="1" indent="-57150" algn="l" defTabSz="444500">
             <a:lnSpc>
               <a:spcPct val="90000"/>
             </a:lnSpc>

</xml_diff>